<commit_message>
Assignment report updates to Q-Learning implementation
</commit_message>
<xml_diff>
--- a/CITS3001 Assignment Report.docx
+++ b/CITS3001 Assignment Report.docx
@@ -635,18 +635,8 @@
           <w:sz w:val="18"/>
           <w:lang w:val="en-US"/>
         </w:rPr>
-        <w:t xml:space="preserve">Sense the current </w:t>
-      </w:r>
-      <w:proofErr w:type="spellStart"/>
-      <w:r>
-        <w:rPr>
-          <w:rFonts w:ascii="Times New Roman" w:hAnsi="Times New Roman" w:cs="Times New Roman"/>
-          <w:sz w:val="18"/>
-          <w:lang w:val="en-US"/>
-        </w:rPr>
-        <w:t xml:space="preserve">state </w:t>
-      </w:r>
-      <w:proofErr w:type="spellEnd"/>
+        <w:t xml:space="preserve">Sense the current state </w:t>
+      </w:r>
       <m:oMath>
         <m:r>
           <w:rPr>
@@ -1772,6 +1762,241 @@
         </w:rPr>
         <w:t xml:space="preserve"> depending on the information available</w:t>
       </w:r>
+      <w:r>
+        <w:rPr>
+          <w:rFonts w:ascii="Times New Roman" w:hAnsi="Times New Roman" w:cs="Times New Roman"/>
+          <w:sz w:val="18"/>
+          <w:lang w:val="en-US"/>
+        </w:rPr>
+        <w:t>.</w:t>
+      </w:r>
+    </w:p>
+    <w:p>
+      <w:pPr>
+        <w:rPr>
+          <w:rFonts w:ascii="Times New Roman" w:hAnsi="Times New Roman" w:cs="Times New Roman"/>
+          <w:sz w:val="18"/>
+          <w:lang w:val="en-US"/>
+        </w:rPr>
+      </w:pPr>
+      <w:r>
+        <w:rPr>
+          <w:rFonts w:ascii="Times New Roman" w:hAnsi="Times New Roman" w:cs="Times New Roman"/>
+          <w:b/>
+          <w:sz w:val="18"/>
+          <w:lang w:val="en-US"/>
+        </w:rPr>
+        <w:t xml:space="preserve">Q-Learning </w:t>
+      </w:r>
+      <w:r>
+        <w:rPr>
+          <w:rFonts w:ascii="Times New Roman" w:hAnsi="Times New Roman" w:cs="Times New Roman"/>
+          <w:b/>
+          <w:sz w:val="18"/>
+          <w:lang w:val="en-US"/>
+        </w:rPr>
+        <w:t>Implementation</w:t>
+      </w:r>
+    </w:p>
+    <w:p>
+      <w:pPr>
+        <w:rPr>
+          <w:rFonts w:ascii="Times New Roman" w:hAnsi="Times New Roman" w:cs="Times New Roman"/>
+          <w:sz w:val="18"/>
+          <w:lang w:val="en-US"/>
+        </w:rPr>
+      </w:pPr>
+      <w:r>
+        <w:rPr>
+          <w:rFonts w:ascii="Times New Roman" w:hAnsi="Times New Roman" w:cs="Times New Roman"/>
+          <w:sz w:val="18"/>
+          <w:lang w:val="en-US"/>
+        </w:rPr>
+        <w:t>The beauty of the Q-Learning a</w:t>
+      </w:r>
+      <w:r>
+        <w:rPr>
+          <w:rFonts w:ascii="Times New Roman" w:hAnsi="Times New Roman" w:cs="Times New Roman"/>
+          <w:sz w:val="18"/>
+          <w:lang w:val="en-US"/>
+        </w:rPr>
+        <w:t>lgorithm lies in its simplicity</w:t>
+      </w:r>
+      <w:r>
+        <w:rPr>
+          <w:rFonts w:ascii="Times New Roman" w:hAnsi="Times New Roman" w:cs="Times New Roman"/>
+          <w:sz w:val="18"/>
+          <w:lang w:val="en-US"/>
+        </w:rPr>
+        <w:t xml:space="preserve"> and adaptability</w:t>
+      </w:r>
+      <w:r>
+        <w:rPr>
+          <w:rFonts w:ascii="Times New Roman" w:hAnsi="Times New Roman" w:cs="Times New Roman"/>
+          <w:sz w:val="18"/>
+          <w:lang w:val="en-US"/>
+        </w:rPr>
+        <w:t>.</w:t>
+      </w:r>
+      <w:r>
+        <w:rPr>
+          <w:rFonts w:ascii="Times New Roman" w:hAnsi="Times New Roman" w:cs="Times New Roman"/>
+          <w:sz w:val="18"/>
+          <w:lang w:val="en-US"/>
+        </w:rPr>
+        <w:t xml:space="preserve"> While the </w:t>
+      </w:r>
+      <w:r>
+        <w:rPr>
+          <w:rFonts w:ascii="Times New Roman" w:hAnsi="Times New Roman" w:cs="Times New Roman"/>
+          <w:sz w:val="18"/>
+          <w:lang w:val="en-US"/>
+        </w:rPr>
+        <w:t>algorithm</w:t>
+      </w:r>
+      <w:r>
+        <w:rPr>
+          <w:rFonts w:ascii="Times New Roman" w:hAnsi="Times New Roman" w:cs="Times New Roman"/>
+          <w:sz w:val="18"/>
+          <w:lang w:val="en-US"/>
+        </w:rPr>
+        <w:t xml:space="preserve"> itself is </w:t>
+      </w:r>
+      <w:r>
+        <w:rPr>
+          <w:rFonts w:ascii="Times New Roman" w:hAnsi="Times New Roman" w:cs="Times New Roman"/>
+          <w:sz w:val="18"/>
+          <w:lang w:val="en-US"/>
+        </w:rPr>
+        <w:t xml:space="preserve">moderately </w:t>
+      </w:r>
+      <w:r>
+        <w:rPr>
+          <w:rFonts w:ascii="Times New Roman" w:hAnsi="Times New Roman" w:cs="Times New Roman"/>
+          <w:sz w:val="18"/>
+          <w:lang w:val="en-US"/>
+        </w:rPr>
+        <w:t xml:space="preserve">dense in comparison to other algorithms such as the </w:t>
+      </w:r>
+      <w:r>
+        <w:rPr>
+          <w:rFonts w:ascii="Times New Roman" w:hAnsi="Times New Roman" w:cs="Times New Roman"/>
+          <w:b/>
+          <w:sz w:val="18"/>
+          <w:lang w:val="en-US"/>
+        </w:rPr>
+        <w:t>Monte Carlo Tree Search</w:t>
+      </w:r>
+      <w:r>
+        <w:rPr>
+          <w:rFonts w:ascii="Times New Roman" w:hAnsi="Times New Roman" w:cs="Times New Roman"/>
+          <w:sz w:val="18"/>
+          <w:lang w:val="en-US"/>
+        </w:rPr>
+        <w:t xml:space="preserve"> or the </w:t>
+      </w:r>
+      <w:proofErr w:type="spellStart"/>
+      <w:proofErr w:type="gramStart"/>
+      <w:r>
+        <w:rPr>
+          <w:rFonts w:ascii="Times New Roman" w:hAnsi="Times New Roman" w:cs="Times New Roman"/>
+          <w:b/>
+          <w:sz w:val="18"/>
+          <w:lang w:val="en-US"/>
+        </w:rPr>
+        <w:t>MiniMax</w:t>
+      </w:r>
+      <w:proofErr w:type="spellEnd"/>
+      <w:proofErr w:type="gramEnd"/>
+      <w:r>
+        <w:rPr>
+          <w:rFonts w:ascii="Times New Roman" w:hAnsi="Times New Roman" w:cs="Times New Roman"/>
+          <w:sz w:val="18"/>
+          <w:lang w:val="en-US"/>
+        </w:rPr>
+        <w:t xml:space="preserve"> algorithm, given enough time and </w:t>
+      </w:r>
+      <w:r>
+        <w:rPr>
+          <w:rFonts w:ascii="Times New Roman" w:hAnsi="Times New Roman" w:cs="Times New Roman"/>
+          <w:sz w:val="18"/>
+          <w:lang w:val="en-US"/>
+        </w:rPr>
+        <w:t xml:space="preserve">the right </w:t>
+      </w:r>
+      <w:r>
+        <w:rPr>
+          <w:rFonts w:ascii="Times New Roman" w:hAnsi="Times New Roman" w:cs="Times New Roman"/>
+          <w:sz w:val="18"/>
+          <w:lang w:val="en-US"/>
+        </w:rPr>
+        <w:t xml:space="preserve">training </w:t>
+      </w:r>
+      <w:r>
+        <w:rPr>
+          <w:rFonts w:ascii="Times New Roman" w:hAnsi="Times New Roman" w:cs="Times New Roman"/>
+          <w:sz w:val="18"/>
+          <w:lang w:val="en-US"/>
+        </w:rPr>
+        <w:t xml:space="preserve">data, </w:t>
+      </w:r>
+      <w:r>
+        <w:rPr>
+          <w:rFonts w:ascii="Times New Roman" w:hAnsi="Times New Roman" w:cs="Times New Roman"/>
+          <w:sz w:val="18"/>
+          <w:lang w:val="en-US"/>
+        </w:rPr>
+        <w:t xml:space="preserve">the performance of a </w:t>
+      </w:r>
+      <w:r>
+        <w:rPr>
+          <w:rFonts w:ascii="Times New Roman" w:hAnsi="Times New Roman" w:cs="Times New Roman"/>
+          <w:sz w:val="18"/>
+          <w:lang w:val="en-US"/>
+        </w:rPr>
+        <w:t>Q-Learning</w:t>
+      </w:r>
+      <w:r>
+        <w:rPr>
+          <w:rFonts w:ascii="Times New Roman" w:hAnsi="Times New Roman" w:cs="Times New Roman"/>
+          <w:sz w:val="18"/>
+          <w:lang w:val="en-US"/>
+        </w:rPr>
+        <w:t xml:space="preserve"> agent can surpass agents implementing either of the aforementioned algorithms.</w:t>
+      </w:r>
+      <w:r>
+        <w:rPr>
+          <w:rFonts w:ascii="Times New Roman" w:hAnsi="Times New Roman" w:cs="Times New Roman"/>
+          <w:sz w:val="18"/>
+          <w:lang w:val="en-US"/>
+        </w:rPr>
+        <w:t xml:space="preserve"> </w:t>
+      </w:r>
+      <w:r>
+        <w:rPr>
+          <w:rFonts w:ascii="Times New Roman" w:hAnsi="Times New Roman" w:cs="Times New Roman"/>
+          <w:i/>
+          <w:sz w:val="18"/>
+          <w:lang w:val="en-US"/>
+        </w:rPr>
+        <w:t>Agent22466497</w:t>
+      </w:r>
+      <w:r>
+        <w:rPr>
+          <w:rFonts w:ascii="Times New Roman" w:hAnsi="Times New Roman" w:cs="Times New Roman"/>
+          <w:sz w:val="18"/>
+          <w:lang w:val="en-US"/>
+        </w:rPr>
+        <w:t xml:space="preserve"> demonstrates</w:t>
+      </w:r>
+      <w:r>
+        <w:rPr>
+          <w:rFonts w:ascii="Times New Roman" w:hAnsi="Times New Roman" w:cs="Times New Roman"/>
+          <w:sz w:val="18"/>
+          <w:lang w:val="en-US"/>
+        </w:rPr>
+        <w:t xml:space="preserve"> an implementation of the Q-Learning algorithm</w:t>
+      </w:r>
       <w:bookmarkStart w:id="0" w:name="_GoBack"/>
       <w:bookmarkEnd w:id="0"/>
       <w:r>
@@ -1780,7 +2005,7 @@
           <w:sz w:val="18"/>
           <w:lang w:val="en-US"/>
         </w:rPr>
-        <w:t>.</w:t>
+        <w:t xml:space="preserve"> </w:t>
       </w:r>
     </w:p>
     <w:p>
@@ -2440,6 +2665,7 @@
   <w:style w:type="character" w:default="1" w:styleId="DefaultParagraphFont">
     <w:name w:val="Default Paragraph Font"/>
     <w:uiPriority w:val="1"/>
+    <w:semiHidden/>
     <w:unhideWhenUsed/>
   </w:style>
   <w:style w:type="table" w:default="1" w:styleId="TableNormal">
@@ -2756,7 +2982,7 @@
 </file>
 
 <file path=customXml/itemProps1.xml><?xml version="1.0" encoding="utf-8"?>
-<ds:datastoreItem xmlns:ds="http://schemas.openxmlformats.org/officeDocument/2006/customXml" ds:itemID="{DD576AA5-8B5E-4CC1-AE30-50A52F830163}">
+<ds:datastoreItem xmlns:ds="http://schemas.openxmlformats.org/officeDocument/2006/customXml" ds:itemID="{ABAEFFA1-D1BE-477F-8A6B-CEE271CC2AEE}">
   <ds:schemaRefs>
     <ds:schemaRef ds:uri="http://schemas.openxmlformats.org/officeDocument/2006/bibliography"/>
   </ds:schemaRefs>

</xml_diff>

<commit_message>
Q-Learning report more writups
</commit_message>
<xml_diff>
--- a/CITS3001 Assignment Report.docx
+++ b/CITS3001 Assignment Report.docx
@@ -1770,12 +1770,20 @@
         </w:rPr>
         <w:t>.</w:t>
       </w:r>
+      <w:r>
+        <w:rPr>
+          <w:lang w:val="en-US"/>
+        </w:rPr>
+        <w:br w:type="page"/>
+      </w:r>
     </w:p>
     <w:p>
       <w:pPr>
         <w:rPr>
           <w:rFonts w:ascii="Times New Roman" w:hAnsi="Times New Roman" w:cs="Times New Roman"/>
-          <w:sz w:val="18"/>
+          <w:i/>
+          <w:sz w:val="18"/>
+          <w:u w:val="single"/>
           <w:lang w:val="en-US"/>
         </w:rPr>
       </w:pPr>
@@ -1784,18 +1792,32 @@
           <w:rFonts w:ascii="Times New Roman" w:hAnsi="Times New Roman" w:cs="Times New Roman"/>
           <w:b/>
           <w:sz w:val="18"/>
-          <w:lang w:val="en-US"/>
-        </w:rPr>
-        <w:t xml:space="preserve">Q-Learning </w:t>
+          <w:u w:val="single"/>
+          <w:lang w:val="en-US"/>
+        </w:rPr>
+        <w:lastRenderedPageBreak/>
+        <w:t>Implementation 1: Q-Learning</w:t>
       </w:r>
       <w:r>
         <w:rPr>
           <w:rFonts w:ascii="Times New Roman" w:hAnsi="Times New Roman" w:cs="Times New Roman"/>
           <w:b/>
           <w:sz w:val="18"/>
-          <w:lang w:val="en-US"/>
-        </w:rPr>
-        <w:t>Implementation</w:t>
+          <w:u w:val="single"/>
+          <w:lang w:val="en-US"/>
+        </w:rPr>
+        <w:t xml:space="preserve"> </w:t>
+      </w:r>
+      <w:r>
+        <w:rPr>
+          <w:rFonts w:ascii="Times New Roman" w:hAnsi="Times New Roman" w:cs="Times New Roman"/>
+          <w:b/>
+          <w:i/>
+          <w:sz w:val="18"/>
+          <w:u w:val="single"/>
+          <w:lang w:val="en-US"/>
+        </w:rPr>
+        <w:t>(Agent22466497)</w:t>
       </w:r>
     </w:p>
     <w:p>
@@ -1844,7 +1866,89 @@
           <w:sz w:val="18"/>
           <w:lang w:val="en-US"/>
         </w:rPr>
-        <w:t xml:space="preserve"> While the </w:t>
+        <w:t xml:space="preserve"> </w:t>
+      </w:r>
+      <w:r>
+        <w:rPr>
+          <w:rFonts w:ascii="Times New Roman" w:hAnsi="Times New Roman" w:cs="Times New Roman"/>
+          <w:sz w:val="18"/>
+          <w:lang w:val="en-US"/>
+        </w:rPr>
+        <w:t xml:space="preserve">Q-Learning is based on the </w:t>
+      </w:r>
+      <w:r>
+        <w:rPr>
+          <w:rFonts w:ascii="Times New Roman" w:hAnsi="Times New Roman" w:cs="Times New Roman"/>
+          <w:b/>
+          <w:sz w:val="18"/>
+          <w:lang w:val="en-US"/>
+        </w:rPr>
+        <w:t xml:space="preserve">Temporal Difference </w:t>
+      </w:r>
+      <w:r>
+        <w:rPr>
+          <w:rFonts w:ascii="Times New Roman" w:hAnsi="Times New Roman" w:cs="Times New Roman"/>
+          <w:b/>
+          <w:sz w:val="18"/>
+          <w:lang w:val="en-US"/>
+        </w:rPr>
+        <w:t>Learning</w:t>
+      </w:r>
+      <w:r>
+        <w:rPr>
+          <w:rFonts w:ascii="Times New Roman" w:hAnsi="Times New Roman" w:cs="Times New Roman"/>
+          <w:sz w:val="18"/>
+          <w:lang w:val="en-US"/>
+        </w:rPr>
+        <w:t xml:space="preserve"> passive learning algorithm, which </w:t>
+      </w:r>
+      <w:r>
+        <w:rPr>
+          <w:rFonts w:ascii="Times New Roman" w:hAnsi="Times New Roman" w:cs="Times New Roman"/>
+          <w:sz w:val="18"/>
+          <w:lang w:val="en-US"/>
+        </w:rPr>
+        <w:t>seeks to update</w:t>
+      </w:r>
+      <w:r>
+        <w:rPr>
+          <w:rFonts w:ascii="Times New Roman" w:hAnsi="Times New Roman" w:cs="Times New Roman"/>
+          <w:sz w:val="18"/>
+          <w:lang w:val="en-US"/>
+        </w:rPr>
+        <w:t xml:space="preserve"> only the utility value of the most recent state visited at the end of every action performed; Q-Learning </w:t>
+      </w:r>
+      <w:r>
+        <w:rPr>
+          <w:rFonts w:ascii="Times New Roman" w:hAnsi="Times New Roman" w:cs="Times New Roman"/>
+          <w:sz w:val="18"/>
+          <w:lang w:val="en-US"/>
+        </w:rPr>
+        <w:t>similarly updates only</w:t>
+      </w:r>
+      <w:r>
+        <w:rPr>
+          <w:rFonts w:ascii="Times New Roman" w:hAnsi="Times New Roman" w:cs="Times New Roman"/>
+          <w:sz w:val="18"/>
+          <w:lang w:val="en-US"/>
+        </w:rPr>
+        <w:t xml:space="preserve"> the most recent state-action pair utility. </w:t>
+      </w:r>
+      <w:r>
+        <w:rPr>
+          <w:rFonts w:ascii="Times New Roman" w:hAnsi="Times New Roman" w:cs="Times New Roman"/>
+          <w:sz w:val="18"/>
+          <w:lang w:val="en-US"/>
+        </w:rPr>
+        <w:t>While</w:t>
+      </w:r>
+      <w:r>
+        <w:rPr>
+          <w:rFonts w:ascii="Times New Roman" w:hAnsi="Times New Roman" w:cs="Times New Roman"/>
+          <w:sz w:val="18"/>
+          <w:lang w:val="en-US"/>
+        </w:rPr>
+        <w:t xml:space="preserve"> the </w:t>
       </w:r>
       <w:r>
         <w:rPr>
@@ -1868,7 +1972,15 @@
           <w:sz w:val="18"/>
           <w:lang w:val="en-US"/>
         </w:rPr>
-        <w:t xml:space="preserve">moderately </w:t>
+        <w:t xml:space="preserve">indeed </w:t>
+      </w:r>
+      <w:r>
+        <w:rPr>
+          <w:rFonts w:ascii="Times New Roman" w:hAnsi="Times New Roman" w:cs="Times New Roman"/>
+          <w:sz w:val="18"/>
+          <w:lang w:val="en-US"/>
+        </w:rPr>
+        <w:t xml:space="preserve">comparably </w:t>
       </w:r>
       <w:r>
         <w:rPr>
@@ -1896,116 +2008,1242 @@
         <w:t xml:space="preserve"> or the </w:t>
       </w:r>
       <w:proofErr w:type="spellStart"/>
+      <w:r>
+        <w:rPr>
+          <w:rFonts w:ascii="Times New Roman" w:hAnsi="Times New Roman" w:cs="Times New Roman"/>
+          <w:b/>
+          <w:sz w:val="18"/>
+          <w:lang w:val="en-US"/>
+        </w:rPr>
+        <w:t>MiniMax</w:t>
+      </w:r>
+      <w:proofErr w:type="spellEnd"/>
+      <w:r>
+        <w:rPr>
+          <w:rFonts w:ascii="Times New Roman" w:hAnsi="Times New Roman" w:cs="Times New Roman"/>
+          <w:sz w:val="18"/>
+          <w:lang w:val="en-US"/>
+        </w:rPr>
+        <w:t xml:space="preserve"> algorithm, given enough time and </w:t>
+      </w:r>
+      <w:r>
+        <w:rPr>
+          <w:rFonts w:ascii="Times New Roman" w:hAnsi="Times New Roman" w:cs="Times New Roman"/>
+          <w:sz w:val="18"/>
+          <w:lang w:val="en-US"/>
+        </w:rPr>
+        <w:t xml:space="preserve">the right </w:t>
+      </w:r>
+      <w:r>
+        <w:rPr>
+          <w:rFonts w:ascii="Times New Roman" w:hAnsi="Times New Roman" w:cs="Times New Roman"/>
+          <w:sz w:val="18"/>
+          <w:lang w:val="en-US"/>
+        </w:rPr>
+        <w:t xml:space="preserve">training </w:t>
+      </w:r>
+      <w:r>
+        <w:rPr>
+          <w:rFonts w:ascii="Times New Roman" w:hAnsi="Times New Roman" w:cs="Times New Roman"/>
+          <w:sz w:val="18"/>
+          <w:lang w:val="en-US"/>
+        </w:rPr>
+        <w:t xml:space="preserve">data, </w:t>
+      </w:r>
+      <w:r>
+        <w:rPr>
+          <w:rFonts w:ascii="Times New Roman" w:hAnsi="Times New Roman" w:cs="Times New Roman"/>
+          <w:sz w:val="18"/>
+          <w:lang w:val="en-US"/>
+        </w:rPr>
+        <w:t xml:space="preserve">the performance of a </w:t>
+      </w:r>
+      <w:r>
+        <w:rPr>
+          <w:rFonts w:ascii="Times New Roman" w:hAnsi="Times New Roman" w:cs="Times New Roman"/>
+          <w:sz w:val="18"/>
+          <w:lang w:val="en-US"/>
+        </w:rPr>
+        <w:t>Q-Learning</w:t>
+      </w:r>
+      <w:r>
+        <w:rPr>
+          <w:rFonts w:ascii="Times New Roman" w:hAnsi="Times New Roman" w:cs="Times New Roman"/>
+          <w:sz w:val="18"/>
+          <w:lang w:val="en-US"/>
+        </w:rPr>
+        <w:t xml:space="preserve"> agent can surpass agents implementing either of the aforementioned algorithms</w:t>
+      </w:r>
+      <w:r>
+        <w:rPr>
+          <w:rFonts w:ascii="Times New Roman" w:hAnsi="Times New Roman" w:cs="Times New Roman"/>
+          <w:sz w:val="18"/>
+          <w:lang w:val="en-US"/>
+        </w:rPr>
+        <w:t>, although such performance is not guaranteed</w:t>
+      </w:r>
+      <w:r>
+        <w:rPr>
+          <w:rFonts w:ascii="Times New Roman" w:hAnsi="Times New Roman" w:cs="Times New Roman"/>
+          <w:sz w:val="18"/>
+          <w:lang w:val="en-US"/>
+        </w:rPr>
+        <w:t xml:space="preserve"> for this particular problem instance</w:t>
+      </w:r>
+      <w:r>
+        <w:rPr>
+          <w:rFonts w:ascii="Times New Roman" w:hAnsi="Times New Roman" w:cs="Times New Roman"/>
+          <w:sz w:val="18"/>
+          <w:lang w:val="en-US"/>
+        </w:rPr>
+        <w:t>.</w:t>
+      </w:r>
+    </w:p>
+    <w:p>
+      <w:pPr>
+        <w:rPr>
+          <w:rFonts w:ascii="Times New Roman" w:hAnsi="Times New Roman" w:cs="Times New Roman"/>
+          <w:b/>
+          <w:sz w:val="18"/>
+          <w:lang w:val="en-US"/>
+        </w:rPr>
+      </w:pPr>
+      <w:r>
+        <w:rPr>
+          <w:rFonts w:ascii="Times New Roman" w:hAnsi="Times New Roman" w:cs="Times New Roman"/>
+          <w:b/>
+          <w:sz w:val="18"/>
+          <w:lang w:val="en-US"/>
+        </w:rPr>
+        <w:t>The Q-Learning Update Algorithm</w:t>
+      </w:r>
+    </w:p>
+    <w:p>
+      <w:pPr>
+        <w:rPr>
+          <w:rFonts w:ascii="Times New Roman" w:hAnsi="Times New Roman" w:cs="Times New Roman"/>
+          <w:sz w:val="18"/>
+          <w:lang w:val="en-US"/>
+        </w:rPr>
+      </w:pPr>
+      <w:r>
+        <w:rPr>
+          <w:rFonts w:ascii="Times New Roman" w:hAnsi="Times New Roman" w:cs="Times New Roman"/>
+          <w:sz w:val="18"/>
+          <w:lang w:val="en-US"/>
+        </w:rPr>
+        <w:t xml:space="preserve">There are 2 main functions associated with a Q-Learning agent. The </w:t>
+      </w:r>
+      <w:r>
+        <w:rPr>
+          <w:rFonts w:ascii="Times New Roman" w:hAnsi="Times New Roman" w:cs="Times New Roman"/>
+          <w:sz w:val="18"/>
+          <w:lang w:val="en-US"/>
+        </w:rPr>
+        <w:t xml:space="preserve">Q-Learning update algorithm is called after each action to update the Q-utilities for </w:t>
+      </w:r>
+      <w:r>
+        <w:rPr>
+          <w:rFonts w:ascii="Times New Roman" w:hAnsi="Times New Roman" w:cs="Times New Roman"/>
+          <w:sz w:val="18"/>
+          <w:lang w:val="en-US"/>
+        </w:rPr>
+        <w:t>the impacted</w:t>
+      </w:r>
+      <w:r>
+        <w:rPr>
+          <w:rFonts w:ascii="Times New Roman" w:hAnsi="Times New Roman" w:cs="Times New Roman"/>
+          <w:sz w:val="18"/>
+          <w:lang w:val="en-US"/>
+        </w:rPr>
+        <w:t xml:space="preserve"> state-action pair.</w:t>
+      </w:r>
+      <w:r>
+        <w:rPr>
+          <w:rFonts w:ascii="Times New Roman" w:hAnsi="Times New Roman" w:cs="Times New Roman"/>
+          <w:sz w:val="18"/>
+          <w:lang w:val="en-US"/>
+        </w:rPr>
+        <w:t xml:space="preserve"> </w:t>
+      </w:r>
+    </w:p>
+    <w:p>
+      <w:pPr>
+        <w:rPr>
+          <w:rFonts w:ascii="Times New Roman" w:hAnsi="Times New Roman" w:cs="Times New Roman"/>
+          <w:sz w:val="18"/>
+          <w:lang w:val="en-US"/>
+        </w:rPr>
+      </w:pPr>
+      <w:r>
+        <w:rPr>
+          <w:rFonts w:ascii="Calibri" w:hAnsi="Calibri" w:cs="Calibri"/>
+          <w:noProof/>
+          <w:color w:val="000000"/>
+          <w:lang w:eastAsia="en-AU"/>
+        </w:rPr>
+        <w:drawing>
+          <wp:inline distT="0" distB="0" distL="0" distR="0">
+            <wp:extent cx="2968609" cy="1272012"/>
+            <wp:effectExtent l="0" t="0" r="3810" b="4445"/>
+            <wp:docPr id="1" name="Picture 1" descr="function Q_Learning_Update(s, r, a, s', r' , y, n, Q, Nsa) &#10;if s' is a terminal state: &#10;Q[s', None] = r' &#10;// s is null if no states have been visited before &#10;if s is not null: &#10;if Nsa[s, a] exists: Nsa[s, a] 1 &#10;else: Nsa[s, a] = 1 &#10;c = a]) // we call function with input Nsa[s, a] &#10;= (1 — c)Q[s,a] + c (r + ) "/>
+            <wp:cNvGraphicFramePr>
+              <a:graphicFrameLocks xmlns:a="http://schemas.openxmlformats.org/drawingml/2006/main" noChangeAspect="1"/>
+            </wp:cNvGraphicFramePr>
+            <a:graphic xmlns:a="http://schemas.openxmlformats.org/drawingml/2006/main">
+              <a:graphicData uri="http://schemas.openxmlformats.org/drawingml/2006/picture">
+                <pic:pic xmlns:pic="http://schemas.openxmlformats.org/drawingml/2006/picture">
+                  <pic:nvPicPr>
+                    <pic:cNvPr id="0" name="Picture 1" descr="function Q_Learning_Update(s, r, a, s', r' , y, n, Q, Nsa) &#10;if s' is a terminal state: &#10;Q[s', None] = r' &#10;// s is null if no states have been visited before &#10;if s is not null: &#10;if Nsa[s, a] exists: Nsa[s, a] 1 &#10;else: Nsa[s, a] = 1 &#10;c = a]) // we call function with input Nsa[s, a] &#10;= (1 — c)Q[s,a] + c (r + ) "/>
+                    <pic:cNvPicPr>
+                      <a:picLocks noChangeAspect="1" noChangeArrowheads="1"/>
+                    </pic:cNvPicPr>
+                  </pic:nvPicPr>
+                  <pic:blipFill>
+                    <a:blip r:embed="rId6">
+                      <a:extLst>
+                        <a:ext uri="{28A0092B-C50C-407E-A947-70E740481C1C}">
+                          <a14:useLocalDpi xmlns:a14="http://schemas.microsoft.com/office/drawing/2010/main" val="0"/>
+                        </a:ext>
+                      </a:extLst>
+                    </a:blip>
+                    <a:srcRect/>
+                    <a:stretch>
+                      <a:fillRect/>
+                    </a:stretch>
+                  </pic:blipFill>
+                  <pic:spPr bwMode="auto">
+                    <a:xfrm>
+                      <a:off x="0" y="0"/>
+                      <a:ext cx="3017866" cy="1293118"/>
+                    </a:xfrm>
+                    <a:prstGeom prst="rect">
+                      <a:avLst/>
+                    </a:prstGeom>
+                    <a:noFill/>
+                    <a:ln>
+                      <a:noFill/>
+                    </a:ln>
+                  </pic:spPr>
+                </pic:pic>
+              </a:graphicData>
+            </a:graphic>
+          </wp:inline>
+        </w:drawing>
+      </w:r>
+    </w:p>
+    <w:p>
+      <w:pPr>
+        <w:rPr>
+          <w:rFonts w:ascii="Times New Roman" w:hAnsi="Times New Roman" w:cs="Times New Roman"/>
+          <w:sz w:val="18"/>
+          <w:lang w:val="en-US"/>
+        </w:rPr>
+      </w:pPr>
+      <w:r>
+        <w:rPr>
+          <w:rFonts w:ascii="Times New Roman" w:hAnsi="Times New Roman" w:cs="Times New Roman"/>
+          <w:sz w:val="18"/>
+          <w:lang w:val="en-US"/>
+        </w:rPr>
+        <w:t>The following input arguments to the Q-learning update algorithm are fixed.</w:t>
+      </w:r>
+    </w:p>
+    <w:p>
+      <w:pPr>
+        <w:ind w:left="360"/>
+        <w:rPr>
+          <w:rFonts w:ascii="Times New Roman" w:hAnsi="Times New Roman" w:cs="Times New Roman"/>
+          <w:sz w:val="18"/>
+        </w:rPr>
+      </w:pPr>
+      <m:oMath>
+        <m:d>
+          <m:dPr>
+            <m:ctrlPr>
+              <w:rPr>
+                <w:rFonts w:ascii="Cambria Math" w:hAnsi="Cambria Math" w:cs="Times New Roman"/>
+                <w:i/>
+                <w:sz w:val="18"/>
+              </w:rPr>
+            </m:ctrlPr>
+          </m:dPr>
+          <m:e>
+            <m:r>
+              <w:rPr>
+                <w:rFonts w:ascii="Cambria Math" w:hAnsi="Cambria Math" w:cs="Times New Roman"/>
+                <w:sz w:val="18"/>
+              </w:rPr>
+              <m:t>s,r,a</m:t>
+            </m:r>
+          </m:e>
+        </m:d>
+      </m:oMath>
+      <w:r>
+        <w:rPr>
+          <w:rFonts w:ascii="Times New Roman" w:hAnsi="Times New Roman" w:cs="Times New Roman"/>
+          <w:sz w:val="18"/>
+          <w:lang w:val="en-US"/>
+        </w:rPr>
+        <w:t xml:space="preserve"> - The previous state-reward-action tuple.</w:t>
+      </w:r>
+      <w:r>
+        <w:rPr>
+          <w:rFonts w:ascii="Times New Roman" w:hAnsi="Times New Roman" w:cs="Times New Roman"/>
+          <w:sz w:val="18"/>
+        </w:rPr>
+        <w:br/>
+      </w:r>
+      <m:oMath>
+        <m:d>
+          <m:dPr>
+            <m:ctrlPr>
+              <w:rPr>
+                <w:rFonts w:ascii="Cambria Math" w:hAnsi="Cambria Math" w:cs="Times New Roman"/>
+                <w:i/>
+                <w:sz w:val="18"/>
+              </w:rPr>
+            </m:ctrlPr>
+          </m:dPr>
+          <m:e>
+            <m:r>
+              <w:rPr>
+                <w:rFonts w:ascii="Cambria Math" w:hAnsi="Cambria Math" w:cs="Times New Roman"/>
+                <w:sz w:val="18"/>
+              </w:rPr>
+              <m:t>s',r'</m:t>
+            </m:r>
+          </m:e>
+        </m:d>
+      </m:oMath>
+      <w:r>
+        <w:rPr>
+          <w:rFonts w:ascii="Times New Roman" w:hAnsi="Times New Roman" w:cs="Times New Roman"/>
+          <w:sz w:val="18"/>
+          <w:lang w:val="en-US"/>
+        </w:rPr>
+        <w:t xml:space="preserve"> - The current state and reward.</w:t>
+      </w:r>
+      <w:r>
+        <w:rPr>
+          <w:rFonts w:ascii="Times New Roman" w:hAnsi="Times New Roman" w:cs="Times New Roman"/>
+          <w:sz w:val="18"/>
+        </w:rPr>
+        <w:br/>
+      </w:r>
+      <m:oMath>
+        <m:r>
+          <w:rPr>
+            <w:rFonts w:ascii="Cambria Math" w:hAnsi="Cambria Math" w:cs="Times New Roman"/>
+            <w:sz w:val="18"/>
+          </w:rPr>
+          <m:t>γ</m:t>
+        </m:r>
+      </m:oMath>
+      <w:r>
+        <w:rPr>
+          <w:rFonts w:ascii="Times New Roman" w:hAnsi="Times New Roman" w:cs="Times New Roman"/>
+          <w:sz w:val="18"/>
+          <w:lang w:val="en-US"/>
+        </w:rPr>
+        <w:t xml:space="preserve"> - The discount factor.</w:t>
+      </w:r>
+      <w:r>
+        <w:rPr>
+          <w:rFonts w:ascii="Times New Roman" w:hAnsi="Times New Roman" w:cs="Times New Roman"/>
+          <w:sz w:val="18"/>
+        </w:rPr>
+        <w:br/>
+      </w:r>
+      <m:oMath>
+        <m:r>
+          <w:rPr>
+            <w:rFonts w:ascii="Cambria Math" w:hAnsi="Cambria Math" w:cs="Times New Roman"/>
+            <w:sz w:val="18"/>
+          </w:rPr>
+          <m:t>η</m:t>
+        </m:r>
+      </m:oMath>
+      <w:r>
+        <w:rPr>
+          <w:rFonts w:ascii="Times New Roman" w:hAnsi="Times New Roman" w:cs="Times New Roman"/>
+          <w:sz w:val="18"/>
+          <w:lang w:val="en-US"/>
+        </w:rPr>
+        <w:t xml:space="preserve"> - A function which specifies a </w:t>
+      </w:r>
+      <w:r>
+        <w:rPr>
+          <w:rFonts w:ascii="Times New Roman" w:hAnsi="Times New Roman" w:cs="Times New Roman"/>
+          <w:b/>
+          <w:bCs/>
+          <w:sz w:val="18"/>
+          <w:lang w:val="en-US"/>
+        </w:rPr>
+        <w:t>learning rate</w:t>
+      </w:r>
+      <w:r>
+        <w:rPr>
+          <w:rFonts w:ascii="Times New Roman" w:hAnsi="Times New Roman" w:cs="Times New Roman"/>
+          <w:sz w:val="18"/>
+          <w:lang w:val="en-US"/>
+        </w:rPr>
+        <w:t xml:space="preserve"> which </w:t>
+      </w:r>
+      <w:r>
+        <w:rPr>
+          <w:rFonts w:ascii="Times New Roman" w:hAnsi="Times New Roman" w:cs="Times New Roman"/>
+          <w:b/>
+          <w:bCs/>
+          <w:sz w:val="18"/>
+          <w:lang w:val="en-US"/>
+        </w:rPr>
+        <w:t>decreases over time</w:t>
+      </w:r>
+      <w:r>
+        <w:rPr>
+          <w:rFonts w:ascii="Times New Roman" w:hAnsi="Times New Roman" w:cs="Times New Roman"/>
+          <w:sz w:val="18"/>
+          <w:lang w:val="en-US"/>
+        </w:rPr>
+        <w:t>.</w:t>
+      </w:r>
+    </w:p>
+    <w:p>
+      <w:pPr>
+        <w:rPr>
+          <w:rFonts w:ascii="Times New Roman" w:hAnsi="Times New Roman" w:cs="Times New Roman"/>
+          <w:sz w:val="18"/>
+          <w:lang w:val="en-US"/>
+        </w:rPr>
+      </w:pPr>
+      <w:r>
+        <w:rPr>
+          <w:rFonts w:ascii="Times New Roman" w:hAnsi="Times New Roman" w:cs="Times New Roman"/>
+          <w:sz w:val="18"/>
+          <w:lang w:val="en-US"/>
+        </w:rPr>
+        <w:t xml:space="preserve">The following arguments to the Q-Learning update function have values that may </w:t>
+      </w:r>
+      <w:r>
+        <w:rPr>
+          <w:rFonts w:ascii="Times New Roman" w:hAnsi="Times New Roman" w:cs="Times New Roman"/>
+          <w:b/>
+          <w:bCs/>
+          <w:sz w:val="18"/>
+          <w:lang w:val="en-US"/>
+        </w:rPr>
+        <w:t>change</w:t>
+      </w:r>
+      <w:r>
+        <w:rPr>
+          <w:rFonts w:ascii="Times New Roman" w:hAnsi="Times New Roman" w:cs="Times New Roman"/>
+          <w:sz w:val="18"/>
+          <w:lang w:val="en-US"/>
+        </w:rPr>
+        <w:t xml:space="preserve"> over the course of a single iteration.</w:t>
+      </w:r>
+    </w:p>
+    <w:p>
+      <w:pPr>
+        <w:pStyle w:val="ListParagraph"/>
+        <w:ind w:left="360"/>
+        <w:rPr>
+          <w:rFonts w:ascii="Times New Roman" w:hAnsi="Times New Roman" w:cs="Times New Roman"/>
+          <w:sz w:val="18"/>
+        </w:rPr>
+      </w:pPr>
+      <m:oMath>
+        <m:r>
+          <w:rPr>
+            <w:rFonts w:ascii="Cambria Math" w:hAnsi="Cambria Math" w:cs="Times New Roman"/>
+            <w:sz w:val="18"/>
+          </w:rPr>
+          <m:t>Q</m:t>
+        </m:r>
+      </m:oMath>
+      <w:r>
+        <w:rPr>
+          <w:rFonts w:ascii="Times New Roman" w:hAnsi="Times New Roman" w:cs="Times New Roman"/>
+          <w:sz w:val="18"/>
+          <w:lang w:val="en-US"/>
+        </w:rPr>
+        <w:t xml:space="preserve"> - The table of Q-values, i.e. the table of state-action pair utilities.</w:t>
+      </w:r>
+    </w:p>
+    <w:p>
+      <w:pPr>
+        <w:pStyle w:val="ListParagraph"/>
+        <w:ind w:left="360"/>
+        <w:rPr>
+          <w:rFonts w:ascii="Times New Roman" w:hAnsi="Times New Roman" w:cs="Times New Roman"/>
+          <w:sz w:val="18"/>
+          <w:lang w:val="en-US"/>
+        </w:rPr>
+      </w:pPr>
+      <m:oMath>
+        <m:sSub>
+          <m:sSubPr>
+            <m:ctrlPr>
+              <w:rPr>
+                <w:rFonts w:ascii="Cambria Math" w:hAnsi="Cambria Math" w:cs="Times New Roman"/>
+                <w:i/>
+                <w:sz w:val="18"/>
+              </w:rPr>
+            </m:ctrlPr>
+          </m:sSubPr>
+          <m:e>
+            <m:r>
+              <w:rPr>
+                <w:rFonts w:ascii="Cambria Math" w:hAnsi="Cambria Math" w:cs="Times New Roman"/>
+                <w:sz w:val="18"/>
+              </w:rPr>
+              <m:t>N</m:t>
+            </m:r>
+          </m:e>
+          <m:sub>
+            <m:r>
+              <w:rPr>
+                <w:rFonts w:ascii="Cambria Math" w:hAnsi="Cambria Math" w:cs="Times New Roman"/>
+                <w:sz w:val="18"/>
+              </w:rPr>
+              <m:t>sa</m:t>
+            </m:r>
+          </m:sub>
+        </m:sSub>
+      </m:oMath>
+      <w:r>
+        <w:rPr>
+          <w:rFonts w:ascii="Times New Roman" w:hAnsi="Times New Roman" w:cs="Times New Roman"/>
+          <w:sz w:val="18"/>
+          <w:lang w:val="en-US"/>
+        </w:rPr>
+        <w:t xml:space="preserve"> - A 2D table, where </w:t>
+      </w:r>
+      <m:oMath>
+        <m:sSub>
+          <m:sSubPr>
+            <m:ctrlPr>
+              <w:rPr>
+                <w:rFonts w:ascii="Cambria Math" w:hAnsi="Cambria Math" w:cs="Times New Roman"/>
+                <w:sz w:val="18"/>
+              </w:rPr>
+            </m:ctrlPr>
+          </m:sSubPr>
+          <m:e>
+            <m:r>
+              <m:rPr>
+                <m:sty m:val="p"/>
+              </m:rPr>
+              <w:rPr>
+                <w:rFonts w:ascii="Cambria Math" w:hAnsi="Cambria Math" w:cs="Times New Roman"/>
+                <w:sz w:val="18"/>
+              </w:rPr>
+              <m:t>N</m:t>
+            </m:r>
+          </m:e>
+          <m:sub>
+            <m:r>
+              <m:rPr>
+                <m:sty m:val="p"/>
+              </m:rPr>
+              <w:rPr>
+                <w:rFonts w:ascii="Cambria Math" w:hAnsi="Cambria Math" w:cs="Times New Roman"/>
+                <w:sz w:val="18"/>
+              </w:rPr>
+              <m:t>s</m:t>
+            </m:r>
+            <m:r>
+              <m:rPr>
+                <m:sty m:val="p"/>
+              </m:rPr>
+              <w:rPr>
+                <w:rFonts w:ascii="Cambria Math" w:hAnsi="Cambria Math" w:cs="Times New Roman"/>
+                <w:sz w:val="18"/>
+              </w:rPr>
+              <m:t>a</m:t>
+            </m:r>
+          </m:sub>
+        </m:sSub>
+        <m:d>
+          <m:dPr>
+            <m:begChr m:val="["/>
+            <m:endChr m:val="]"/>
+            <m:ctrlPr>
+              <w:rPr>
+                <w:rFonts w:ascii="Cambria Math" w:hAnsi="Cambria Math" w:cs="Times New Roman"/>
+                <w:sz w:val="18"/>
+              </w:rPr>
+            </m:ctrlPr>
+          </m:dPr>
+          <m:e>
+            <m:r>
+              <m:rPr>
+                <m:sty m:val="p"/>
+              </m:rPr>
+              <w:rPr>
+                <w:rFonts w:ascii="Cambria Math" w:hAnsi="Cambria Math" w:cs="Times New Roman"/>
+                <w:sz w:val="18"/>
+              </w:rPr>
+              <m:t>s,a</m:t>
+            </m:r>
+          </m:e>
+        </m:d>
+      </m:oMath>
+      <w:r>
+        <w:rPr>
+          <w:rFonts w:ascii="Times New Roman" w:hAnsi="Times New Roman" w:cs="Times New Roman"/>
+          <w:sz w:val="18"/>
+          <w:lang w:val="en-US"/>
+        </w:rPr>
+        <w:t xml:space="preserve"> keeps track of the number of times action </w:t>
+      </w:r>
+      <m:oMath>
+        <m:r>
+          <m:rPr>
+            <m:sty m:val="p"/>
+          </m:rPr>
+          <w:rPr>
+            <w:rFonts w:ascii="Cambria Math" w:hAnsi="Cambria Math" w:cs="Times New Roman"/>
+            <w:sz w:val="18"/>
+          </w:rPr>
+          <m:t>a</m:t>
+        </m:r>
+      </m:oMath>
+      <w:r>
+        <w:rPr>
+          <w:rFonts w:ascii="Times New Roman" w:hAnsi="Times New Roman" w:cs="Times New Roman"/>
+          <w:sz w:val="18"/>
+          <w:lang w:val="en-US"/>
+        </w:rPr>
+        <w:t xml:space="preserve"> was performed while in </w:t>
+      </w:r>
       <w:proofErr w:type="gramStart"/>
       <w:r>
         <w:rPr>
           <w:rFonts w:ascii="Times New Roman" w:hAnsi="Times New Roman" w:cs="Times New Roman"/>
+          <w:sz w:val="18"/>
+          <w:lang w:val="en-US"/>
+        </w:rPr>
+        <w:t xml:space="preserve">state </w:t>
+      </w:r>
+      <w:proofErr w:type="gramEnd"/>
+      <m:oMath>
+        <m:r>
+          <m:rPr>
+            <m:sty m:val="p"/>
+          </m:rPr>
+          <w:rPr>
+            <w:rFonts w:ascii="Cambria Math" w:hAnsi="Cambria Math" w:cs="Times New Roman"/>
+            <w:sz w:val="18"/>
+          </w:rPr>
+          <m:t>s</m:t>
+        </m:r>
+      </m:oMath>
+      <w:r>
+        <w:rPr>
+          <w:rFonts w:ascii="Times New Roman" w:hAnsi="Times New Roman" w:cs="Times New Roman"/>
+          <w:sz w:val="18"/>
+          <w:lang w:val="en-US"/>
+        </w:rPr>
+        <w:t>.</w:t>
+      </w:r>
+    </w:p>
+    <w:p>
+      <w:pPr>
+        <w:pStyle w:val="ListParagraph"/>
+        <w:ind w:left="360"/>
+        <w:rPr>
+          <w:rFonts w:ascii="Times New Roman" w:hAnsi="Times New Roman" w:cs="Times New Roman"/>
+          <w:sz w:val="18"/>
+        </w:rPr>
+      </w:pPr>
+    </w:p>
+    <w:p>
+      <w:pPr>
+        <w:rPr>
+          <w:rFonts w:ascii="Times New Roman" w:hAnsi="Times New Roman" w:cs="Times New Roman"/>
           <w:b/>
           <w:sz w:val="18"/>
           <w:lang w:val="en-US"/>
         </w:rPr>
-        <w:t>MiniMax</w:t>
+      </w:pPr>
+      <w:r>
+        <w:rPr>
+          <w:rFonts w:ascii="Times New Roman" w:hAnsi="Times New Roman" w:cs="Times New Roman"/>
+          <w:b/>
+          <w:sz w:val="18"/>
+          <w:lang w:val="en-US"/>
+        </w:rPr>
+        <w:t>The Q-Learning Agent Model</w:t>
+      </w:r>
+    </w:p>
+    <w:p>
+      <w:pPr>
+        <w:spacing w:before="240"/>
+        <w:rPr>
+          <w:rFonts w:ascii="Times New Roman" w:hAnsi="Times New Roman" w:cs="Times New Roman"/>
+          <w:sz w:val="18"/>
+          <w:lang w:val="en-US"/>
+        </w:rPr>
+      </w:pPr>
+      <w:r>
+        <w:rPr>
+          <w:rFonts w:ascii="Times New Roman" w:hAnsi="Times New Roman" w:cs="Times New Roman"/>
+          <w:sz w:val="18"/>
+          <w:lang w:val="en-US"/>
+        </w:rPr>
+        <w:t>The Q-Learning update step is just 1 function which fits into th</w:t>
+      </w:r>
+      <w:r>
+        <w:rPr>
+          <w:rFonts w:ascii="Times New Roman" w:hAnsi="Times New Roman" w:cs="Times New Roman"/>
+          <w:sz w:val="18"/>
+          <w:lang w:val="en-US"/>
+        </w:rPr>
+        <w:t xml:space="preserve">e wider agent model as a whole. </w:t>
+      </w:r>
+      <w:r>
+        <w:rPr>
+          <w:rFonts w:ascii="Times New Roman" w:hAnsi="Times New Roman" w:cs="Times New Roman"/>
+          <w:sz w:val="18"/>
+          <w:lang w:val="en-US"/>
+        </w:rPr>
+        <w:t xml:space="preserve">On its own, the </w:t>
+      </w:r>
+      <w:r>
+        <w:rPr>
+          <w:rFonts w:ascii="Times New Roman" w:hAnsi="Times New Roman" w:cs="Times New Roman"/>
+          <w:sz w:val="18"/>
+          <w:lang w:val="en-US"/>
+        </w:rPr>
+        <w:t>function above</w:t>
+      </w:r>
+      <w:r>
+        <w:rPr>
+          <w:rFonts w:ascii="Times New Roman" w:hAnsi="Times New Roman" w:cs="Times New Roman"/>
+          <w:sz w:val="18"/>
+          <w:lang w:val="en-US"/>
+        </w:rPr>
+        <w:t xml:space="preserve"> is just another passive learning function - the overall agent code is what makes this an agent which is actively learning.</w:t>
+      </w:r>
+      <w:r>
+        <w:rPr>
+          <w:rFonts w:ascii="Times New Roman" w:hAnsi="Times New Roman" w:cs="Times New Roman"/>
+          <w:sz w:val="18"/>
+          <w:lang w:val="en-US"/>
+        </w:rPr>
+        <w:t xml:space="preserve"> The Q-Learning agent model captures the overall behavior of the agent </w:t>
+      </w:r>
+      <w:r>
+        <w:rPr>
+          <w:rFonts w:ascii="Times New Roman" w:hAnsi="Times New Roman" w:cs="Times New Roman"/>
+          <w:sz w:val="18"/>
+          <w:lang w:val="en-US"/>
+        </w:rPr>
+        <w:t xml:space="preserve">in a general setting; in the context of the </w:t>
+      </w:r>
+      <w:proofErr w:type="spellStart"/>
+      <w:r>
+        <w:rPr>
+          <w:rFonts w:ascii="Consolas" w:hAnsi="Consolas" w:cs="Times New Roman"/>
+          <w:sz w:val="18"/>
+          <w:lang w:val="en-US"/>
+        </w:rPr>
+        <w:t>threeChess</w:t>
       </w:r>
       <w:proofErr w:type="spellEnd"/>
+      <w:r>
+        <w:rPr>
+          <w:rFonts w:ascii="Times New Roman" w:hAnsi="Times New Roman" w:cs="Times New Roman"/>
+          <w:sz w:val="18"/>
+          <w:lang w:val="en-US"/>
+        </w:rPr>
+        <w:t xml:space="preserve"> </w:t>
+      </w:r>
+      <w:r>
+        <w:rPr>
+          <w:rFonts w:ascii="Times New Roman" w:hAnsi="Times New Roman" w:cs="Times New Roman"/>
+          <w:sz w:val="18"/>
+          <w:lang w:val="en-US"/>
+        </w:rPr>
+        <w:t xml:space="preserve">environment, the agent’s </w:t>
+      </w:r>
+      <w:proofErr w:type="spellStart"/>
+      <w:r>
+        <w:rPr>
+          <w:rFonts w:ascii="Consolas" w:hAnsi="Consolas" w:cs="Times New Roman"/>
+          <w:sz w:val="18"/>
+          <w:lang w:val="en-US"/>
+        </w:rPr>
+        <w:t>playMove</w:t>
+      </w:r>
+      <w:proofErr w:type="spellEnd"/>
+      <w:r>
+        <w:rPr>
+          <w:rFonts w:ascii="Times New Roman" w:hAnsi="Times New Roman" w:cs="Times New Roman"/>
+          <w:sz w:val="18"/>
+          <w:lang w:val="en-US"/>
+        </w:rPr>
+        <w:t xml:space="preserve"> </w:t>
+      </w:r>
+      <w:r>
+        <w:rPr>
+          <w:rFonts w:ascii="Times New Roman" w:hAnsi="Times New Roman" w:cs="Times New Roman"/>
+          <w:sz w:val="18"/>
+          <w:lang w:val="en-US"/>
+        </w:rPr>
+        <w:t xml:space="preserve">function corresponds directly to the innermost </w:t>
+      </w:r>
+      <w:proofErr w:type="gramStart"/>
+      <w:r>
+        <w:rPr>
+          <w:rFonts w:ascii="Consolas" w:hAnsi="Consolas" w:cs="Times New Roman"/>
+          <w:sz w:val="18"/>
+          <w:lang w:val="en-US"/>
+        </w:rPr>
+        <w:t>while(</w:t>
+      </w:r>
       <w:proofErr w:type="gramEnd"/>
       <w:r>
         <w:rPr>
-          <w:rFonts w:ascii="Times New Roman" w:hAnsi="Times New Roman" w:cs="Times New Roman"/>
-          <w:sz w:val="18"/>
-          <w:lang w:val="en-US"/>
-        </w:rPr>
-        <w:t xml:space="preserve"> algorithm, given enough time and </w:t>
-      </w:r>
-      <w:r>
-        <w:rPr>
-          <w:rFonts w:ascii="Times New Roman" w:hAnsi="Times New Roman" w:cs="Times New Roman"/>
-          <w:sz w:val="18"/>
-          <w:lang w:val="en-US"/>
-        </w:rPr>
-        <w:t xml:space="preserve">the right </w:t>
-      </w:r>
-      <w:r>
-        <w:rPr>
-          <w:rFonts w:ascii="Times New Roman" w:hAnsi="Times New Roman" w:cs="Times New Roman"/>
-          <w:sz w:val="18"/>
-          <w:lang w:val="en-US"/>
-        </w:rPr>
-        <w:t xml:space="preserve">training </w:t>
-      </w:r>
-      <w:r>
-        <w:rPr>
-          <w:rFonts w:ascii="Times New Roman" w:hAnsi="Times New Roman" w:cs="Times New Roman"/>
-          <w:sz w:val="18"/>
-          <w:lang w:val="en-US"/>
-        </w:rPr>
-        <w:t xml:space="preserve">data, </w:t>
-      </w:r>
-      <w:r>
-        <w:rPr>
-          <w:rFonts w:ascii="Times New Roman" w:hAnsi="Times New Roman" w:cs="Times New Roman"/>
-          <w:sz w:val="18"/>
-          <w:lang w:val="en-US"/>
-        </w:rPr>
-        <w:t xml:space="preserve">the performance of a </w:t>
-      </w:r>
-      <w:r>
-        <w:rPr>
-          <w:rFonts w:ascii="Times New Roman" w:hAnsi="Times New Roman" w:cs="Times New Roman"/>
-          <w:sz w:val="18"/>
-          <w:lang w:val="en-US"/>
-        </w:rPr>
-        <w:t>Q-Learning</w:t>
-      </w:r>
-      <w:r>
-        <w:rPr>
-          <w:rFonts w:ascii="Times New Roman" w:hAnsi="Times New Roman" w:cs="Times New Roman"/>
-          <w:sz w:val="18"/>
-          <w:lang w:val="en-US"/>
-        </w:rPr>
-        <w:t xml:space="preserve"> agent can surpass agents implementing either of the aforementioned algorithms.</w:t>
-      </w:r>
-      <w:r>
-        <w:rPr>
-          <w:rFonts w:ascii="Times New Roman" w:hAnsi="Times New Roman" w:cs="Times New Roman"/>
+          <w:rFonts w:ascii="Consolas" w:hAnsi="Consolas" w:cs="Times New Roman"/>
+          <w:sz w:val="18"/>
+          <w:lang w:val="en-US"/>
+        </w:rPr>
+        <w:t>true)</w:t>
+      </w:r>
+      <w:r>
+        <w:rPr>
+          <w:rFonts w:ascii="Times New Roman" w:hAnsi="Times New Roman" w:cs="Times New Roman"/>
+          <w:sz w:val="18"/>
+          <w:lang w:val="en-US"/>
+        </w:rPr>
+        <w:t xml:space="preserve"> loop.</w:t>
+      </w:r>
+    </w:p>
+    <w:p>
+      <w:pPr>
+        <w:spacing w:before="240"/>
+        <w:rPr>
+          <w:rFonts w:ascii="Times New Roman" w:hAnsi="Times New Roman" w:cs="Times New Roman"/>
+          <w:sz w:val="18"/>
+          <w:lang w:val="en-US"/>
+        </w:rPr>
+      </w:pPr>
+      <w:r>
+        <w:rPr>
+          <w:rFonts w:ascii="Calibri" w:hAnsi="Calibri" w:cs="Calibri"/>
+          <w:noProof/>
+          <w:color w:val="000000"/>
+          <w:lang w:eastAsia="en-AU"/>
+        </w:rPr>
+        <w:drawing>
+          <wp:inline distT="0" distB="0" distL="0" distR="0">
+            <wp:extent cx="2746345" cy="1883120"/>
+            <wp:effectExtent l="0" t="0" r="0" b="3175"/>
+            <wp:docPr id="5" name="Picture 5" descr="function AgentModel_Q_Learning(y, 71) &#10;// Initialization &#10;Initialize Q, NS a to empty tables, &#10;// Main loop: Execute mission after mission &#10;while (true) &#10;// no previous state at start &#10;Initialize variables s, r, a to null &#10;s' = initial state (chosen randomly, if multiple initial states exist) &#10;// Execute one game, from start to end &#10;while (true): &#10;(s' , r') = SenseStateAndReward() &#10;Q_Learning_Update(s, r, a, s' , r', y, n, Q, NS a) &#10;if s' is terminal: break // Reached a terminal state &#10;a = argmaxf(Q [s', a'], NS a [s', a']) // Choose next action &#10;ExecuteAction(a) "/>
+            <wp:cNvGraphicFramePr>
+              <a:graphicFrameLocks xmlns:a="http://schemas.openxmlformats.org/drawingml/2006/main" noChangeAspect="1"/>
+            </wp:cNvGraphicFramePr>
+            <a:graphic xmlns:a="http://schemas.openxmlformats.org/drawingml/2006/main">
+              <a:graphicData uri="http://schemas.openxmlformats.org/drawingml/2006/picture">
+                <pic:pic xmlns:pic="http://schemas.openxmlformats.org/drawingml/2006/picture">
+                  <pic:nvPicPr>
+                    <pic:cNvPr id="0" name="Picture 24" descr="function AgentModel_Q_Learning(y, 71) &#10;// Initialization &#10;Initialize Q, NS a to empty tables, &#10;// Main loop: Execute mission after mission &#10;while (true) &#10;// no previous state at start &#10;Initialize variables s, r, a to null &#10;s' = initial state (chosen randomly, if multiple initial states exist) &#10;// Execute one game, from start to end &#10;while (true): &#10;(s' , r') = SenseStateAndReward() &#10;Q_Learning_Update(s, r, a, s' , r', y, n, Q, NS a) &#10;if s' is terminal: break // Reached a terminal state &#10;a = argmaxf(Q [s', a'], NS a [s', a']) // Choose next action &#10;ExecuteAction(a) "/>
+                    <pic:cNvPicPr>
+                      <a:picLocks noChangeAspect="1" noChangeArrowheads="1"/>
+                    </pic:cNvPicPr>
+                  </pic:nvPicPr>
+                  <pic:blipFill>
+                    <a:blip r:embed="rId7" cstate="print">
+                      <a:extLst>
+                        <a:ext uri="{28A0092B-C50C-407E-A947-70E740481C1C}">
+                          <a14:useLocalDpi xmlns:a14="http://schemas.microsoft.com/office/drawing/2010/main" val="0"/>
+                        </a:ext>
+                      </a:extLst>
+                    </a:blip>
+                    <a:srcRect/>
+                    <a:stretch>
+                      <a:fillRect/>
+                    </a:stretch>
+                  </pic:blipFill>
+                  <pic:spPr bwMode="auto">
+                    <a:xfrm>
+                      <a:off x="0" y="0"/>
+                      <a:ext cx="2755063" cy="1889098"/>
+                    </a:xfrm>
+                    <a:prstGeom prst="rect">
+                      <a:avLst/>
+                    </a:prstGeom>
+                    <a:noFill/>
+                    <a:ln>
+                      <a:noFill/>
+                    </a:ln>
+                  </pic:spPr>
+                </pic:pic>
+              </a:graphicData>
+            </a:graphic>
+          </wp:inline>
+        </w:drawing>
+      </w:r>
+    </w:p>
+    <w:p>
+      <w:pPr>
+        <w:rPr>
+          <w:rFonts w:ascii="Times New Roman" w:hAnsi="Times New Roman" w:cs="Times New Roman"/>
+          <w:sz w:val="18"/>
+          <w:lang w:val="en-US"/>
+        </w:rPr>
+      </w:pPr>
+      <w:r>
+        <w:rPr>
+          <w:rFonts w:ascii="Times New Roman" w:hAnsi="Times New Roman" w:cs="Times New Roman"/>
+          <w:i/>
+          <w:sz w:val="18"/>
+          <w:lang w:val="en-US"/>
+        </w:rPr>
+        <w:t>Agent22466497</w:t>
+      </w:r>
+      <w:r>
+        <w:rPr>
+          <w:rFonts w:ascii="Times New Roman" w:hAnsi="Times New Roman" w:cs="Times New Roman"/>
+          <w:sz w:val="18"/>
+          <w:lang w:val="en-US"/>
+        </w:rPr>
+        <w:t xml:space="preserve"> demonstrates</w:t>
+      </w:r>
+      <w:r>
+        <w:rPr>
+          <w:rFonts w:ascii="Times New Roman" w:hAnsi="Times New Roman" w:cs="Times New Roman"/>
+          <w:sz w:val="18"/>
+          <w:lang w:val="en-US"/>
+        </w:rPr>
+        <w:t xml:space="preserve"> an implementation of the Q-Learning algorithm</w:t>
+      </w:r>
+      <w:r>
+        <w:rPr>
+          <w:rFonts w:ascii="Times New Roman" w:hAnsi="Times New Roman" w:cs="Times New Roman"/>
+          <w:sz w:val="18"/>
+          <w:lang w:val="en-US"/>
+        </w:rPr>
+        <w:t xml:space="preserve"> above.</w:t>
+      </w:r>
+    </w:p>
+    <w:p>
+      <w:pPr>
+        <w:rPr>
+          <w:rFonts w:ascii="Times New Roman" w:hAnsi="Times New Roman" w:cs="Times New Roman"/>
+          <w:b/>
+          <w:sz w:val="18"/>
+          <w:lang w:val="en-US"/>
+        </w:rPr>
+      </w:pPr>
+      <w:r>
+        <w:rPr>
+          <w:rFonts w:ascii="Times New Roman" w:hAnsi="Times New Roman" w:cs="Times New Roman"/>
+          <w:b/>
+          <w:sz w:val="18"/>
+          <w:lang w:val="en-US"/>
+        </w:rPr>
+        <w:t>The Q-Learning Reward Function</w:t>
+      </w:r>
+    </w:p>
+    <w:p>
+      <w:pPr>
+        <w:rPr>
+          <w:rFonts w:ascii="Times New Roman" w:hAnsi="Times New Roman" w:cs="Times New Roman"/>
+          <w:sz w:val="18"/>
+          <w:lang w:val="en-US"/>
+        </w:rPr>
+      </w:pPr>
+      <w:r>
+        <w:rPr>
+          <w:rFonts w:ascii="Times New Roman" w:hAnsi="Times New Roman" w:cs="Times New Roman"/>
+          <w:sz w:val="18"/>
+          <w:lang w:val="en-US"/>
+        </w:rPr>
+        <w:t xml:space="preserve">Certain environment situations possess innate rewards that the agent is provided with at the end of every </w:t>
+      </w:r>
+      <w:r>
+        <w:rPr>
+          <w:rFonts w:ascii="Times New Roman" w:hAnsi="Times New Roman" w:cs="Times New Roman"/>
+          <w:sz w:val="18"/>
+          <w:lang w:val="en-US"/>
+        </w:rPr>
+        <w:t>action. This is not true regarding the</w:t>
+      </w:r>
+      <w:r>
+        <w:rPr>
+          <w:rFonts w:ascii="Consolas" w:hAnsi="Consolas" w:cs="Times New Roman"/>
           <w:sz w:val="18"/>
           <w:lang w:val="en-US"/>
         </w:rPr>
         <w:t xml:space="preserve"> </w:t>
       </w:r>
-      <w:r>
-        <w:rPr>
-          <w:rFonts w:ascii="Times New Roman" w:hAnsi="Times New Roman" w:cs="Times New Roman"/>
-          <w:i/>
-          <w:sz w:val="18"/>
-          <w:lang w:val="en-US"/>
-        </w:rPr>
-        <w:t>Agent22466497</w:t>
-      </w:r>
-      <w:r>
-        <w:rPr>
-          <w:rFonts w:ascii="Times New Roman" w:hAnsi="Times New Roman" w:cs="Times New Roman"/>
-          <w:sz w:val="18"/>
-          <w:lang w:val="en-US"/>
-        </w:rPr>
-        <w:t xml:space="preserve"> demonstrates</w:t>
-      </w:r>
-      <w:r>
-        <w:rPr>
-          <w:rFonts w:ascii="Times New Roman" w:hAnsi="Times New Roman" w:cs="Times New Roman"/>
-          <w:sz w:val="18"/>
-          <w:lang w:val="en-US"/>
-        </w:rPr>
-        <w:t xml:space="preserve"> an implementation of the Q-Learning algorithm</w:t>
+      <w:proofErr w:type="spellStart"/>
+      <w:r>
+        <w:rPr>
+          <w:rFonts w:ascii="Consolas" w:hAnsi="Consolas" w:cs="Times New Roman"/>
+          <w:sz w:val="18"/>
+          <w:lang w:val="en-US"/>
+        </w:rPr>
+        <w:t>threeChess</w:t>
+      </w:r>
+      <w:proofErr w:type="spellEnd"/>
+      <w:r>
+        <w:rPr>
+          <w:rFonts w:ascii="Times New Roman" w:hAnsi="Times New Roman" w:cs="Times New Roman"/>
+          <w:sz w:val="18"/>
+          <w:lang w:val="en-US"/>
+        </w:rPr>
+        <w:t xml:space="preserve"> </w:t>
+      </w:r>
+      <w:r>
+        <w:rPr>
+          <w:rFonts w:ascii="Times New Roman" w:hAnsi="Times New Roman" w:cs="Times New Roman"/>
+          <w:sz w:val="18"/>
+          <w:lang w:val="en-US"/>
+        </w:rPr>
+        <w:t>environment</w:t>
+      </w:r>
+      <w:r>
+        <w:rPr>
+          <w:rFonts w:ascii="Times New Roman" w:hAnsi="Times New Roman" w:cs="Times New Roman"/>
+          <w:sz w:val="18"/>
+          <w:lang w:val="en-US"/>
+        </w:rPr>
+        <w:t>, and as such, designing a suitable reward function for this agent is both a necessity, and extremely challenging</w:t>
+      </w:r>
+      <w:r>
+        <w:rPr>
+          <w:rFonts w:ascii="Times New Roman" w:hAnsi="Times New Roman" w:cs="Times New Roman"/>
+          <w:sz w:val="18"/>
+          <w:lang w:val="en-US"/>
+        </w:rPr>
+        <w:t xml:space="preserve"> to perfect</w:t>
+      </w:r>
+      <w:r>
+        <w:rPr>
+          <w:rFonts w:ascii="Times New Roman" w:hAnsi="Times New Roman" w:cs="Times New Roman"/>
+          <w:sz w:val="18"/>
+          <w:lang w:val="en-US"/>
+        </w:rPr>
+        <w:t>.</w:t>
+      </w:r>
+      <w:r>
+        <w:rPr>
+          <w:rFonts w:ascii="Times New Roman" w:hAnsi="Times New Roman" w:cs="Times New Roman"/>
+          <w:sz w:val="18"/>
+          <w:lang w:val="en-US"/>
+        </w:rPr>
+        <w:t xml:space="preserve"> Simple reward functions </w:t>
+      </w:r>
+      <w:r>
+        <w:rPr>
+          <w:rFonts w:ascii="Times New Roman" w:hAnsi="Times New Roman" w:cs="Times New Roman"/>
+          <w:sz w:val="18"/>
+          <w:lang w:val="en-US"/>
+        </w:rPr>
+        <w:t xml:space="preserve">could include </w:t>
+      </w:r>
+      <w:r>
+        <w:rPr>
+          <w:rFonts w:ascii="Times New Roman" w:hAnsi="Times New Roman" w:cs="Times New Roman"/>
+          <w:sz w:val="18"/>
+          <w:lang w:val="en-US"/>
+        </w:rPr>
+        <w:t>the difference between</w:t>
+      </w:r>
+      <w:r>
+        <w:rPr>
+          <w:rFonts w:ascii="Times New Roman" w:hAnsi="Times New Roman" w:cs="Times New Roman"/>
+          <w:sz w:val="18"/>
+          <w:lang w:val="en-US"/>
+        </w:rPr>
+        <w:t xml:space="preserve"> </w:t>
+      </w:r>
+      <w:r>
+        <w:rPr>
+          <w:rFonts w:ascii="Times New Roman" w:hAnsi="Times New Roman" w:cs="Times New Roman"/>
+          <w:sz w:val="18"/>
+          <w:lang w:val="en-US"/>
+        </w:rPr>
+        <w:t>the number of</w:t>
+      </w:r>
+      <w:r>
+        <w:rPr>
+          <w:rFonts w:ascii="Times New Roman" w:hAnsi="Times New Roman" w:cs="Times New Roman"/>
+          <w:sz w:val="18"/>
+          <w:lang w:val="en-US"/>
+        </w:rPr>
+        <w:t>,</w:t>
+      </w:r>
+      <w:r>
+        <w:rPr>
+          <w:rFonts w:ascii="Times New Roman" w:hAnsi="Times New Roman" w:cs="Times New Roman"/>
+          <w:sz w:val="18"/>
+          <w:lang w:val="en-US"/>
+        </w:rPr>
+        <w:t xml:space="preserve"> </w:t>
+      </w:r>
+      <w:proofErr w:type="gramStart"/>
+      <w:r>
+        <w:rPr>
+          <w:rFonts w:ascii="Times New Roman" w:hAnsi="Times New Roman" w:cs="Times New Roman"/>
+          <w:sz w:val="18"/>
+          <w:lang w:val="en-US"/>
+        </w:rPr>
+        <w:t>or</w:t>
+      </w:r>
+      <w:proofErr w:type="gramEnd"/>
+      <w:r>
+        <w:rPr>
+          <w:rFonts w:ascii="Times New Roman" w:hAnsi="Times New Roman" w:cs="Times New Roman"/>
+          <w:sz w:val="18"/>
+          <w:lang w:val="en-US"/>
+        </w:rPr>
+        <w:t xml:space="preserve"> value of</w:t>
+      </w:r>
+      <w:r>
+        <w:rPr>
+          <w:rFonts w:ascii="Times New Roman" w:hAnsi="Times New Roman" w:cs="Times New Roman"/>
+          <w:sz w:val="18"/>
+          <w:lang w:val="en-US"/>
+        </w:rPr>
+        <w:t>,</w:t>
+      </w:r>
+      <w:r>
+        <w:rPr>
+          <w:rFonts w:ascii="Times New Roman" w:hAnsi="Times New Roman" w:cs="Times New Roman"/>
+          <w:sz w:val="18"/>
+          <w:lang w:val="en-US"/>
+        </w:rPr>
+        <w:t xml:space="preserve"> the </w:t>
+      </w:r>
+      <w:r>
+        <w:rPr>
+          <w:rFonts w:ascii="Times New Roman" w:hAnsi="Times New Roman" w:cs="Times New Roman"/>
+          <w:sz w:val="18"/>
+          <w:lang w:val="en-US"/>
+        </w:rPr>
+        <w:t>pieces from the previous state</w:t>
+      </w:r>
+      <w:r>
+        <w:rPr>
+          <w:rFonts w:ascii="Times New Roman" w:hAnsi="Times New Roman" w:cs="Times New Roman"/>
+          <w:sz w:val="18"/>
+          <w:lang w:val="en-US"/>
+        </w:rPr>
+        <w:t>.</w:t>
+      </w:r>
+      <w:r>
+        <w:rPr>
+          <w:rFonts w:ascii="Times New Roman" w:hAnsi="Times New Roman" w:cs="Times New Roman"/>
+          <w:sz w:val="18"/>
+          <w:lang w:val="en-US"/>
+        </w:rPr>
+        <w:t xml:space="preserve"> More complex reward functions </w:t>
+      </w:r>
+      <w:r>
+        <w:rPr>
+          <w:rFonts w:ascii="Times New Roman" w:hAnsi="Times New Roman" w:cs="Times New Roman"/>
+          <w:sz w:val="18"/>
+          <w:lang w:val="en-US"/>
+        </w:rPr>
+        <w:t xml:space="preserve">could consider the </w:t>
+      </w:r>
+      <w:r>
+        <w:rPr>
+          <w:rFonts w:ascii="Times New Roman" w:hAnsi="Times New Roman" w:cs="Times New Roman"/>
+          <w:sz w:val="18"/>
+          <w:lang w:val="en-US"/>
+        </w:rPr>
+        <w:t xml:space="preserve">positions of pieces </w:t>
+      </w:r>
+      <w:r>
+        <w:rPr>
+          <w:rFonts w:ascii="Times New Roman" w:hAnsi="Times New Roman" w:cs="Times New Roman"/>
+          <w:sz w:val="18"/>
+          <w:lang w:val="en-US"/>
+        </w:rPr>
+        <w:t xml:space="preserve">and the number of attacking lines </w:t>
+      </w:r>
+      <w:r>
+        <w:rPr>
+          <w:rFonts w:ascii="Times New Roman" w:hAnsi="Times New Roman" w:cs="Times New Roman"/>
+          <w:sz w:val="18"/>
+          <w:lang w:val="en-US"/>
+        </w:rPr>
+        <w:t xml:space="preserve">from </w:t>
+      </w:r>
+      <w:r>
+        <w:rPr>
+          <w:rFonts w:ascii="Times New Roman" w:hAnsi="Times New Roman" w:cs="Times New Roman"/>
+          <w:sz w:val="18"/>
+          <w:lang w:val="en-US"/>
+        </w:rPr>
+        <w:t>the agent’s pieces to their opponents.</w:t>
+      </w:r>
+      <w:r>
+        <w:rPr>
+          <w:rFonts w:ascii="Times New Roman" w:hAnsi="Times New Roman" w:cs="Times New Roman"/>
+          <w:sz w:val="18"/>
+          <w:lang w:val="en-US"/>
+        </w:rPr>
+        <w:t xml:space="preserve"> An immense combination of different factors makes designing such a </w:t>
+      </w:r>
+      <w:r>
+        <w:rPr>
+          <w:rFonts w:ascii="Times New Roman" w:hAnsi="Times New Roman" w:cs="Times New Roman"/>
+          <w:sz w:val="18"/>
+          <w:lang w:val="en-US"/>
+        </w:rPr>
+        <w:t>reward function relatively challenging.</w:t>
       </w:r>
       <w:bookmarkStart w:id="0" w:name="_GoBack"/>
       <w:bookmarkEnd w:id="0"/>
-      <w:r>
-        <w:rPr>
-          <w:rFonts w:ascii="Times New Roman" w:hAnsi="Times New Roman" w:cs="Times New Roman"/>
-          <w:sz w:val="18"/>
-          <w:lang w:val="en-US"/>
-        </w:rPr>
-        <w:t xml:space="preserve"> </w:t>
+    </w:p>
+    <w:p>
+      <w:pPr>
+        <w:rPr>
+          <w:rFonts w:ascii="Times New Roman" w:hAnsi="Times New Roman" w:cs="Times New Roman"/>
+          <w:sz w:val="18"/>
+          <w:lang w:val="en-US"/>
+        </w:rPr>
+      </w:pPr>
+    </w:p>
+    <w:p>
+      <w:pPr>
+        <w:rPr>
+          <w:rFonts w:ascii="Times New Roman" w:hAnsi="Times New Roman" w:cs="Times New Roman"/>
+          <w:b/>
+          <w:i/>
+          <w:sz w:val="18"/>
+          <w:u w:val="single"/>
+          <w:lang w:val="en-US"/>
+        </w:rPr>
+      </w:pPr>
+      <w:r>
+        <w:rPr>
+          <w:rFonts w:ascii="Times New Roman" w:hAnsi="Times New Roman" w:cs="Times New Roman"/>
+          <w:b/>
+          <w:sz w:val="18"/>
+          <w:u w:val="single"/>
+          <w:lang w:val="en-US"/>
+        </w:rPr>
+        <w:t xml:space="preserve">Implementation 2: XXX </w:t>
+      </w:r>
+      <w:r>
+        <w:rPr>
+          <w:rFonts w:ascii="Times New Roman" w:hAnsi="Times New Roman" w:cs="Times New Roman"/>
+          <w:b/>
+          <w:i/>
+          <w:sz w:val="18"/>
+          <w:u w:val="single"/>
+          <w:lang w:val="en-US"/>
+        </w:rPr>
+        <w:t>(Agent22326712)</w:t>
       </w:r>
     </w:p>
     <w:p>
@@ -2153,6 +3391,417 @@
 <file path=word/numbering.xml><?xml version="1.0" encoding="utf-8"?>
 <w:numbering xmlns:wpc="http://schemas.microsoft.com/office/word/2010/wordprocessingCanvas" xmlns:mc="http://schemas.openxmlformats.org/markup-compatibility/2006" xmlns:o="urn:schemas-microsoft-com:office:office" xmlns:r="http://schemas.openxmlformats.org/officeDocument/2006/relationships" xmlns:m="http://schemas.openxmlformats.org/officeDocument/2006/math" xmlns:v="urn:schemas-microsoft-com:vml" xmlns:wp14="http://schemas.microsoft.com/office/word/2010/wordprocessingDrawing" xmlns:wp="http://schemas.openxmlformats.org/drawingml/2006/wordprocessingDrawing" xmlns:w10="urn:schemas-microsoft-com:office:word" xmlns:w="http://schemas.openxmlformats.org/wordprocessingml/2006/main" xmlns:w14="http://schemas.microsoft.com/office/word/2010/wordml" xmlns:w15="http://schemas.microsoft.com/office/word/2012/wordml" xmlns:wpg="http://schemas.microsoft.com/office/word/2010/wordprocessingGroup" xmlns:wpi="http://schemas.microsoft.com/office/word/2010/wordprocessingInk" xmlns:wne="http://schemas.microsoft.com/office/word/2006/wordml" xmlns:wps="http://schemas.microsoft.com/office/word/2010/wordprocessingShape" mc:Ignorable="w14 w15 wp14">
   <w:abstractNum w:abstractNumId="0" w15:restartNumberingAfterBreak="0">
+    <w:nsid w:val="13096C16"/>
+    <w:multiLevelType w:val="hybridMultilevel"/>
+    <w:tmpl w:val="CA42D5A6"/>
+    <w:lvl w:ilvl="0" w:tplc="0C090001">
+      <w:start w:val="1"/>
+      <w:numFmt w:val="bullet"/>
+      <w:lvlText w:val=""/>
+      <w:lvlJc w:val="left"/>
+      <w:pPr>
+        <w:ind w:left="360" w:hanging="360"/>
+      </w:pPr>
+      <w:rPr>
+        <w:rFonts w:ascii="Symbol" w:hAnsi="Symbol" w:hint="default"/>
+      </w:rPr>
+    </w:lvl>
+    <w:lvl w:ilvl="1" w:tplc="0C090003" w:tentative="1">
+      <w:start w:val="1"/>
+      <w:numFmt w:val="bullet"/>
+      <w:lvlText w:val="o"/>
+      <w:lvlJc w:val="left"/>
+      <w:pPr>
+        <w:ind w:left="1080" w:hanging="360"/>
+      </w:pPr>
+      <w:rPr>
+        <w:rFonts w:ascii="Courier New" w:hAnsi="Courier New" w:cs="Courier New" w:hint="default"/>
+      </w:rPr>
+    </w:lvl>
+    <w:lvl w:ilvl="2" w:tplc="0C090005" w:tentative="1">
+      <w:start w:val="1"/>
+      <w:numFmt w:val="bullet"/>
+      <w:lvlText w:val=""/>
+      <w:lvlJc w:val="left"/>
+      <w:pPr>
+        <w:ind w:left="1800" w:hanging="360"/>
+      </w:pPr>
+      <w:rPr>
+        <w:rFonts w:ascii="Wingdings" w:hAnsi="Wingdings" w:hint="default"/>
+      </w:rPr>
+    </w:lvl>
+    <w:lvl w:ilvl="3" w:tplc="0C090001" w:tentative="1">
+      <w:start w:val="1"/>
+      <w:numFmt w:val="bullet"/>
+      <w:lvlText w:val=""/>
+      <w:lvlJc w:val="left"/>
+      <w:pPr>
+        <w:ind w:left="2520" w:hanging="360"/>
+      </w:pPr>
+      <w:rPr>
+        <w:rFonts w:ascii="Symbol" w:hAnsi="Symbol" w:hint="default"/>
+      </w:rPr>
+    </w:lvl>
+    <w:lvl w:ilvl="4" w:tplc="0C090003" w:tentative="1">
+      <w:start w:val="1"/>
+      <w:numFmt w:val="bullet"/>
+      <w:lvlText w:val="o"/>
+      <w:lvlJc w:val="left"/>
+      <w:pPr>
+        <w:ind w:left="3240" w:hanging="360"/>
+      </w:pPr>
+      <w:rPr>
+        <w:rFonts w:ascii="Courier New" w:hAnsi="Courier New" w:cs="Courier New" w:hint="default"/>
+      </w:rPr>
+    </w:lvl>
+    <w:lvl w:ilvl="5" w:tplc="0C090005" w:tentative="1">
+      <w:start w:val="1"/>
+      <w:numFmt w:val="bullet"/>
+      <w:lvlText w:val=""/>
+      <w:lvlJc w:val="left"/>
+      <w:pPr>
+        <w:ind w:left="3960" w:hanging="360"/>
+      </w:pPr>
+      <w:rPr>
+        <w:rFonts w:ascii="Wingdings" w:hAnsi="Wingdings" w:hint="default"/>
+      </w:rPr>
+    </w:lvl>
+    <w:lvl w:ilvl="6" w:tplc="0C090001" w:tentative="1">
+      <w:start w:val="1"/>
+      <w:numFmt w:val="bullet"/>
+      <w:lvlText w:val=""/>
+      <w:lvlJc w:val="left"/>
+      <w:pPr>
+        <w:ind w:left="4680" w:hanging="360"/>
+      </w:pPr>
+      <w:rPr>
+        <w:rFonts w:ascii="Symbol" w:hAnsi="Symbol" w:hint="default"/>
+      </w:rPr>
+    </w:lvl>
+    <w:lvl w:ilvl="7" w:tplc="0C090003" w:tentative="1">
+      <w:start w:val="1"/>
+      <w:numFmt w:val="bullet"/>
+      <w:lvlText w:val="o"/>
+      <w:lvlJc w:val="left"/>
+      <w:pPr>
+        <w:ind w:left="5400" w:hanging="360"/>
+      </w:pPr>
+      <w:rPr>
+        <w:rFonts w:ascii="Courier New" w:hAnsi="Courier New" w:cs="Courier New" w:hint="default"/>
+      </w:rPr>
+    </w:lvl>
+    <w:lvl w:ilvl="8" w:tplc="0C090005" w:tentative="1">
+      <w:start w:val="1"/>
+      <w:numFmt w:val="bullet"/>
+      <w:lvlText w:val=""/>
+      <w:lvlJc w:val="left"/>
+      <w:pPr>
+        <w:ind w:left="6120" w:hanging="360"/>
+      </w:pPr>
+      <w:rPr>
+        <w:rFonts w:ascii="Wingdings" w:hAnsi="Wingdings" w:hint="default"/>
+      </w:rPr>
+    </w:lvl>
+  </w:abstractNum>
+  <w:abstractNum w:abstractNumId="1" w15:restartNumberingAfterBreak="0">
+    <w:nsid w:val="32052EDD"/>
+    <w:multiLevelType w:val="multilevel"/>
+    <w:tmpl w:val="12F48B20"/>
+    <w:lvl w:ilvl="0">
+      <w:start w:val="1"/>
+      <w:numFmt w:val="bullet"/>
+      <w:lvlText w:val=""/>
+      <w:lvlJc w:val="left"/>
+      <w:pPr>
+        <w:tabs>
+          <w:tab w:val="num" w:pos="360"/>
+        </w:tabs>
+        <w:ind w:left="360" w:hanging="360"/>
+      </w:pPr>
+      <w:rPr>
+        <w:rFonts w:ascii="Symbol" w:hAnsi="Symbol" w:hint="default"/>
+        <w:sz w:val="20"/>
+      </w:rPr>
+    </w:lvl>
+    <w:lvl w:ilvl="1">
+      <w:start w:val="1"/>
+      <w:numFmt w:val="bullet"/>
+      <w:lvlText w:val="o"/>
+      <w:lvlJc w:val="left"/>
+      <w:pPr>
+        <w:tabs>
+          <w:tab w:val="num" w:pos="1080"/>
+        </w:tabs>
+        <w:ind w:left="1080" w:hanging="360"/>
+      </w:pPr>
+      <w:rPr>
+        <w:rFonts w:ascii="Courier New" w:hAnsi="Courier New" w:hint="default"/>
+        <w:sz w:val="20"/>
+      </w:rPr>
+    </w:lvl>
+    <w:lvl w:ilvl="2" w:tentative="1">
+      <w:start w:val="1"/>
+      <w:numFmt w:val="bullet"/>
+      <w:lvlText w:val=""/>
+      <w:lvlJc w:val="left"/>
+      <w:pPr>
+        <w:tabs>
+          <w:tab w:val="num" w:pos="1800"/>
+        </w:tabs>
+        <w:ind w:left="1800" w:hanging="360"/>
+      </w:pPr>
+      <w:rPr>
+        <w:rFonts w:ascii="Symbol" w:hAnsi="Symbol" w:hint="default"/>
+        <w:sz w:val="20"/>
+      </w:rPr>
+    </w:lvl>
+    <w:lvl w:ilvl="3" w:tentative="1">
+      <w:start w:val="1"/>
+      <w:numFmt w:val="bullet"/>
+      <w:lvlText w:val=""/>
+      <w:lvlJc w:val="left"/>
+      <w:pPr>
+        <w:tabs>
+          <w:tab w:val="num" w:pos="2520"/>
+        </w:tabs>
+        <w:ind w:left="2520" w:hanging="360"/>
+      </w:pPr>
+      <w:rPr>
+        <w:rFonts w:ascii="Symbol" w:hAnsi="Symbol" w:hint="default"/>
+        <w:sz w:val="20"/>
+      </w:rPr>
+    </w:lvl>
+    <w:lvl w:ilvl="4" w:tentative="1">
+      <w:start w:val="1"/>
+      <w:numFmt w:val="bullet"/>
+      <w:lvlText w:val=""/>
+      <w:lvlJc w:val="left"/>
+      <w:pPr>
+        <w:tabs>
+          <w:tab w:val="num" w:pos="3240"/>
+        </w:tabs>
+        <w:ind w:left="3240" w:hanging="360"/>
+      </w:pPr>
+      <w:rPr>
+        <w:rFonts w:ascii="Symbol" w:hAnsi="Symbol" w:hint="default"/>
+        <w:sz w:val="20"/>
+      </w:rPr>
+    </w:lvl>
+    <w:lvl w:ilvl="5" w:tentative="1">
+      <w:start w:val="1"/>
+      <w:numFmt w:val="bullet"/>
+      <w:lvlText w:val=""/>
+      <w:lvlJc w:val="left"/>
+      <w:pPr>
+        <w:tabs>
+          <w:tab w:val="num" w:pos="3960"/>
+        </w:tabs>
+        <w:ind w:left="3960" w:hanging="360"/>
+      </w:pPr>
+      <w:rPr>
+        <w:rFonts w:ascii="Symbol" w:hAnsi="Symbol" w:hint="default"/>
+        <w:sz w:val="20"/>
+      </w:rPr>
+    </w:lvl>
+    <w:lvl w:ilvl="6" w:tentative="1">
+      <w:start w:val="1"/>
+      <w:numFmt w:val="bullet"/>
+      <w:lvlText w:val=""/>
+      <w:lvlJc w:val="left"/>
+      <w:pPr>
+        <w:tabs>
+          <w:tab w:val="num" w:pos="4680"/>
+        </w:tabs>
+        <w:ind w:left="4680" w:hanging="360"/>
+      </w:pPr>
+      <w:rPr>
+        <w:rFonts w:ascii="Symbol" w:hAnsi="Symbol" w:hint="default"/>
+        <w:sz w:val="20"/>
+      </w:rPr>
+    </w:lvl>
+    <w:lvl w:ilvl="7" w:tentative="1">
+      <w:start w:val="1"/>
+      <w:numFmt w:val="bullet"/>
+      <w:lvlText w:val=""/>
+      <w:lvlJc w:val="left"/>
+      <w:pPr>
+        <w:tabs>
+          <w:tab w:val="num" w:pos="5400"/>
+        </w:tabs>
+        <w:ind w:left="5400" w:hanging="360"/>
+      </w:pPr>
+      <w:rPr>
+        <w:rFonts w:ascii="Symbol" w:hAnsi="Symbol" w:hint="default"/>
+        <w:sz w:val="20"/>
+      </w:rPr>
+    </w:lvl>
+    <w:lvl w:ilvl="8" w:tentative="1">
+      <w:start w:val="1"/>
+      <w:numFmt w:val="bullet"/>
+      <w:lvlText w:val=""/>
+      <w:lvlJc w:val="left"/>
+      <w:pPr>
+        <w:tabs>
+          <w:tab w:val="num" w:pos="6120"/>
+        </w:tabs>
+        <w:ind w:left="6120" w:hanging="360"/>
+      </w:pPr>
+      <w:rPr>
+        <w:rFonts w:ascii="Symbol" w:hAnsi="Symbol" w:hint="default"/>
+        <w:sz w:val="20"/>
+      </w:rPr>
+    </w:lvl>
+  </w:abstractNum>
+  <w:abstractNum w:abstractNumId="2" w15:restartNumberingAfterBreak="0">
+    <w:nsid w:val="71B33938"/>
+    <w:multiLevelType w:val="multilevel"/>
+    <w:tmpl w:val="C9A44F38"/>
+    <w:lvl w:ilvl="0">
+      <w:start w:val="1"/>
+      <w:numFmt w:val="bullet"/>
+      <w:lvlText w:val=""/>
+      <w:lvlJc w:val="left"/>
+      <w:pPr>
+        <w:tabs>
+          <w:tab w:val="num" w:pos="360"/>
+        </w:tabs>
+        <w:ind w:left="360" w:hanging="360"/>
+      </w:pPr>
+      <w:rPr>
+        <w:rFonts w:ascii="Symbol" w:hAnsi="Symbol" w:hint="default"/>
+        <w:sz w:val="20"/>
+      </w:rPr>
+    </w:lvl>
+    <w:lvl w:ilvl="1">
+      <w:start w:val="1"/>
+      <w:numFmt w:val="bullet"/>
+      <w:lvlText w:val="o"/>
+      <w:lvlJc w:val="left"/>
+      <w:pPr>
+        <w:tabs>
+          <w:tab w:val="num" w:pos="1080"/>
+        </w:tabs>
+        <w:ind w:left="1080" w:hanging="360"/>
+      </w:pPr>
+      <w:rPr>
+        <w:rFonts w:ascii="Courier New" w:hAnsi="Courier New" w:hint="default"/>
+        <w:sz w:val="20"/>
+      </w:rPr>
+    </w:lvl>
+    <w:lvl w:ilvl="2" w:tentative="1">
+      <w:start w:val="1"/>
+      <w:numFmt w:val="bullet"/>
+      <w:lvlText w:val=""/>
+      <w:lvlJc w:val="left"/>
+      <w:pPr>
+        <w:tabs>
+          <w:tab w:val="num" w:pos="1800"/>
+        </w:tabs>
+        <w:ind w:left="1800" w:hanging="360"/>
+      </w:pPr>
+      <w:rPr>
+        <w:rFonts w:ascii="Symbol" w:hAnsi="Symbol" w:hint="default"/>
+        <w:sz w:val="20"/>
+      </w:rPr>
+    </w:lvl>
+    <w:lvl w:ilvl="3" w:tentative="1">
+      <w:start w:val="1"/>
+      <w:numFmt w:val="bullet"/>
+      <w:lvlText w:val=""/>
+      <w:lvlJc w:val="left"/>
+      <w:pPr>
+        <w:tabs>
+          <w:tab w:val="num" w:pos="2520"/>
+        </w:tabs>
+        <w:ind w:left="2520" w:hanging="360"/>
+      </w:pPr>
+      <w:rPr>
+        <w:rFonts w:ascii="Symbol" w:hAnsi="Symbol" w:hint="default"/>
+        <w:sz w:val="20"/>
+      </w:rPr>
+    </w:lvl>
+    <w:lvl w:ilvl="4" w:tentative="1">
+      <w:start w:val="1"/>
+      <w:numFmt w:val="bullet"/>
+      <w:lvlText w:val=""/>
+      <w:lvlJc w:val="left"/>
+      <w:pPr>
+        <w:tabs>
+          <w:tab w:val="num" w:pos="3240"/>
+        </w:tabs>
+        <w:ind w:left="3240" w:hanging="360"/>
+      </w:pPr>
+      <w:rPr>
+        <w:rFonts w:ascii="Symbol" w:hAnsi="Symbol" w:hint="default"/>
+        <w:sz w:val="20"/>
+      </w:rPr>
+    </w:lvl>
+    <w:lvl w:ilvl="5" w:tentative="1">
+      <w:start w:val="1"/>
+      <w:numFmt w:val="bullet"/>
+      <w:lvlText w:val=""/>
+      <w:lvlJc w:val="left"/>
+      <w:pPr>
+        <w:tabs>
+          <w:tab w:val="num" w:pos="3960"/>
+        </w:tabs>
+        <w:ind w:left="3960" w:hanging="360"/>
+      </w:pPr>
+      <w:rPr>
+        <w:rFonts w:ascii="Symbol" w:hAnsi="Symbol" w:hint="default"/>
+        <w:sz w:val="20"/>
+      </w:rPr>
+    </w:lvl>
+    <w:lvl w:ilvl="6" w:tentative="1">
+      <w:start w:val="1"/>
+      <w:numFmt w:val="bullet"/>
+      <w:lvlText w:val=""/>
+      <w:lvlJc w:val="left"/>
+      <w:pPr>
+        <w:tabs>
+          <w:tab w:val="num" w:pos="4680"/>
+        </w:tabs>
+        <w:ind w:left="4680" w:hanging="360"/>
+      </w:pPr>
+      <w:rPr>
+        <w:rFonts w:ascii="Symbol" w:hAnsi="Symbol" w:hint="default"/>
+        <w:sz w:val="20"/>
+      </w:rPr>
+    </w:lvl>
+    <w:lvl w:ilvl="7" w:tentative="1">
+      <w:start w:val="1"/>
+      <w:numFmt w:val="bullet"/>
+      <w:lvlText w:val=""/>
+      <w:lvlJc w:val="left"/>
+      <w:pPr>
+        <w:tabs>
+          <w:tab w:val="num" w:pos="5400"/>
+        </w:tabs>
+        <w:ind w:left="5400" w:hanging="360"/>
+      </w:pPr>
+      <w:rPr>
+        <w:rFonts w:ascii="Symbol" w:hAnsi="Symbol" w:hint="default"/>
+        <w:sz w:val="20"/>
+      </w:rPr>
+    </w:lvl>
+    <w:lvl w:ilvl="8" w:tentative="1">
+      <w:start w:val="1"/>
+      <w:numFmt w:val="bullet"/>
+      <w:lvlText w:val=""/>
+      <w:lvlJc w:val="left"/>
+      <w:pPr>
+        <w:tabs>
+          <w:tab w:val="num" w:pos="6120"/>
+        </w:tabs>
+        <w:ind w:left="6120" w:hanging="360"/>
+      </w:pPr>
+      <w:rPr>
+        <w:rFonts w:ascii="Symbol" w:hAnsi="Symbol" w:hint="default"/>
+        <w:sz w:val="20"/>
+      </w:rPr>
+    </w:lvl>
+  </w:abstractNum>
+  <w:abstractNum w:abstractNumId="3" w15:restartNumberingAfterBreak="0">
     <w:nsid w:val="7D9472EB"/>
     <w:multiLevelType w:val="hybridMultilevel"/>
     <w:tmpl w:val="60F27A9C"/>
@@ -2242,6 +3891,15 @@
     </w:lvl>
   </w:abstractNum>
   <w:num w:numId="1">
+    <w:abstractNumId w:val="3"/>
+  </w:num>
+  <w:num w:numId="2">
+    <w:abstractNumId w:val="1"/>
+  </w:num>
+  <w:num w:numId="3">
+    <w:abstractNumId w:val="2"/>
+  </w:num>
+  <w:num w:numId="4">
     <w:abstractNumId w:val="0"/>
   </w:num>
 </w:numbering>
@@ -2665,7 +4323,6 @@
   <w:style w:type="character" w:default="1" w:styleId="DefaultParagraphFont">
     <w:name w:val="Default Paragraph Font"/>
     <w:uiPriority w:val="1"/>
-    <w:semiHidden/>
     <w:unhideWhenUsed/>
   </w:style>
   <w:style w:type="table" w:default="1" w:styleId="TableNormal">
@@ -2982,7 +4639,7 @@
 </file>
 
 <file path=customXml/itemProps1.xml><?xml version="1.0" encoding="utf-8"?>
-<ds:datastoreItem xmlns:ds="http://schemas.openxmlformats.org/officeDocument/2006/customXml" ds:itemID="{ABAEFFA1-D1BE-477F-8A6B-CEE271CC2AEE}">
+<ds:datastoreItem xmlns:ds="http://schemas.openxmlformats.org/officeDocument/2006/customXml" ds:itemID="{D9530A41-F1E1-469F-A180-929F3ABCCC97}">
   <ds:schemaRefs>
     <ds:schemaRef ds:uri="http://schemas.openxmlformats.org/officeDocument/2006/bibliography"/>
   </ds:schemaRefs>

</xml_diff>

<commit_message>
Agent22466497 report first draft completed
</commit_message>
<xml_diff>
--- a/CITS3001 Assignment Report.docx
+++ b/CITS3001 Assignment Report.docx
@@ -2551,17 +2551,7 @@
                 <w:rFonts w:ascii="Cambria Math" w:hAnsi="Cambria Math" w:cs="Times New Roman"/>
                 <w:sz w:val="18"/>
               </w:rPr>
-              <m:t>s</m:t>
-            </m:r>
-            <m:r>
-              <m:rPr>
-                <m:sty m:val="p"/>
-              </m:rPr>
-              <w:rPr>
-                <w:rFonts w:ascii="Cambria Math" w:hAnsi="Cambria Math" w:cs="Times New Roman"/>
-                <w:sz w:val="18"/>
-              </w:rPr>
-              <m:t>a</m:t>
+              <m:t>sa</m:t>
             </m:r>
           </m:sub>
         </m:sSub>
@@ -3183,15 +3173,87 @@
           <w:sz w:val="18"/>
           <w:lang w:val="en-US"/>
         </w:rPr>
-        <w:t>the agent’s pieces to their opponents.</w:t>
-      </w:r>
-      <w:r>
-        <w:rPr>
-          <w:rFonts w:ascii="Times New Roman" w:hAnsi="Times New Roman" w:cs="Times New Roman"/>
-          <w:sz w:val="18"/>
-          <w:lang w:val="en-US"/>
-        </w:rPr>
-        <w:t xml:space="preserve"> An immense combination of different factors makes designing such a </w:t>
+        <w:t>the agent’s pieces to their opponents</w:t>
+      </w:r>
+      <w:r>
+        <w:rPr>
+          <w:rFonts w:ascii="Times New Roman" w:hAnsi="Times New Roman" w:cs="Times New Roman"/>
+          <w:sz w:val="18"/>
+          <w:lang w:val="en-US"/>
+        </w:rPr>
+        <w:t xml:space="preserve">, as well as possibly the quantity of moves </w:t>
+      </w:r>
+      <w:r>
+        <w:rPr>
+          <w:rFonts w:ascii="Times New Roman" w:hAnsi="Times New Roman" w:cs="Times New Roman"/>
+          <w:sz w:val="18"/>
+          <w:lang w:val="en-US"/>
+        </w:rPr>
+        <w:t>in each board state</w:t>
+      </w:r>
+      <w:r>
+        <w:rPr>
+          <w:rFonts w:ascii="Times New Roman" w:hAnsi="Times New Roman" w:cs="Times New Roman"/>
+          <w:sz w:val="18"/>
+          <w:lang w:val="en-US"/>
+        </w:rPr>
+        <w:t xml:space="preserve"> and how many of these </w:t>
+      </w:r>
+      <w:r>
+        <w:rPr>
+          <w:rFonts w:ascii="Times New Roman" w:hAnsi="Times New Roman" w:cs="Times New Roman"/>
+          <w:sz w:val="18"/>
+          <w:lang w:val="en-US"/>
+        </w:rPr>
+        <w:t xml:space="preserve">lead to winning situations (possibly a job for a simple </w:t>
+      </w:r>
+      <w:r>
+        <w:rPr>
+          <w:rFonts w:ascii="Times New Roman" w:hAnsi="Times New Roman" w:cs="Times New Roman"/>
+          <w:sz w:val="18"/>
+          <w:lang w:val="en-US"/>
+        </w:rPr>
+        <w:t>look-ahead</w:t>
+      </w:r>
+      <w:r>
+        <w:rPr>
+          <w:rFonts w:ascii="Times New Roman" w:hAnsi="Times New Roman" w:cs="Times New Roman"/>
+          <w:sz w:val="18"/>
+          <w:lang w:val="en-US"/>
+        </w:rPr>
+        <w:t xml:space="preserve"> algorithm)</w:t>
+      </w:r>
+      <w:r>
+        <w:rPr>
+          <w:rFonts w:ascii="Times New Roman" w:hAnsi="Times New Roman" w:cs="Times New Roman"/>
+          <w:sz w:val="18"/>
+          <w:lang w:val="en-US"/>
+        </w:rPr>
+        <w:t>.</w:t>
+      </w:r>
+      <w:r>
+        <w:rPr>
+          <w:rFonts w:ascii="Times New Roman" w:hAnsi="Times New Roman" w:cs="Times New Roman"/>
+          <w:sz w:val="18"/>
+          <w:lang w:val="en-US"/>
+        </w:rPr>
+        <w:t xml:space="preserve"> An immense combination of different</w:t>
+      </w:r>
+      <w:r>
+        <w:rPr>
+          <w:rFonts w:ascii="Times New Roman" w:hAnsi="Times New Roman" w:cs="Times New Roman"/>
+          <w:sz w:val="18"/>
+          <w:lang w:val="en-US"/>
+        </w:rPr>
+        <w:t xml:space="preserve"> potential</w:t>
+      </w:r>
+      <w:r>
+        <w:rPr>
+          <w:rFonts w:ascii="Times New Roman" w:hAnsi="Times New Roman" w:cs="Times New Roman"/>
+          <w:sz w:val="18"/>
+          <w:lang w:val="en-US"/>
+        </w:rPr>
+        <w:t xml:space="preserve"> factors makes designing such a </w:t>
       </w:r>
       <w:r>
         <w:rPr>
@@ -3200,9 +3262,1189 @@
           <w:lang w:val="en-US"/>
         </w:rPr>
         <w:t>reward function relatively challenging.</w:t>
+      </w:r>
+    </w:p>
+    <w:p>
+      <w:pPr>
+        <w:rPr>
+          <w:rFonts w:ascii="Times New Roman" w:hAnsi="Times New Roman" w:cs="Times New Roman"/>
+          <w:sz w:val="18"/>
+          <w:lang w:val="en-US"/>
+        </w:rPr>
+      </w:pPr>
+      <w:r>
+        <w:rPr>
+          <w:rFonts w:ascii="Times New Roman" w:hAnsi="Times New Roman" w:cs="Times New Roman"/>
+          <w:sz w:val="18"/>
+          <w:lang w:val="en-US"/>
+        </w:rPr>
+        <w:br w:type="page"/>
+      </w:r>
+    </w:p>
+    <w:p>
+      <w:pPr>
+        <w:rPr>
+          <w:rFonts w:ascii="Times New Roman" w:hAnsi="Times New Roman" w:cs="Times New Roman"/>
+          <w:b/>
+          <w:sz w:val="18"/>
+          <w:lang w:val="en-US"/>
+        </w:rPr>
+      </w:pPr>
+      <w:r>
+        <w:rPr>
+          <w:rFonts w:ascii="Times New Roman" w:hAnsi="Times New Roman" w:cs="Times New Roman"/>
+          <w:b/>
+          <w:sz w:val="18"/>
+          <w:lang w:val="en-US"/>
+        </w:rPr>
+        <w:lastRenderedPageBreak/>
+        <w:t>Tests</w:t>
+      </w:r>
+      <w:r>
+        <w:rPr>
+          <w:rFonts w:ascii="Times New Roman" w:hAnsi="Times New Roman" w:cs="Times New Roman"/>
+          <w:b/>
+          <w:sz w:val="18"/>
+          <w:lang w:val="en-US"/>
+        </w:rPr>
+        <w:t>,</w:t>
+      </w:r>
+      <w:r>
+        <w:rPr>
+          <w:rFonts w:ascii="Times New Roman" w:hAnsi="Times New Roman" w:cs="Times New Roman"/>
+          <w:b/>
+          <w:sz w:val="18"/>
+          <w:lang w:val="en-US"/>
+        </w:rPr>
+        <w:t xml:space="preserve"> Metrics</w:t>
+      </w:r>
+      <w:r>
+        <w:rPr>
+          <w:rFonts w:ascii="Times New Roman" w:hAnsi="Times New Roman" w:cs="Times New Roman"/>
+          <w:b/>
+          <w:sz w:val="18"/>
+          <w:lang w:val="en-US"/>
+        </w:rPr>
+        <w:t>, and Training</w:t>
+      </w:r>
+    </w:p>
+    <w:p>
+      <w:pPr>
+        <w:rPr>
+          <w:rFonts w:ascii="Times New Roman" w:hAnsi="Times New Roman" w:cs="Times New Roman"/>
+          <w:sz w:val="18"/>
+          <w:lang w:val="en-US"/>
+        </w:rPr>
+      </w:pPr>
+      <w:r>
+        <w:rPr>
+          <w:rFonts w:ascii="Times New Roman" w:hAnsi="Times New Roman" w:cs="Times New Roman"/>
+          <w:sz w:val="18"/>
+          <w:lang w:val="en-US"/>
+        </w:rPr>
+        <w:t xml:space="preserve">The </w:t>
+      </w:r>
+      <w:r>
+        <w:rPr>
+          <w:rFonts w:ascii="Times New Roman" w:hAnsi="Times New Roman" w:cs="Times New Roman"/>
+          <w:sz w:val="18"/>
+          <w:lang w:val="en-US"/>
+        </w:rPr>
+        <w:t>Random and Manual agents provided</w:t>
+      </w:r>
+      <w:r>
+        <w:rPr>
+          <w:rFonts w:ascii="Times New Roman" w:hAnsi="Times New Roman" w:cs="Times New Roman"/>
+          <w:sz w:val="18"/>
+          <w:lang w:val="en-US"/>
+        </w:rPr>
+        <w:t xml:space="preserve"> are of minimal use for the training process. The Random agent does not provide a good example of intelligent play, and the Manual agent both slows down the </w:t>
+      </w:r>
+      <w:r>
+        <w:rPr>
+          <w:rFonts w:ascii="Times New Roman" w:hAnsi="Times New Roman" w:cs="Times New Roman"/>
+          <w:sz w:val="18"/>
+          <w:lang w:val="en-US"/>
+        </w:rPr>
+        <w:t xml:space="preserve">training process through the need for user input, and is reliant on </w:t>
+      </w:r>
+      <w:r>
+        <w:rPr>
+          <w:rFonts w:ascii="Times New Roman" w:hAnsi="Times New Roman" w:cs="Times New Roman"/>
+          <w:sz w:val="18"/>
+          <w:lang w:val="en-US"/>
+        </w:rPr>
+        <w:t xml:space="preserve">the presence of </w:t>
+      </w:r>
+      <w:r>
+        <w:rPr>
+          <w:rFonts w:ascii="Times New Roman" w:hAnsi="Times New Roman" w:cs="Times New Roman"/>
+          <w:sz w:val="18"/>
+          <w:lang w:val="en-US"/>
+        </w:rPr>
+        <w:t xml:space="preserve">a good player </w:t>
+      </w:r>
+      <w:r>
+        <w:rPr>
+          <w:rFonts w:ascii="Times New Roman" w:hAnsi="Times New Roman" w:cs="Times New Roman"/>
+          <w:sz w:val="18"/>
+          <w:lang w:val="en-US"/>
+        </w:rPr>
+        <w:t xml:space="preserve">to provide adequate training information for our agent. We need </w:t>
+      </w:r>
+      <w:r>
+        <w:rPr>
+          <w:rFonts w:ascii="Times New Roman" w:hAnsi="Times New Roman" w:cs="Times New Roman"/>
+          <w:sz w:val="18"/>
+          <w:lang w:val="en-US"/>
+        </w:rPr>
+        <w:t xml:space="preserve">agent(s) which are </w:t>
+      </w:r>
+      <w:r>
+        <w:rPr>
+          <w:rFonts w:ascii="Times New Roman" w:hAnsi="Times New Roman" w:cs="Times New Roman"/>
+          <w:sz w:val="18"/>
+          <w:lang w:val="en-US"/>
+        </w:rPr>
+        <w:t>fast and accurate, and for this, we turn to simple, greedy agents</w:t>
+      </w:r>
+      <w:r>
+        <w:rPr>
+          <w:rFonts w:ascii="Times New Roman" w:hAnsi="Times New Roman" w:cs="Times New Roman"/>
+          <w:sz w:val="18"/>
+          <w:lang w:val="en-US"/>
+        </w:rPr>
+        <w:t xml:space="preserve"> to provide us with both fast and moderately intelligent situations</w:t>
+      </w:r>
+      <w:r>
+        <w:rPr>
+          <w:rFonts w:ascii="Times New Roman" w:hAnsi="Times New Roman" w:cs="Times New Roman"/>
+          <w:sz w:val="18"/>
+          <w:lang w:val="en-US"/>
+        </w:rPr>
+        <w:t xml:space="preserve"> of play</w:t>
+      </w:r>
+      <w:r>
+        <w:rPr>
+          <w:rFonts w:ascii="Times New Roman" w:hAnsi="Times New Roman" w:cs="Times New Roman"/>
+          <w:sz w:val="18"/>
+          <w:lang w:val="en-US"/>
+        </w:rPr>
+        <w:t>.</w:t>
+      </w:r>
+    </w:p>
+    <w:p>
+      <w:pPr>
+        <w:rPr>
+          <w:rFonts w:ascii="Times New Roman" w:hAnsi="Times New Roman" w:cs="Times New Roman"/>
+          <w:sz w:val="18"/>
+          <w:lang w:val="en-US"/>
+        </w:rPr>
+      </w:pPr>
+      <w:r>
+        <w:rPr>
+          <w:rFonts w:ascii="Times New Roman" w:hAnsi="Times New Roman" w:cs="Times New Roman"/>
+          <w:sz w:val="18"/>
+          <w:lang w:val="en-US"/>
+        </w:rPr>
+        <w:t xml:space="preserve">The </w:t>
+      </w:r>
+      <w:r>
+        <w:rPr>
+          <w:rFonts w:ascii="Times New Roman" w:hAnsi="Times New Roman" w:cs="Times New Roman"/>
+          <w:sz w:val="18"/>
+          <w:lang w:val="en-US"/>
+        </w:rPr>
+        <w:t>speed and efficiency of training are also heavily reliant on the accuracy of the Q-Learning reward function.</w:t>
+      </w:r>
+      <w:r>
+        <w:rPr>
+          <w:rFonts w:ascii="Times New Roman" w:hAnsi="Times New Roman" w:cs="Times New Roman"/>
+          <w:sz w:val="18"/>
+          <w:lang w:val="en-US"/>
+        </w:rPr>
+        <w:t xml:space="preserve"> As mentioned above, the various factors </w:t>
+      </w:r>
+      <w:r>
+        <w:rPr>
+          <w:rFonts w:ascii="Times New Roman" w:hAnsi="Times New Roman" w:cs="Times New Roman"/>
+          <w:sz w:val="18"/>
+          <w:lang w:val="en-US"/>
+        </w:rPr>
+        <w:t>at play in designing a reward function are numerous.</w:t>
+      </w:r>
+      <w:r>
+        <w:rPr>
+          <w:rFonts w:ascii="Times New Roman" w:hAnsi="Times New Roman" w:cs="Times New Roman"/>
+          <w:sz w:val="18"/>
+          <w:lang w:val="en-US"/>
+        </w:rPr>
+        <w:t xml:space="preserve"> A reward function for </w:t>
+      </w:r>
+      <w:proofErr w:type="spellStart"/>
+      <w:r>
+        <w:rPr>
+          <w:rFonts w:ascii="Times New Roman" w:hAnsi="Times New Roman" w:cs="Times New Roman"/>
+          <w:sz w:val="18"/>
+          <w:lang w:val="en-US"/>
+        </w:rPr>
+        <w:t>ThreeChess</w:t>
+      </w:r>
+      <w:proofErr w:type="spellEnd"/>
+      <w:r>
+        <w:rPr>
+          <w:rFonts w:ascii="Times New Roman" w:hAnsi="Times New Roman" w:cs="Times New Roman"/>
+          <w:sz w:val="18"/>
+          <w:lang w:val="en-US"/>
+        </w:rPr>
+        <w:t xml:space="preserve"> does not have to capture every aspect of the game, butt failure to cover the most important aspects can lead to undesired play, where certain components of the utility </w:t>
+      </w:r>
+      <w:r>
+        <w:rPr>
+          <w:rFonts w:ascii="Times New Roman" w:hAnsi="Times New Roman" w:cs="Times New Roman"/>
+          <w:sz w:val="18"/>
+          <w:lang w:val="en-US"/>
+        </w:rPr>
+        <w:t xml:space="preserve">are not </w:t>
+      </w:r>
+      <w:r>
+        <w:rPr>
+          <w:rFonts w:ascii="Times New Roman" w:hAnsi="Times New Roman" w:cs="Times New Roman"/>
+          <w:sz w:val="18"/>
+          <w:lang w:val="en-US"/>
+        </w:rPr>
+        <w:t>reflected or being maximized.</w:t>
+      </w:r>
+      <w:r>
+        <w:rPr>
+          <w:rFonts w:ascii="Times New Roman" w:hAnsi="Times New Roman" w:cs="Times New Roman"/>
+          <w:sz w:val="18"/>
+          <w:lang w:val="en-US"/>
+        </w:rPr>
+        <w:t xml:space="preserve"> Another issue which compounds training difficulty </w:t>
+      </w:r>
+      <w:r>
+        <w:rPr>
+          <w:rFonts w:ascii="Times New Roman" w:hAnsi="Times New Roman" w:cs="Times New Roman"/>
+          <w:sz w:val="18"/>
+          <w:lang w:val="en-US"/>
+        </w:rPr>
+        <w:t xml:space="preserve">is the </w:t>
+      </w:r>
+      <w:r>
+        <w:rPr>
+          <w:rFonts w:ascii="Times New Roman" w:hAnsi="Times New Roman" w:cs="Times New Roman"/>
+          <w:sz w:val="18"/>
+          <w:lang w:val="en-US"/>
+        </w:rPr>
+        <w:t>amount of information exposed to our agent</w:t>
+      </w:r>
+      <w:r>
+        <w:rPr>
+          <w:rFonts w:ascii="Times New Roman" w:hAnsi="Times New Roman" w:cs="Times New Roman"/>
+          <w:sz w:val="18"/>
+          <w:lang w:val="en-US"/>
+        </w:rPr>
+        <w:t xml:space="preserve">; the </w:t>
+      </w:r>
+      <w:proofErr w:type="spellStart"/>
+      <w:r>
+        <w:rPr>
+          <w:rFonts w:ascii="Consolas" w:hAnsi="Consolas" w:cs="Times New Roman"/>
+          <w:sz w:val="18"/>
+          <w:lang w:val="en-US"/>
+        </w:rPr>
+        <w:t>playMove</w:t>
+      </w:r>
+      <w:proofErr w:type="spellEnd"/>
+      <w:r>
+        <w:rPr>
+          <w:rFonts w:ascii="Times New Roman" w:hAnsi="Times New Roman" w:cs="Times New Roman"/>
+          <w:sz w:val="18"/>
+          <w:lang w:val="en-US"/>
+        </w:rPr>
+        <w:t xml:space="preserve"> function</w:t>
+      </w:r>
+      <w:r>
+        <w:rPr>
+          <w:rFonts w:ascii="Times New Roman" w:hAnsi="Times New Roman" w:cs="Times New Roman"/>
+          <w:sz w:val="18"/>
+          <w:lang w:val="en-US"/>
+        </w:rPr>
+        <w:t xml:space="preserve"> is the only function which interfaces directly with the game</w:t>
+      </w:r>
+      <w:r>
+        <w:rPr>
+          <w:rFonts w:ascii="Times New Roman" w:hAnsi="Times New Roman" w:cs="Times New Roman"/>
+          <w:sz w:val="18"/>
+          <w:lang w:val="en-US"/>
+        </w:rPr>
+        <w:t>, and this</w:t>
+      </w:r>
+      <w:r>
+        <w:rPr>
+          <w:rFonts w:ascii="Times New Roman" w:hAnsi="Times New Roman" w:cs="Times New Roman"/>
+          <w:sz w:val="18"/>
+          <w:lang w:val="en-US"/>
+        </w:rPr>
+        <w:t>, and this function</w:t>
+      </w:r>
+      <w:r>
+        <w:rPr>
+          <w:rFonts w:ascii="Times New Roman" w:hAnsi="Times New Roman" w:cs="Times New Roman"/>
+          <w:sz w:val="18"/>
+          <w:lang w:val="en-US"/>
+        </w:rPr>
+        <w:t xml:space="preserve"> will not be called</w:t>
+      </w:r>
+      <w:r>
+        <w:rPr>
+          <w:rFonts w:ascii="Times New Roman" w:hAnsi="Times New Roman" w:cs="Times New Roman"/>
+          <w:sz w:val="18"/>
+          <w:lang w:val="en-US"/>
+        </w:rPr>
+        <w:t xml:space="preserve"> </w:t>
+      </w:r>
+      <w:r>
+        <w:rPr>
+          <w:rFonts w:ascii="Times New Roman" w:hAnsi="Times New Roman" w:cs="Times New Roman"/>
+          <w:sz w:val="18"/>
+          <w:lang w:val="en-US"/>
+        </w:rPr>
+        <w:t xml:space="preserve">when the board is in a Game Over state, meaning that </w:t>
+      </w:r>
+      <w:r>
+        <w:rPr>
+          <w:rFonts w:ascii="Times New Roman" w:hAnsi="Times New Roman" w:cs="Times New Roman"/>
+          <w:sz w:val="18"/>
+          <w:lang w:val="en-US"/>
+        </w:rPr>
+        <w:t xml:space="preserve">end positions </w:t>
+      </w:r>
+      <w:r>
+        <w:rPr>
+          <w:rFonts w:ascii="Times New Roman" w:hAnsi="Times New Roman" w:cs="Times New Roman"/>
+          <w:sz w:val="18"/>
+          <w:lang w:val="en-US"/>
+        </w:rPr>
+        <w:t xml:space="preserve">will not be </w:t>
+      </w:r>
+      <w:r>
+        <w:rPr>
+          <w:rFonts w:ascii="Times New Roman" w:hAnsi="Times New Roman" w:cs="Times New Roman"/>
+          <w:sz w:val="18"/>
+          <w:lang w:val="en-US"/>
+        </w:rPr>
+        <w:t>trainable for our agent, and we are unable to assign reward values for these positi</w:t>
+      </w:r>
+      <w:r>
+        <w:rPr>
+          <w:rFonts w:ascii="Times New Roman" w:hAnsi="Times New Roman" w:cs="Times New Roman"/>
+          <w:sz w:val="18"/>
+          <w:lang w:val="en-US"/>
+        </w:rPr>
+        <w:t>ons</w:t>
+      </w:r>
+      <w:r>
+        <w:rPr>
+          <w:rFonts w:ascii="Times New Roman" w:hAnsi="Times New Roman" w:cs="Times New Roman"/>
+          <w:sz w:val="18"/>
+          <w:lang w:val="en-US"/>
+        </w:rPr>
+        <w:t>.</w:t>
+      </w:r>
+    </w:p>
+    <w:p>
+      <w:pPr>
+        <w:rPr>
+          <w:rFonts w:ascii="Times New Roman" w:hAnsi="Times New Roman" w:cs="Times New Roman"/>
+          <w:sz w:val="18"/>
+          <w:lang w:val="en-US"/>
+        </w:rPr>
+      </w:pPr>
+      <w:r>
+        <w:rPr>
+          <w:rFonts w:ascii="Times New Roman" w:hAnsi="Times New Roman" w:cs="Times New Roman"/>
+          <w:sz w:val="18"/>
+          <w:lang w:val="en-US"/>
+        </w:rPr>
+        <w:t xml:space="preserve">Agent metrics fall into </w:t>
+      </w:r>
+      <w:r>
+        <w:rPr>
+          <w:rFonts w:ascii="Times New Roman" w:hAnsi="Times New Roman" w:cs="Times New Roman"/>
+          <w:sz w:val="18"/>
+          <w:lang w:val="en-US"/>
+        </w:rPr>
+        <w:t>2 disti</w:t>
+      </w:r>
+      <w:r>
+        <w:rPr>
+          <w:rFonts w:ascii="Times New Roman" w:hAnsi="Times New Roman" w:cs="Times New Roman"/>
+          <w:sz w:val="18"/>
+          <w:lang w:val="en-US"/>
+        </w:rPr>
+        <w:t>nct</w:t>
+      </w:r>
+      <w:r>
+        <w:rPr>
+          <w:rFonts w:ascii="Times New Roman" w:hAnsi="Times New Roman" w:cs="Times New Roman"/>
+          <w:sz w:val="18"/>
+          <w:lang w:val="en-US"/>
+        </w:rPr>
+        <w:t xml:space="preserve"> categories.</w:t>
+      </w:r>
+    </w:p>
+    <w:p>
+      <w:pPr>
+        <w:pStyle w:val="ListParagraph"/>
+        <w:numPr>
+          <w:ilvl w:val="0"/>
+          <w:numId w:val="5"/>
+        </w:numPr>
+        <w:rPr>
+          <w:rFonts w:ascii="Times New Roman" w:hAnsi="Times New Roman" w:cs="Times New Roman"/>
+          <w:sz w:val="18"/>
+          <w:lang w:val="en-US"/>
+        </w:rPr>
+      </w:pPr>
+      <w:r>
+        <w:rPr>
+          <w:rFonts w:ascii="Times New Roman" w:hAnsi="Times New Roman" w:cs="Times New Roman"/>
+          <w:b/>
+          <w:sz w:val="18"/>
+          <w:lang w:val="en-US"/>
+        </w:rPr>
+        <w:t>Time</w:t>
+      </w:r>
+      <w:r>
+        <w:rPr>
+          <w:rFonts w:ascii="Times New Roman" w:hAnsi="Times New Roman" w:cs="Times New Roman"/>
+          <w:sz w:val="18"/>
+          <w:lang w:val="en-US"/>
+        </w:rPr>
+        <w:t xml:space="preserve"> – How long does the agent take to perform moves?</w:t>
+      </w:r>
+    </w:p>
+    <w:p>
+      <w:pPr>
+        <w:pStyle w:val="ListParagraph"/>
+        <w:numPr>
+          <w:ilvl w:val="0"/>
+          <w:numId w:val="5"/>
+        </w:numPr>
+        <w:rPr>
+          <w:rFonts w:ascii="Times New Roman" w:hAnsi="Times New Roman" w:cs="Times New Roman"/>
+          <w:sz w:val="18"/>
+          <w:lang w:val="en-US"/>
+        </w:rPr>
+      </w:pPr>
+      <w:r>
+        <w:rPr>
+          <w:rFonts w:ascii="Times New Roman" w:hAnsi="Times New Roman" w:cs="Times New Roman"/>
+          <w:b/>
+          <w:sz w:val="18"/>
+          <w:lang w:val="en-US"/>
+        </w:rPr>
+        <w:t>Intelligence</w:t>
+      </w:r>
+      <w:r>
+        <w:rPr>
+          <w:rFonts w:ascii="Times New Roman" w:hAnsi="Times New Roman" w:cs="Times New Roman"/>
+          <w:sz w:val="18"/>
+          <w:lang w:val="en-US"/>
+        </w:rPr>
+        <w:t xml:space="preserve"> – How often does the agent win games? How often does the agent draw games?</w:t>
+      </w:r>
+    </w:p>
+    <w:p>
+      <w:pPr>
+        <w:rPr>
+          <w:rFonts w:ascii="Times New Roman" w:hAnsi="Times New Roman" w:cs="Times New Roman"/>
+          <w:sz w:val="18"/>
+          <w:lang w:val="en-US"/>
+        </w:rPr>
+      </w:pPr>
+      <w:r>
+        <w:rPr>
+          <w:rFonts w:ascii="Times New Roman" w:hAnsi="Times New Roman" w:cs="Times New Roman"/>
+          <w:sz w:val="18"/>
+          <w:lang w:val="en-US"/>
+        </w:rPr>
+        <w:t>We will explore these in more detail in our discussion of agent performance</w:t>
+      </w:r>
+      <w:r>
+        <w:rPr>
+          <w:rFonts w:ascii="Times New Roman" w:hAnsi="Times New Roman" w:cs="Times New Roman"/>
+          <w:sz w:val="18"/>
+          <w:lang w:val="en-US"/>
+        </w:rPr>
+        <w:t xml:space="preserve"> below</w:t>
       </w:r>
       <w:bookmarkStart w:id="0" w:name="_GoBack"/>
       <w:bookmarkEnd w:id="0"/>
+      <w:r>
+        <w:rPr>
+          <w:rFonts w:ascii="Times New Roman" w:hAnsi="Times New Roman" w:cs="Times New Roman"/>
+          <w:sz w:val="18"/>
+          <w:lang w:val="en-US"/>
+        </w:rPr>
+        <w:t>.</w:t>
+      </w:r>
+    </w:p>
+    <w:p>
+      <w:pPr>
+        <w:rPr>
+          <w:rFonts w:ascii="Times New Roman" w:hAnsi="Times New Roman" w:cs="Times New Roman"/>
+          <w:b/>
+          <w:sz w:val="18"/>
+          <w:lang w:val="en-US"/>
+        </w:rPr>
+      </w:pPr>
+      <w:r>
+        <w:rPr>
+          <w:rFonts w:ascii="Times New Roman" w:hAnsi="Times New Roman" w:cs="Times New Roman"/>
+          <w:b/>
+          <w:sz w:val="18"/>
+          <w:lang w:val="en-US"/>
+        </w:rPr>
+        <w:t>Agent Performance</w:t>
+      </w:r>
+    </w:p>
+    <w:p>
+      <w:pPr>
+        <w:rPr>
+          <w:rFonts w:ascii="Times New Roman" w:hAnsi="Times New Roman" w:cs="Times New Roman"/>
+          <w:sz w:val="18"/>
+          <w:lang w:val="en-US"/>
+        </w:rPr>
+      </w:pPr>
+      <w:proofErr w:type="spellStart"/>
+      <w:r>
+        <w:rPr>
+          <w:rFonts w:ascii="Times New Roman" w:hAnsi="Times New Roman" w:cs="Times New Roman"/>
+          <w:sz w:val="18"/>
+          <w:lang w:val="en-US"/>
+        </w:rPr>
+        <w:t>ThreeChess</w:t>
+      </w:r>
+      <w:proofErr w:type="spellEnd"/>
+      <w:r>
+        <w:rPr>
+          <w:rFonts w:ascii="Times New Roman" w:hAnsi="Times New Roman" w:cs="Times New Roman"/>
+          <w:sz w:val="18"/>
+          <w:lang w:val="en-US"/>
+        </w:rPr>
+        <w:t xml:space="preserve"> has an extremely large branching factor, and the number of </w:t>
+      </w:r>
+      <w:r>
+        <w:rPr>
+          <w:rFonts w:ascii="Times New Roman" w:hAnsi="Times New Roman" w:cs="Times New Roman"/>
+          <w:sz w:val="18"/>
+          <w:lang w:val="en-US"/>
+        </w:rPr>
+        <w:t xml:space="preserve">possible board </w:t>
+      </w:r>
+      <w:r>
+        <w:rPr>
+          <w:rFonts w:ascii="Times New Roman" w:hAnsi="Times New Roman" w:cs="Times New Roman"/>
+          <w:sz w:val="18"/>
+          <w:lang w:val="en-US"/>
+        </w:rPr>
+        <w:t>layouts</w:t>
+      </w:r>
+      <w:r>
+        <w:rPr>
+          <w:rFonts w:ascii="Times New Roman" w:hAnsi="Times New Roman" w:cs="Times New Roman"/>
+          <w:sz w:val="18"/>
+          <w:lang w:val="en-US"/>
+        </w:rPr>
+        <w:t xml:space="preserve"> far exceeds the number in standard 2-player chess, which after only 4 moves, already has over 288 billion distinct possible board states.</w:t>
+      </w:r>
+      <w:r>
+        <w:rPr>
+          <w:rFonts w:ascii="Times New Roman" w:hAnsi="Times New Roman" w:cs="Times New Roman"/>
+          <w:sz w:val="18"/>
+          <w:lang w:val="en-US"/>
+        </w:rPr>
+        <w:t xml:space="preserve"> It is impossible, from a training standpoint, for a Q-Learning agent to capture every possible board position during training, let alone accurately calculate the utility value for </w:t>
+      </w:r>
+      <w:r>
+        <w:rPr>
+          <w:rFonts w:ascii="Times New Roman" w:hAnsi="Times New Roman" w:cs="Times New Roman"/>
+          <w:sz w:val="18"/>
+          <w:lang w:val="en-US"/>
+        </w:rPr>
+        <w:t xml:space="preserve">all </w:t>
+      </w:r>
+      <w:r>
+        <w:rPr>
+          <w:rFonts w:ascii="Times New Roman" w:hAnsi="Times New Roman" w:cs="Times New Roman"/>
+          <w:sz w:val="18"/>
+          <w:lang w:val="en-US"/>
+        </w:rPr>
+        <w:t>those states</w:t>
+      </w:r>
+      <w:r>
+        <w:rPr>
+          <w:rFonts w:ascii="Times New Roman" w:hAnsi="Times New Roman" w:cs="Times New Roman"/>
+          <w:sz w:val="18"/>
+          <w:lang w:val="en-US"/>
+        </w:rPr>
+        <w:t>.</w:t>
+      </w:r>
+      <w:r>
+        <w:rPr>
+          <w:rFonts w:ascii="Times New Roman" w:hAnsi="Times New Roman" w:cs="Times New Roman"/>
+          <w:sz w:val="18"/>
+          <w:lang w:val="en-US"/>
+        </w:rPr>
+        <w:t xml:space="preserve"> After </w:t>
+      </w:r>
+      <w:r>
+        <w:rPr>
+          <w:rFonts w:ascii="Times New Roman" w:hAnsi="Times New Roman" w:cs="Times New Roman"/>
+          <w:sz w:val="18"/>
+          <w:lang w:val="en-US"/>
+        </w:rPr>
+        <w:t xml:space="preserve">only roughly 40 to 50 games of training against the aforementioned greedy agents, </w:t>
+      </w:r>
+      <w:r>
+        <w:rPr>
+          <w:rFonts w:ascii="Times New Roman" w:hAnsi="Times New Roman" w:cs="Times New Roman"/>
+          <w:sz w:val="18"/>
+          <w:lang w:val="en-US"/>
+        </w:rPr>
+        <w:t xml:space="preserve">our Q-Utility </w:t>
+      </w:r>
+      <w:r>
+        <w:rPr>
+          <w:rFonts w:ascii="Times New Roman" w:hAnsi="Times New Roman" w:cs="Times New Roman"/>
+          <w:sz w:val="18"/>
+          <w:lang w:val="en-US"/>
+        </w:rPr>
+        <w:t>persistence</w:t>
+      </w:r>
+      <w:r>
+        <w:rPr>
+          <w:rFonts w:ascii="Times New Roman" w:hAnsi="Times New Roman" w:cs="Times New Roman"/>
+          <w:sz w:val="18"/>
+          <w:lang w:val="en-US"/>
+        </w:rPr>
+        <w:t xml:space="preserve"> file is well in excess of 3 MB – quite a large file for storing </w:t>
+      </w:r>
+      <w:r>
+        <w:rPr>
+          <w:rFonts w:ascii="Times New Roman" w:hAnsi="Times New Roman" w:cs="Times New Roman"/>
+          <w:sz w:val="18"/>
+          <w:lang w:val="en-US"/>
+        </w:rPr>
+        <w:t xml:space="preserve">the utility of state-action pairs. Thus, the importance of </w:t>
+      </w:r>
+      <w:r>
+        <w:rPr>
+          <w:rFonts w:ascii="Times New Roman" w:hAnsi="Times New Roman" w:cs="Times New Roman"/>
+          <w:sz w:val="18"/>
+          <w:lang w:val="en-US"/>
+        </w:rPr>
+        <w:t xml:space="preserve">training against intelligent agents is emphasizes – we need to rely on only being able to capture the board positions which are likely to occur, assuming players are intelligent, whereas a random agent is not intelligent and will therefore be more likely to encounter board states that </w:t>
+      </w:r>
+      <w:r>
+        <w:rPr>
+          <w:rFonts w:ascii="Times New Roman" w:hAnsi="Times New Roman" w:cs="Times New Roman"/>
+          <w:sz w:val="18"/>
+          <w:lang w:val="en-US"/>
+        </w:rPr>
+        <w:t>serve</w:t>
+      </w:r>
+      <w:r>
+        <w:rPr>
+          <w:rFonts w:ascii="Times New Roman" w:hAnsi="Times New Roman" w:cs="Times New Roman"/>
+          <w:sz w:val="18"/>
+          <w:lang w:val="en-US"/>
+        </w:rPr>
+        <w:t xml:space="preserve"> no benefit to most utilities.</w:t>
+      </w:r>
+    </w:p>
+    <w:p>
+      <w:pPr>
+        <w:rPr>
+          <w:rFonts w:ascii="Times New Roman" w:hAnsi="Times New Roman" w:cs="Times New Roman"/>
+          <w:sz w:val="18"/>
+          <w:lang w:val="en-US"/>
+        </w:rPr>
+      </w:pPr>
+      <w:r>
+        <w:rPr>
+          <w:rFonts w:ascii="Times New Roman" w:hAnsi="Times New Roman" w:cs="Times New Roman"/>
+          <w:sz w:val="18"/>
+          <w:lang w:val="en-US"/>
+        </w:rPr>
+        <w:t>In terms of time, a</w:t>
+      </w:r>
+      <w:r>
+        <w:rPr>
+          <w:rFonts w:ascii="Times New Roman" w:hAnsi="Times New Roman" w:cs="Times New Roman"/>
+          <w:sz w:val="18"/>
+          <w:lang w:val="en-US"/>
+        </w:rPr>
+        <w:t xml:space="preserve">s the size of the </w:t>
+      </w:r>
+      <w:r>
+        <w:rPr>
+          <w:rFonts w:ascii="Times New Roman" w:hAnsi="Times New Roman" w:cs="Times New Roman"/>
+          <w:sz w:val="18"/>
+          <w:lang w:val="en-US"/>
+        </w:rPr>
+        <w:t>persistence</w:t>
+      </w:r>
+      <w:r>
+        <w:rPr>
+          <w:rFonts w:ascii="Times New Roman" w:hAnsi="Times New Roman" w:cs="Times New Roman"/>
+          <w:sz w:val="18"/>
+          <w:lang w:val="en-US"/>
+        </w:rPr>
+        <w:t xml:space="preserve"> files increases</w:t>
+      </w:r>
+      <w:r>
+        <w:rPr>
+          <w:rFonts w:ascii="Times New Roman" w:hAnsi="Times New Roman" w:cs="Times New Roman"/>
+          <w:sz w:val="18"/>
+          <w:lang w:val="en-US"/>
+        </w:rPr>
+        <w:t>, the time it takes to read and write</w:t>
+      </w:r>
+      <w:r>
+        <w:rPr>
+          <w:rFonts w:ascii="Times New Roman" w:hAnsi="Times New Roman" w:cs="Times New Roman"/>
+          <w:sz w:val="18"/>
+          <w:lang w:val="en-US"/>
+        </w:rPr>
+        <w:t xml:space="preserve"> these files also increases. As mentioned before, because </w:t>
+      </w:r>
+      <w:r>
+        <w:rPr>
+          <w:rFonts w:ascii="Times New Roman" w:hAnsi="Times New Roman" w:cs="Times New Roman"/>
+          <w:sz w:val="18"/>
+          <w:lang w:val="en-US"/>
+        </w:rPr>
+        <w:t xml:space="preserve">game over states are not passed to the </w:t>
+      </w:r>
+      <w:proofErr w:type="spellStart"/>
+      <w:r>
+        <w:rPr>
+          <w:rFonts w:ascii="Consolas" w:hAnsi="Consolas" w:cs="Times New Roman"/>
+          <w:sz w:val="18"/>
+          <w:lang w:val="en-US"/>
+        </w:rPr>
+        <w:t>playMove</w:t>
+      </w:r>
+      <w:proofErr w:type="spellEnd"/>
+      <w:r>
+        <w:rPr>
+          <w:rFonts w:ascii="Times New Roman" w:hAnsi="Times New Roman" w:cs="Times New Roman"/>
+          <w:sz w:val="18"/>
+          <w:lang w:val="en-US"/>
+        </w:rPr>
+        <w:t xml:space="preserve"> function</w:t>
+      </w:r>
+      <w:r>
+        <w:rPr>
+          <w:rFonts w:ascii="Times New Roman" w:hAnsi="Times New Roman" w:cs="Times New Roman"/>
+          <w:sz w:val="18"/>
+          <w:lang w:val="en-US"/>
+        </w:rPr>
+        <w:t xml:space="preserve"> (and thus we can block a file-write until the game is over)</w:t>
+      </w:r>
+      <w:r>
+        <w:rPr>
+          <w:rFonts w:ascii="Times New Roman" w:hAnsi="Times New Roman" w:cs="Times New Roman"/>
+          <w:sz w:val="18"/>
+          <w:lang w:val="en-US"/>
+        </w:rPr>
+        <w:t>,</w:t>
+      </w:r>
+      <w:r>
+        <w:rPr>
+          <w:rFonts w:ascii="Times New Roman" w:hAnsi="Times New Roman" w:cs="Times New Roman"/>
+          <w:sz w:val="18"/>
+          <w:lang w:val="en-US"/>
+        </w:rPr>
+        <w:t xml:space="preserve"> an agent persisting knowledge will be forced to incur a detriment to its performance in writing its knowledge </w:t>
+      </w:r>
+      <w:r>
+        <w:rPr>
+          <w:rFonts w:ascii="Times New Roman" w:hAnsi="Times New Roman" w:cs="Times New Roman"/>
+          <w:sz w:val="18"/>
+          <w:lang w:val="en-US"/>
+        </w:rPr>
+        <w:t>store to file after every call to this function</w:t>
+      </w:r>
+      <w:r>
+        <w:rPr>
+          <w:rFonts w:ascii="Times New Roman" w:hAnsi="Times New Roman" w:cs="Times New Roman"/>
+          <w:sz w:val="18"/>
+          <w:lang w:val="en-US"/>
+        </w:rPr>
+        <w:t>, before returning a suitable action.</w:t>
+      </w:r>
+      <w:r>
+        <w:rPr>
+          <w:rFonts w:ascii="Times New Roman" w:hAnsi="Times New Roman" w:cs="Times New Roman"/>
+          <w:sz w:val="18"/>
+          <w:lang w:val="en-US"/>
+        </w:rPr>
+        <w:t xml:space="preserve"> While this </w:t>
+      </w:r>
+      <w:r>
+        <w:rPr>
+          <w:rFonts w:ascii="Times New Roman" w:hAnsi="Times New Roman" w:cs="Times New Roman"/>
+          <w:sz w:val="18"/>
+          <w:lang w:val="en-US"/>
+        </w:rPr>
+        <w:t>process is not as much of an issue earlier on in the training process, as the agent’s knowledge store grows, these I/O process times begin to dominate</w:t>
+      </w:r>
+      <w:r>
+        <w:rPr>
+          <w:rFonts w:ascii="Times New Roman" w:hAnsi="Times New Roman" w:cs="Times New Roman"/>
+          <w:sz w:val="18"/>
+          <w:lang w:val="en-US"/>
+        </w:rPr>
+        <w:t xml:space="preserve">. </w:t>
+      </w:r>
+      <w:r>
+        <w:rPr>
+          <w:rFonts w:ascii="Times New Roman" w:hAnsi="Times New Roman" w:cs="Times New Roman"/>
+          <w:sz w:val="18"/>
+          <w:lang w:val="en-US"/>
+        </w:rPr>
+        <w:t>Fortunately,</w:t>
+      </w:r>
+      <w:r>
+        <w:rPr>
+          <w:rFonts w:ascii="Times New Roman" w:hAnsi="Times New Roman" w:cs="Times New Roman"/>
+          <w:sz w:val="18"/>
+          <w:lang w:val="en-US"/>
+        </w:rPr>
+        <w:t xml:space="preserve"> this issue may be</w:t>
+      </w:r>
+      <w:r>
+        <w:rPr>
+          <w:rFonts w:ascii="Times New Roman" w:hAnsi="Times New Roman" w:cs="Times New Roman"/>
+          <w:sz w:val="18"/>
+          <w:lang w:val="en-US"/>
+        </w:rPr>
+        <w:t xml:space="preserve"> exclusive to training; in a competitive situation, </w:t>
+      </w:r>
+      <w:r>
+        <w:rPr>
+          <w:rFonts w:ascii="Times New Roman" w:hAnsi="Times New Roman" w:cs="Times New Roman"/>
+          <w:sz w:val="18"/>
+          <w:lang w:val="en-US"/>
+        </w:rPr>
+        <w:t xml:space="preserve">once the agent loads its knowledge from file, </w:t>
+      </w:r>
+      <w:r>
+        <w:rPr>
+          <w:rFonts w:ascii="Times New Roman" w:hAnsi="Times New Roman" w:cs="Times New Roman"/>
+          <w:sz w:val="18"/>
+          <w:lang w:val="en-US"/>
+        </w:rPr>
+        <w:t xml:space="preserve">we can remove its write-to-file processes, reducing the </w:t>
+      </w:r>
+      <w:proofErr w:type="spellStart"/>
+      <w:r>
+        <w:rPr>
+          <w:rFonts w:ascii="Consolas" w:hAnsi="Consolas" w:cs="Times New Roman"/>
+          <w:sz w:val="18"/>
+          <w:lang w:val="en-US"/>
+        </w:rPr>
+        <w:t>playMove</w:t>
+      </w:r>
+      <w:proofErr w:type="spellEnd"/>
+      <w:r>
+        <w:rPr>
+          <w:rFonts w:ascii="Times New Roman" w:hAnsi="Times New Roman" w:cs="Times New Roman"/>
+          <w:sz w:val="18"/>
+          <w:lang w:val="en-US"/>
+        </w:rPr>
+        <w:t xml:space="preserve"> </w:t>
+      </w:r>
+      <w:r>
+        <w:rPr>
+          <w:rFonts w:ascii="Times New Roman" w:hAnsi="Times New Roman" w:cs="Times New Roman"/>
+          <w:sz w:val="18"/>
+          <w:lang w:val="en-US"/>
+        </w:rPr>
+        <w:t>execution times by a factor of 20 or more.</w:t>
+      </w:r>
+    </w:p>
+    <w:p>
+      <w:pPr>
+        <w:rPr>
+          <w:rFonts w:ascii="Times New Roman" w:hAnsi="Times New Roman" w:cs="Times New Roman"/>
+          <w:sz w:val="18"/>
+          <w:lang w:val="en-US"/>
+        </w:rPr>
+      </w:pPr>
+      <w:r>
+        <w:rPr>
+          <w:rFonts w:ascii="Times New Roman" w:hAnsi="Times New Roman" w:cs="Times New Roman"/>
+          <w:sz w:val="18"/>
+          <w:lang w:val="en-US"/>
+        </w:rPr>
+        <w:t xml:space="preserve">In terms of the overall game performance, </w:t>
+      </w:r>
+      <w:r>
+        <w:rPr>
+          <w:rFonts w:ascii="Times New Roman" w:hAnsi="Times New Roman" w:cs="Times New Roman"/>
+          <w:sz w:val="18"/>
+          <w:lang w:val="en-US"/>
+        </w:rPr>
+        <w:t>during the start of training, as expected, our Q-Learning agent performs extremely poorly.</w:t>
+      </w:r>
+      <w:r>
+        <w:rPr>
+          <w:rFonts w:ascii="Times New Roman" w:hAnsi="Times New Roman" w:cs="Times New Roman"/>
+          <w:sz w:val="18"/>
+          <w:lang w:val="en-US"/>
+        </w:rPr>
+        <w:t xml:space="preserve"> It fails to win the majority of its games</w:t>
+      </w:r>
+      <w:r>
+        <w:rPr>
+          <w:rFonts w:ascii="Times New Roman" w:hAnsi="Times New Roman" w:cs="Times New Roman"/>
+          <w:sz w:val="18"/>
+          <w:lang w:val="en-US"/>
+        </w:rPr>
+        <w:t xml:space="preserve"> against more intelligent players</w:t>
+      </w:r>
+      <w:r>
+        <w:rPr>
+          <w:rFonts w:ascii="Times New Roman" w:hAnsi="Times New Roman" w:cs="Times New Roman"/>
+          <w:sz w:val="18"/>
+          <w:lang w:val="en-US"/>
+        </w:rPr>
+        <w:t xml:space="preserve"> (at the time)</w:t>
+      </w:r>
+      <w:r>
+        <w:rPr>
+          <w:rFonts w:ascii="Times New Roman" w:hAnsi="Times New Roman" w:cs="Times New Roman"/>
+          <w:sz w:val="18"/>
+          <w:lang w:val="en-US"/>
+        </w:rPr>
+        <w:t>, as it is currently in the exploration phase, and its knowledge stores are minimal.</w:t>
+      </w:r>
+      <w:r>
+        <w:rPr>
+          <w:rFonts w:ascii="Times New Roman" w:hAnsi="Times New Roman" w:cs="Times New Roman"/>
+          <w:sz w:val="18"/>
+          <w:lang w:val="en-US"/>
+        </w:rPr>
+        <w:t xml:space="preserve"> However, </w:t>
+      </w:r>
+      <w:r>
+        <w:rPr>
+          <w:rFonts w:ascii="Times New Roman" w:hAnsi="Times New Roman" w:cs="Times New Roman"/>
+          <w:sz w:val="18"/>
+          <w:lang w:val="en-US"/>
+        </w:rPr>
+        <w:t xml:space="preserve">after roughly 20 to 30 games, </w:t>
+      </w:r>
+      <w:r>
+        <w:rPr>
+          <w:rFonts w:ascii="Times New Roman" w:hAnsi="Times New Roman" w:cs="Times New Roman"/>
+          <w:sz w:val="18"/>
+          <w:lang w:val="en-US"/>
+        </w:rPr>
+        <w:t xml:space="preserve">the agent begins to </w:t>
+      </w:r>
+      <w:r>
+        <w:rPr>
+          <w:rFonts w:ascii="Times New Roman" w:hAnsi="Times New Roman" w:cs="Times New Roman"/>
+          <w:sz w:val="18"/>
+          <w:lang w:val="en-US"/>
+        </w:rPr>
+        <w:t xml:space="preserve">encounter state-action pairs </w:t>
+      </w:r>
+      <w:r>
+        <w:rPr>
+          <w:rFonts w:ascii="Times New Roman" w:hAnsi="Times New Roman" w:cs="Times New Roman"/>
+          <w:sz w:val="18"/>
+          <w:lang w:val="en-US"/>
+        </w:rPr>
+        <w:t xml:space="preserve">which it has commonly visited, and </w:t>
+      </w:r>
+      <w:r>
+        <w:rPr>
+          <w:rFonts w:ascii="Times New Roman" w:hAnsi="Times New Roman" w:cs="Times New Roman"/>
+          <w:sz w:val="18"/>
+          <w:lang w:val="en-US"/>
+        </w:rPr>
+        <w:t xml:space="preserve">it exploits these </w:t>
+      </w:r>
+      <w:r>
+        <w:rPr>
+          <w:rFonts w:ascii="Times New Roman" w:hAnsi="Times New Roman" w:cs="Times New Roman"/>
+          <w:sz w:val="18"/>
+          <w:lang w:val="en-US"/>
+        </w:rPr>
+        <w:t xml:space="preserve">states to move itself into more </w:t>
+      </w:r>
+      <w:r>
+        <w:rPr>
+          <w:rFonts w:ascii="Times New Roman" w:hAnsi="Times New Roman" w:cs="Times New Roman"/>
+          <w:sz w:val="18"/>
+          <w:lang w:val="en-US"/>
+        </w:rPr>
+        <w:t>favorable</w:t>
+      </w:r>
+      <w:r>
+        <w:rPr>
+          <w:rFonts w:ascii="Times New Roman" w:hAnsi="Times New Roman" w:cs="Times New Roman"/>
+          <w:sz w:val="18"/>
+          <w:lang w:val="en-US"/>
+        </w:rPr>
+        <w:t xml:space="preserve"> positions</w:t>
+      </w:r>
+      <w:r>
+        <w:rPr>
+          <w:rFonts w:ascii="Times New Roman" w:hAnsi="Times New Roman" w:cs="Times New Roman"/>
+          <w:sz w:val="18"/>
+          <w:lang w:val="en-US"/>
+        </w:rPr>
+        <w:t>; while it still loses the majority of its games, we notice a tangible improvement to the performance of the agent – it captures more frequently, it favors higher capture values, and it will occasionally move its pieces out of danger</w:t>
+      </w:r>
+      <w:r>
+        <w:rPr>
+          <w:rFonts w:ascii="Times New Roman" w:hAnsi="Times New Roman" w:cs="Times New Roman"/>
+          <w:sz w:val="18"/>
+          <w:lang w:val="en-US"/>
+        </w:rPr>
+        <w:t>.</w:t>
+      </w:r>
+    </w:p>
+    <w:p>
+      <w:pPr>
+        <w:rPr>
+          <w:rFonts w:ascii="Times New Roman" w:hAnsi="Times New Roman" w:cs="Times New Roman"/>
+          <w:sz w:val="18"/>
+          <w:lang w:val="en-US"/>
+        </w:rPr>
+      </w:pPr>
+      <w:r>
+        <w:rPr>
+          <w:rFonts w:ascii="Times New Roman" w:hAnsi="Times New Roman" w:cs="Times New Roman"/>
+          <w:sz w:val="18"/>
+          <w:lang w:val="en-US"/>
+        </w:rPr>
+        <w:t xml:space="preserve">Extrapolating </w:t>
+      </w:r>
+      <w:r>
+        <w:rPr>
+          <w:rFonts w:ascii="Times New Roman" w:hAnsi="Times New Roman" w:cs="Times New Roman"/>
+          <w:sz w:val="18"/>
+          <w:lang w:val="en-US"/>
+        </w:rPr>
+        <w:t>our agent’s performance</w:t>
+      </w:r>
+      <w:r>
+        <w:rPr>
+          <w:rFonts w:ascii="Times New Roman" w:hAnsi="Times New Roman" w:cs="Times New Roman"/>
+          <w:sz w:val="18"/>
+          <w:lang w:val="en-US"/>
+        </w:rPr>
+        <w:t>, we can predict that in the future, our agent may continue along this trend of improvement, although exceptional agent performance may be limited by bot</w:t>
+      </w:r>
+      <w:r>
+        <w:rPr>
+          <w:rFonts w:ascii="Times New Roman" w:hAnsi="Times New Roman" w:cs="Times New Roman"/>
+          <w:sz w:val="18"/>
+          <w:lang w:val="en-US"/>
+        </w:rPr>
+        <w:t xml:space="preserve">h the </w:t>
+      </w:r>
+      <w:r>
+        <w:rPr>
+          <w:rFonts w:ascii="Consolas" w:hAnsi="Consolas" w:cs="Times New Roman"/>
+          <w:sz w:val="18"/>
+          <w:lang w:val="en-US"/>
+        </w:rPr>
+        <w:t>f</w:t>
+      </w:r>
+      <w:r>
+        <w:rPr>
+          <w:rFonts w:ascii="Times New Roman" w:hAnsi="Times New Roman" w:cs="Times New Roman"/>
+          <w:sz w:val="18"/>
+          <w:lang w:val="en-US"/>
+        </w:rPr>
+        <w:t>-function hyperparameter, the quality of the reward fun</w:t>
+      </w:r>
+      <w:r>
+        <w:rPr>
+          <w:rFonts w:ascii="Times New Roman" w:hAnsi="Times New Roman" w:cs="Times New Roman"/>
+          <w:sz w:val="18"/>
+          <w:lang w:val="en-US"/>
+        </w:rPr>
+        <w:t>ction</w:t>
+      </w:r>
+      <w:r>
+        <w:rPr>
+          <w:rFonts w:ascii="Times New Roman" w:hAnsi="Times New Roman" w:cs="Times New Roman"/>
+          <w:sz w:val="18"/>
+          <w:lang w:val="en-US"/>
+        </w:rPr>
+        <w:t>, the quality of the training data</w:t>
+      </w:r>
+      <w:r>
+        <w:rPr>
+          <w:rFonts w:ascii="Times New Roman" w:hAnsi="Times New Roman" w:cs="Times New Roman"/>
+          <w:sz w:val="18"/>
+          <w:lang w:val="en-US"/>
+        </w:rPr>
+        <w:t>/environments</w:t>
+      </w:r>
+      <w:r>
+        <w:rPr>
+          <w:rFonts w:ascii="Times New Roman" w:hAnsi="Times New Roman" w:cs="Times New Roman"/>
+          <w:sz w:val="18"/>
+          <w:lang w:val="en-US"/>
+        </w:rPr>
+        <w:t>, or a combination of</w:t>
+      </w:r>
+      <w:r>
+        <w:rPr>
+          <w:rFonts w:ascii="Times New Roman" w:hAnsi="Times New Roman" w:cs="Times New Roman"/>
+          <w:sz w:val="18"/>
+          <w:lang w:val="en-US"/>
+        </w:rPr>
+        <w:t xml:space="preserve"> all these factors</w:t>
+      </w:r>
+      <w:r>
+        <w:rPr>
+          <w:rFonts w:ascii="Times New Roman" w:hAnsi="Times New Roman" w:cs="Times New Roman"/>
+          <w:sz w:val="18"/>
+          <w:lang w:val="en-US"/>
+        </w:rPr>
+        <w:t>.</w:t>
+      </w:r>
+    </w:p>
+    <w:p>
+      <w:pPr>
+        <w:rPr>
+          <w:rFonts w:ascii="Times New Roman" w:hAnsi="Times New Roman" w:cs="Times New Roman"/>
+          <w:sz w:val="18"/>
+          <w:lang w:val="en-US"/>
+        </w:rPr>
+      </w:pPr>
+      <w:r>
+        <w:rPr>
+          <w:rFonts w:ascii="Times New Roman" w:hAnsi="Times New Roman" w:cs="Times New Roman"/>
+          <w:sz w:val="18"/>
+          <w:lang w:val="en-US"/>
+        </w:rPr>
+        <w:br w:type="page"/>
+      </w:r>
     </w:p>
     <w:p>
       <w:pPr>
@@ -3653,6 +4895,119 @@
     </w:lvl>
   </w:abstractNum>
   <w:abstractNum w:abstractNumId="2" w15:restartNumberingAfterBreak="0">
+    <w:nsid w:val="5B5B0871"/>
+    <w:multiLevelType w:val="hybridMultilevel"/>
+    <w:tmpl w:val="0422E8F0"/>
+    <w:lvl w:ilvl="0" w:tplc="0C090001">
+      <w:start w:val="1"/>
+      <w:numFmt w:val="bullet"/>
+      <w:lvlText w:val=""/>
+      <w:lvlJc w:val="left"/>
+      <w:pPr>
+        <w:ind w:left="720" w:hanging="360"/>
+      </w:pPr>
+      <w:rPr>
+        <w:rFonts w:ascii="Symbol" w:hAnsi="Symbol" w:hint="default"/>
+      </w:rPr>
+    </w:lvl>
+    <w:lvl w:ilvl="1" w:tplc="0C090003" w:tentative="1">
+      <w:start w:val="1"/>
+      <w:numFmt w:val="bullet"/>
+      <w:lvlText w:val="o"/>
+      <w:lvlJc w:val="left"/>
+      <w:pPr>
+        <w:ind w:left="1440" w:hanging="360"/>
+      </w:pPr>
+      <w:rPr>
+        <w:rFonts w:ascii="Courier New" w:hAnsi="Courier New" w:cs="Courier New" w:hint="default"/>
+      </w:rPr>
+    </w:lvl>
+    <w:lvl w:ilvl="2" w:tplc="0C090005" w:tentative="1">
+      <w:start w:val="1"/>
+      <w:numFmt w:val="bullet"/>
+      <w:lvlText w:val=""/>
+      <w:lvlJc w:val="left"/>
+      <w:pPr>
+        <w:ind w:left="2160" w:hanging="360"/>
+      </w:pPr>
+      <w:rPr>
+        <w:rFonts w:ascii="Wingdings" w:hAnsi="Wingdings" w:hint="default"/>
+      </w:rPr>
+    </w:lvl>
+    <w:lvl w:ilvl="3" w:tplc="0C090001" w:tentative="1">
+      <w:start w:val="1"/>
+      <w:numFmt w:val="bullet"/>
+      <w:lvlText w:val=""/>
+      <w:lvlJc w:val="left"/>
+      <w:pPr>
+        <w:ind w:left="2880" w:hanging="360"/>
+      </w:pPr>
+      <w:rPr>
+        <w:rFonts w:ascii="Symbol" w:hAnsi="Symbol" w:hint="default"/>
+      </w:rPr>
+    </w:lvl>
+    <w:lvl w:ilvl="4" w:tplc="0C090003" w:tentative="1">
+      <w:start w:val="1"/>
+      <w:numFmt w:val="bullet"/>
+      <w:lvlText w:val="o"/>
+      <w:lvlJc w:val="left"/>
+      <w:pPr>
+        <w:ind w:left="3600" w:hanging="360"/>
+      </w:pPr>
+      <w:rPr>
+        <w:rFonts w:ascii="Courier New" w:hAnsi="Courier New" w:cs="Courier New" w:hint="default"/>
+      </w:rPr>
+    </w:lvl>
+    <w:lvl w:ilvl="5" w:tplc="0C090005" w:tentative="1">
+      <w:start w:val="1"/>
+      <w:numFmt w:val="bullet"/>
+      <w:lvlText w:val=""/>
+      <w:lvlJc w:val="left"/>
+      <w:pPr>
+        <w:ind w:left="4320" w:hanging="360"/>
+      </w:pPr>
+      <w:rPr>
+        <w:rFonts w:ascii="Wingdings" w:hAnsi="Wingdings" w:hint="default"/>
+      </w:rPr>
+    </w:lvl>
+    <w:lvl w:ilvl="6" w:tplc="0C090001" w:tentative="1">
+      <w:start w:val="1"/>
+      <w:numFmt w:val="bullet"/>
+      <w:lvlText w:val=""/>
+      <w:lvlJc w:val="left"/>
+      <w:pPr>
+        <w:ind w:left="5040" w:hanging="360"/>
+      </w:pPr>
+      <w:rPr>
+        <w:rFonts w:ascii="Symbol" w:hAnsi="Symbol" w:hint="default"/>
+      </w:rPr>
+    </w:lvl>
+    <w:lvl w:ilvl="7" w:tplc="0C090003" w:tentative="1">
+      <w:start w:val="1"/>
+      <w:numFmt w:val="bullet"/>
+      <w:lvlText w:val="o"/>
+      <w:lvlJc w:val="left"/>
+      <w:pPr>
+        <w:ind w:left="5760" w:hanging="360"/>
+      </w:pPr>
+      <w:rPr>
+        <w:rFonts w:ascii="Courier New" w:hAnsi="Courier New" w:cs="Courier New" w:hint="default"/>
+      </w:rPr>
+    </w:lvl>
+    <w:lvl w:ilvl="8" w:tplc="0C090005" w:tentative="1">
+      <w:start w:val="1"/>
+      <w:numFmt w:val="bullet"/>
+      <w:lvlText w:val=""/>
+      <w:lvlJc w:val="left"/>
+      <w:pPr>
+        <w:ind w:left="6480" w:hanging="360"/>
+      </w:pPr>
+      <w:rPr>
+        <w:rFonts w:ascii="Wingdings" w:hAnsi="Wingdings" w:hint="default"/>
+      </w:rPr>
+    </w:lvl>
+  </w:abstractNum>
+  <w:abstractNum w:abstractNumId="3" w15:restartNumberingAfterBreak="0">
     <w:nsid w:val="71B33938"/>
     <w:multiLevelType w:val="multilevel"/>
     <w:tmpl w:val="C9A44F38"/>
@@ -3801,7 +5156,7 @@
       </w:rPr>
     </w:lvl>
   </w:abstractNum>
-  <w:abstractNum w:abstractNumId="3" w15:restartNumberingAfterBreak="0">
+  <w:abstractNum w:abstractNumId="4" w15:restartNumberingAfterBreak="0">
     <w:nsid w:val="7D9472EB"/>
     <w:multiLevelType w:val="hybridMultilevel"/>
     <w:tmpl w:val="60F27A9C"/>
@@ -3891,16 +5246,19 @@
     </w:lvl>
   </w:abstractNum>
   <w:num w:numId="1">
-    <w:abstractNumId w:val="3"/>
+    <w:abstractNumId w:val="4"/>
   </w:num>
   <w:num w:numId="2">
     <w:abstractNumId w:val="1"/>
   </w:num>
   <w:num w:numId="3">
-    <w:abstractNumId w:val="2"/>
+    <w:abstractNumId w:val="3"/>
   </w:num>
   <w:num w:numId="4">
     <w:abstractNumId w:val="0"/>
+  </w:num>
+  <w:num w:numId="5">
+    <w:abstractNumId w:val="2"/>
   </w:num>
 </w:numbering>
 </file>
@@ -4323,6 +5681,7 @@
   <w:style w:type="character" w:default="1" w:styleId="DefaultParagraphFont">
     <w:name w:val="Default Paragraph Font"/>
     <w:uiPriority w:val="1"/>
+    <w:semiHidden/>
     <w:unhideWhenUsed/>
   </w:style>
   <w:style w:type="table" w:default="1" w:styleId="TableNormal">
@@ -4639,7 +5998,7 @@
 </file>
 
 <file path=customXml/itemProps1.xml><?xml version="1.0" encoding="utf-8"?>
-<ds:datastoreItem xmlns:ds="http://schemas.openxmlformats.org/officeDocument/2006/customXml" ds:itemID="{D9530A41-F1E1-469F-A180-929F3ABCCC97}">
+<ds:datastoreItem xmlns:ds="http://schemas.openxmlformats.org/officeDocument/2006/customXml" ds:itemID="{A981E128-800D-48A5-B462-62B4FAF642AA}">
   <ds:schemaRefs>
     <ds:schemaRef ds:uri="http://schemas.openxmlformats.org/officeDocument/2006/bibliography"/>
   </ds:schemaRefs>

</xml_diff>

<commit_message>
Elaborated on agent metrics in report and trained agent more
</commit_message>
<xml_diff>
--- a/CITS3001 Assignment Report.docx
+++ b/CITS3001 Assignment Report.docx
@@ -3267,15 +3267,11 @@
     <w:p>
       <w:pPr>
         <w:rPr>
-          <w:rFonts w:ascii="Times New Roman" w:hAnsi="Times New Roman" w:cs="Times New Roman"/>
-          <w:sz w:val="18"/>
-          <w:lang w:val="en-US"/>
-        </w:rPr>
-      </w:pPr>
-      <w:r>
-        <w:rPr>
-          <w:rFonts w:ascii="Times New Roman" w:hAnsi="Times New Roman" w:cs="Times New Roman"/>
-          <w:sz w:val="18"/>
+          <w:lang w:val="en-US"/>
+        </w:rPr>
+      </w:pPr>
+      <w:r>
+        <w:rPr>
           <w:lang w:val="en-US"/>
         </w:rPr>
         <w:br w:type="page"/>
@@ -3285,11 +3281,85 @@
       <w:pPr>
         <w:rPr>
           <w:rFonts w:ascii="Times New Roman" w:hAnsi="Times New Roman" w:cs="Times New Roman"/>
+          <w:sz w:val="18"/>
+          <w:lang w:val="en-US"/>
+        </w:rPr>
+      </w:pPr>
+      <w:r>
+        <w:rPr>
+          <w:rFonts w:ascii="Times New Roman" w:hAnsi="Times New Roman" w:cs="Times New Roman"/>
+          <w:i/>
+          <w:sz w:val="18"/>
+          <w:lang w:val="en-US"/>
+        </w:rPr>
+        <w:lastRenderedPageBreak/>
+        <w:t>Agent22466497</w:t>
+      </w:r>
+      <w:r>
+        <w:rPr>
+          <w:rFonts w:ascii="Times New Roman" w:hAnsi="Times New Roman" w:cs="Times New Roman"/>
+          <w:sz w:val="18"/>
+          <w:lang w:val="en-US"/>
+        </w:rPr>
+        <w:t xml:space="preserve"> employs</w:t>
+      </w:r>
+      <w:r>
+        <w:rPr>
+          <w:rFonts w:ascii="Times New Roman" w:hAnsi="Times New Roman" w:cs="Times New Roman"/>
+          <w:sz w:val="18"/>
+          <w:lang w:val="en-US"/>
+        </w:rPr>
+        <w:t xml:space="preserve"> a simple reward function</w:t>
+      </w:r>
+      <w:r>
+        <w:rPr>
+          <w:rFonts w:ascii="Times New Roman" w:hAnsi="Times New Roman" w:cs="Times New Roman"/>
+          <w:sz w:val="18"/>
+          <w:lang w:val="en-US"/>
+        </w:rPr>
+        <w:t xml:space="preserve"> for non-endgame states.</w:t>
+      </w:r>
+      <w:r>
+        <w:rPr>
+          <w:rFonts w:ascii="Times New Roman" w:hAnsi="Times New Roman" w:cs="Times New Roman"/>
+          <w:sz w:val="18"/>
+          <w:lang w:val="en-US"/>
+        </w:rPr>
+        <w:t xml:space="preserve"> At each stage, </w:t>
+      </w:r>
+      <w:r>
+        <w:rPr>
+          <w:rFonts w:ascii="Times New Roman" w:hAnsi="Times New Roman" w:cs="Times New Roman"/>
+          <w:sz w:val="18"/>
+          <w:lang w:val="en-US"/>
+        </w:rPr>
+        <w:t>we consider the current state, and the previous state</w:t>
+      </w:r>
+      <w:r>
+        <w:rPr>
+          <w:rFonts w:ascii="Times New Roman" w:hAnsi="Times New Roman" w:cs="Times New Roman"/>
+          <w:sz w:val="18"/>
+          <w:lang w:val="en-US"/>
+        </w:rPr>
+        <w:t xml:space="preserve"> </w:t>
+      </w:r>
+      <w:r>
+        <w:rPr>
+          <w:rFonts w:ascii="Times New Roman" w:hAnsi="Times New Roman" w:cs="Times New Roman"/>
           <w:b/>
           <w:sz w:val="18"/>
           <w:lang w:val="en-US"/>
         </w:rPr>
-      </w:pPr>
+        <w:t>directly</w:t>
+      </w:r>
+      <w:r>
+        <w:rPr>
+          <w:rFonts w:ascii="Times New Roman" w:hAnsi="Times New Roman" w:cs="Times New Roman"/>
+          <w:sz w:val="18"/>
+          <w:lang w:val="en-US"/>
+        </w:rPr>
+        <w:t xml:space="preserve"> </w:t>
+      </w:r>
       <w:r>
         <w:rPr>
           <w:rFonts w:ascii="Times New Roman" w:hAnsi="Times New Roman" w:cs="Times New Roman"/>
@@ -3297,140 +3367,135 @@
           <w:sz w:val="18"/>
           <w:lang w:val="en-US"/>
         </w:rPr>
-        <w:lastRenderedPageBreak/>
-        <w:t>Tests</w:t>
-      </w:r>
-      <w:r>
-        <w:rPr>
-          <w:rFonts w:ascii="Times New Roman" w:hAnsi="Times New Roman" w:cs="Times New Roman"/>
-          <w:b/>
-          <w:sz w:val="18"/>
-          <w:lang w:val="en-US"/>
-        </w:rPr>
-        <w:t>,</w:t>
-      </w:r>
-      <w:r>
-        <w:rPr>
-          <w:rFonts w:ascii="Times New Roman" w:hAnsi="Times New Roman" w:cs="Times New Roman"/>
-          <w:b/>
-          <w:sz w:val="18"/>
-          <w:lang w:val="en-US"/>
-        </w:rPr>
-        <w:t xml:space="preserve"> Metrics</w:t>
-      </w:r>
-      <w:r>
-        <w:rPr>
-          <w:rFonts w:ascii="Times New Roman" w:hAnsi="Times New Roman" w:cs="Times New Roman"/>
-          <w:b/>
-          <w:sz w:val="18"/>
-          <w:lang w:val="en-US"/>
-        </w:rPr>
-        <w:t>, and Training</w:t>
+        <w:t>before</w:t>
+      </w:r>
+      <w:r>
+        <w:rPr>
+          <w:rFonts w:ascii="Times New Roman" w:hAnsi="Times New Roman" w:cs="Times New Roman"/>
+          <w:sz w:val="18"/>
+          <w:lang w:val="en-US"/>
+        </w:rPr>
+        <w:t xml:space="preserve"> our agent’s last action</w:t>
+      </w:r>
+      <w:r>
+        <w:rPr>
+          <w:rFonts w:ascii="Times New Roman" w:hAnsi="Times New Roman" w:cs="Times New Roman"/>
+          <w:sz w:val="18"/>
+          <w:lang w:val="en-US"/>
+        </w:rPr>
+        <w:t xml:space="preserve"> (not the last move taken by any agent)</w:t>
+      </w:r>
+      <w:r>
+        <w:rPr>
+          <w:rFonts w:ascii="Times New Roman" w:hAnsi="Times New Roman" w:cs="Times New Roman"/>
+          <w:sz w:val="18"/>
+          <w:lang w:val="en-US"/>
+        </w:rPr>
+        <w:t>.</w:t>
+      </w:r>
+      <w:r>
+        <w:rPr>
+          <w:rFonts w:ascii="Times New Roman" w:hAnsi="Times New Roman" w:cs="Times New Roman"/>
+          <w:sz w:val="18"/>
+          <w:lang w:val="en-US"/>
+        </w:rPr>
+        <w:t xml:space="preserve"> </w:t>
+      </w:r>
+      <w:r>
+        <w:rPr>
+          <w:rFonts w:ascii="Times New Roman" w:hAnsi="Times New Roman" w:cs="Times New Roman"/>
+          <w:sz w:val="18"/>
+          <w:lang w:val="en-US"/>
+        </w:rPr>
+        <w:t>We calculate the reward as the difference between the total value of the agent’s own pieces and the value of the captured pieces in the current state, minus the same calculation for the previous state.</w:t>
+      </w:r>
+      <w:r>
+        <w:rPr>
+          <w:rFonts w:ascii="Times New Roman" w:hAnsi="Times New Roman" w:cs="Times New Roman"/>
+          <w:sz w:val="18"/>
+          <w:lang w:val="en-US"/>
+        </w:rPr>
+        <w:t xml:space="preserve"> If training on endgame positions were possible, potential improvements to the reward function could include </w:t>
+      </w:r>
+      <w:r>
+        <w:rPr>
+          <w:rFonts w:ascii="Times New Roman" w:hAnsi="Times New Roman" w:cs="Times New Roman"/>
+          <w:sz w:val="18"/>
+          <w:lang w:val="en-US"/>
+        </w:rPr>
+        <w:t>assigning higher, positive</w:t>
+      </w:r>
+      <w:r>
+        <w:rPr>
+          <w:rFonts w:ascii="Times New Roman" w:hAnsi="Times New Roman" w:cs="Times New Roman"/>
+          <w:sz w:val="18"/>
+          <w:lang w:val="en-US"/>
+        </w:rPr>
+        <w:t xml:space="preserve"> rewards for reaching winning states, and lower, negative rewards for reaching losing states.</w:t>
       </w:r>
     </w:p>
     <w:p>
       <w:pPr>
         <w:rPr>
           <w:rFonts w:ascii="Times New Roman" w:hAnsi="Times New Roman" w:cs="Times New Roman"/>
-          <w:sz w:val="18"/>
-          <w:lang w:val="en-US"/>
-        </w:rPr>
-      </w:pPr>
-      <w:r>
-        <w:rPr>
-          <w:rFonts w:ascii="Times New Roman" w:hAnsi="Times New Roman" w:cs="Times New Roman"/>
-          <w:sz w:val="18"/>
-          <w:lang w:val="en-US"/>
-        </w:rPr>
-        <w:t xml:space="preserve">The </w:t>
-      </w:r>
-      <w:r>
-        <w:rPr>
-          <w:rFonts w:ascii="Times New Roman" w:hAnsi="Times New Roman" w:cs="Times New Roman"/>
-          <w:sz w:val="18"/>
-          <w:lang w:val="en-US"/>
-        </w:rPr>
-        <w:t>Random and Manual agents provided</w:t>
-      </w:r>
-      <w:r>
-        <w:rPr>
-          <w:rFonts w:ascii="Times New Roman" w:hAnsi="Times New Roman" w:cs="Times New Roman"/>
-          <w:sz w:val="18"/>
-          <w:lang w:val="en-US"/>
-        </w:rPr>
-        <w:t xml:space="preserve"> are of minimal use for the training process. The Random agent does not provide a good example of intelligent play, and the Manual agent both slows down the </w:t>
-      </w:r>
-      <w:r>
-        <w:rPr>
-          <w:rFonts w:ascii="Times New Roman" w:hAnsi="Times New Roman" w:cs="Times New Roman"/>
-          <w:sz w:val="18"/>
-          <w:lang w:val="en-US"/>
-        </w:rPr>
-        <w:t xml:space="preserve">training process through the need for user input, and is reliant on </w:t>
-      </w:r>
-      <w:r>
-        <w:rPr>
-          <w:rFonts w:ascii="Times New Roman" w:hAnsi="Times New Roman" w:cs="Times New Roman"/>
-          <w:sz w:val="18"/>
-          <w:lang w:val="en-US"/>
-        </w:rPr>
-        <w:t xml:space="preserve">the presence of </w:t>
-      </w:r>
-      <w:r>
-        <w:rPr>
-          <w:rFonts w:ascii="Times New Roman" w:hAnsi="Times New Roman" w:cs="Times New Roman"/>
-          <w:sz w:val="18"/>
-          <w:lang w:val="en-US"/>
-        </w:rPr>
-        <w:t xml:space="preserve">a good player </w:t>
-      </w:r>
-      <w:r>
-        <w:rPr>
-          <w:rFonts w:ascii="Times New Roman" w:hAnsi="Times New Roman" w:cs="Times New Roman"/>
-          <w:sz w:val="18"/>
-          <w:lang w:val="en-US"/>
-        </w:rPr>
-        <w:t xml:space="preserve">to provide adequate training information for our agent. We need </w:t>
-      </w:r>
-      <w:r>
-        <w:rPr>
-          <w:rFonts w:ascii="Times New Roman" w:hAnsi="Times New Roman" w:cs="Times New Roman"/>
-          <w:sz w:val="18"/>
-          <w:lang w:val="en-US"/>
-        </w:rPr>
-        <w:t xml:space="preserve">agent(s) which are </w:t>
-      </w:r>
-      <w:r>
-        <w:rPr>
-          <w:rFonts w:ascii="Times New Roman" w:hAnsi="Times New Roman" w:cs="Times New Roman"/>
-          <w:sz w:val="18"/>
-          <w:lang w:val="en-US"/>
-        </w:rPr>
-        <w:t>fast and accurate, and for this, we turn to simple, greedy agents</w:t>
-      </w:r>
-      <w:r>
-        <w:rPr>
-          <w:rFonts w:ascii="Times New Roman" w:hAnsi="Times New Roman" w:cs="Times New Roman"/>
-          <w:sz w:val="18"/>
-          <w:lang w:val="en-US"/>
-        </w:rPr>
-        <w:t xml:space="preserve"> to provide us with both fast and moderately intelligent situations</w:t>
-      </w:r>
-      <w:r>
-        <w:rPr>
-          <w:rFonts w:ascii="Times New Roman" w:hAnsi="Times New Roman" w:cs="Times New Roman"/>
-          <w:sz w:val="18"/>
-          <w:lang w:val="en-US"/>
-        </w:rPr>
-        <w:t xml:space="preserve"> of play</w:t>
-      </w:r>
-      <w:r>
-        <w:rPr>
-          <w:rFonts w:ascii="Times New Roman" w:hAnsi="Times New Roman" w:cs="Times New Roman"/>
-          <w:sz w:val="18"/>
-          <w:lang w:val="en-US"/>
-        </w:rPr>
-        <w:t>.</w:t>
+          <w:b/>
+          <w:sz w:val="18"/>
+          <w:lang w:val="en-US"/>
+        </w:rPr>
+      </w:pPr>
+      <w:r>
+        <w:rPr>
+          <w:rFonts w:ascii="Times New Roman" w:hAnsi="Times New Roman" w:cs="Times New Roman"/>
+          <w:b/>
+          <w:sz w:val="18"/>
+          <w:lang w:val="en-US"/>
+        </w:rPr>
+        <w:t>Tests</w:t>
+      </w:r>
+      <w:r>
+        <w:rPr>
+          <w:rFonts w:ascii="Times New Roman" w:hAnsi="Times New Roman" w:cs="Times New Roman"/>
+          <w:b/>
+          <w:sz w:val="18"/>
+          <w:lang w:val="en-US"/>
+        </w:rPr>
+        <w:t>,</w:t>
+      </w:r>
+      <w:r>
+        <w:rPr>
+          <w:rFonts w:ascii="Times New Roman" w:hAnsi="Times New Roman" w:cs="Times New Roman"/>
+          <w:b/>
+          <w:sz w:val="18"/>
+          <w:lang w:val="en-US"/>
+        </w:rPr>
+        <w:t xml:space="preserve"> </w:t>
+      </w:r>
+      <w:r>
+        <w:rPr>
+          <w:rFonts w:ascii="Times New Roman" w:hAnsi="Times New Roman" w:cs="Times New Roman"/>
+          <w:b/>
+          <w:sz w:val="18"/>
+          <w:lang w:val="en-US"/>
+        </w:rPr>
+        <w:t xml:space="preserve">Validation </w:t>
+      </w:r>
+      <w:r>
+        <w:rPr>
+          <w:rFonts w:ascii="Times New Roman" w:hAnsi="Times New Roman" w:cs="Times New Roman"/>
+          <w:b/>
+          <w:sz w:val="18"/>
+          <w:lang w:val="en-US"/>
+        </w:rPr>
+        <w:t>Metrics</w:t>
+      </w:r>
+      <w:r>
+        <w:rPr>
+          <w:rFonts w:ascii="Times New Roman" w:hAnsi="Times New Roman" w:cs="Times New Roman"/>
+          <w:b/>
+          <w:sz w:val="18"/>
+          <w:lang w:val="en-US"/>
+        </w:rPr>
+        <w:t>, and Training</w:t>
       </w:r>
     </w:p>
     <w:p>
@@ -3455,195 +3520,79 @@
           <w:sz w:val="18"/>
           <w:lang w:val="en-US"/>
         </w:rPr>
-        <w:t>speed and efficiency of training are also heavily reliant on the accuracy of the Q-Learning reward function.</w:t>
-      </w:r>
-      <w:r>
-        <w:rPr>
-          <w:rFonts w:ascii="Times New Roman" w:hAnsi="Times New Roman" w:cs="Times New Roman"/>
-          <w:sz w:val="18"/>
-          <w:lang w:val="en-US"/>
-        </w:rPr>
-        <w:t xml:space="preserve"> As mentioned above, the various factors </w:t>
-      </w:r>
-      <w:r>
-        <w:rPr>
-          <w:rFonts w:ascii="Times New Roman" w:hAnsi="Times New Roman" w:cs="Times New Roman"/>
-          <w:sz w:val="18"/>
-          <w:lang w:val="en-US"/>
-        </w:rPr>
-        <w:t>at play in designing a reward function are numerous.</w:t>
-      </w:r>
-      <w:r>
-        <w:rPr>
-          <w:rFonts w:ascii="Times New Roman" w:hAnsi="Times New Roman" w:cs="Times New Roman"/>
-          <w:sz w:val="18"/>
-          <w:lang w:val="en-US"/>
-        </w:rPr>
-        <w:t xml:space="preserve"> A reward function for </w:t>
-      </w:r>
-      <w:proofErr w:type="spellStart"/>
-      <w:r>
-        <w:rPr>
-          <w:rFonts w:ascii="Times New Roman" w:hAnsi="Times New Roman" w:cs="Times New Roman"/>
-          <w:sz w:val="18"/>
-          <w:lang w:val="en-US"/>
-        </w:rPr>
-        <w:t>ThreeChess</w:t>
-      </w:r>
-      <w:proofErr w:type="spellEnd"/>
-      <w:r>
-        <w:rPr>
-          <w:rFonts w:ascii="Times New Roman" w:hAnsi="Times New Roman" w:cs="Times New Roman"/>
-          <w:sz w:val="18"/>
-          <w:lang w:val="en-US"/>
-        </w:rPr>
-        <w:t xml:space="preserve"> does not have to capture every aspect of the game, butt failure to cover the most important aspects can lead to undesired play, where certain components of the utility </w:t>
-      </w:r>
-      <w:r>
-        <w:rPr>
-          <w:rFonts w:ascii="Times New Roman" w:hAnsi="Times New Roman" w:cs="Times New Roman"/>
-          <w:sz w:val="18"/>
-          <w:lang w:val="en-US"/>
-        </w:rPr>
-        <w:t xml:space="preserve">are not </w:t>
-      </w:r>
-      <w:r>
-        <w:rPr>
-          <w:rFonts w:ascii="Times New Roman" w:hAnsi="Times New Roman" w:cs="Times New Roman"/>
-          <w:sz w:val="18"/>
-          <w:lang w:val="en-US"/>
-        </w:rPr>
-        <w:t>reflected or being maximized.</w:t>
-      </w:r>
-      <w:r>
-        <w:rPr>
-          <w:rFonts w:ascii="Times New Roman" w:hAnsi="Times New Roman" w:cs="Times New Roman"/>
-          <w:sz w:val="18"/>
-          <w:lang w:val="en-US"/>
-        </w:rPr>
-        <w:t xml:space="preserve"> Another issue which compounds training difficulty </w:t>
-      </w:r>
-      <w:r>
-        <w:rPr>
-          <w:rFonts w:ascii="Times New Roman" w:hAnsi="Times New Roman" w:cs="Times New Roman"/>
-          <w:sz w:val="18"/>
-          <w:lang w:val="en-US"/>
-        </w:rPr>
-        <w:t xml:space="preserve">is the </w:t>
-      </w:r>
-      <w:r>
-        <w:rPr>
-          <w:rFonts w:ascii="Times New Roman" w:hAnsi="Times New Roman" w:cs="Times New Roman"/>
-          <w:sz w:val="18"/>
-          <w:lang w:val="en-US"/>
-        </w:rPr>
-        <w:t>amount of information exposed to our agent</w:t>
-      </w:r>
-      <w:r>
-        <w:rPr>
-          <w:rFonts w:ascii="Times New Roman" w:hAnsi="Times New Roman" w:cs="Times New Roman"/>
-          <w:sz w:val="18"/>
-          <w:lang w:val="en-US"/>
-        </w:rPr>
-        <w:t xml:space="preserve">; the </w:t>
-      </w:r>
-      <w:proofErr w:type="spellStart"/>
-      <w:r>
-        <w:rPr>
-          <w:rFonts w:ascii="Consolas" w:hAnsi="Consolas" w:cs="Times New Roman"/>
-          <w:sz w:val="18"/>
-          <w:lang w:val="en-US"/>
-        </w:rPr>
-        <w:t>playMove</w:t>
-      </w:r>
-      <w:proofErr w:type="spellEnd"/>
-      <w:r>
-        <w:rPr>
-          <w:rFonts w:ascii="Times New Roman" w:hAnsi="Times New Roman" w:cs="Times New Roman"/>
-          <w:sz w:val="18"/>
-          <w:lang w:val="en-US"/>
-        </w:rPr>
-        <w:t xml:space="preserve"> function</w:t>
-      </w:r>
-      <w:r>
-        <w:rPr>
-          <w:rFonts w:ascii="Times New Roman" w:hAnsi="Times New Roman" w:cs="Times New Roman"/>
-          <w:sz w:val="18"/>
-          <w:lang w:val="en-US"/>
-        </w:rPr>
-        <w:t xml:space="preserve"> is the only function which interfaces directly with the game</w:t>
-      </w:r>
-      <w:r>
-        <w:rPr>
-          <w:rFonts w:ascii="Times New Roman" w:hAnsi="Times New Roman" w:cs="Times New Roman"/>
-          <w:sz w:val="18"/>
-          <w:lang w:val="en-US"/>
-        </w:rPr>
-        <w:t>, and this</w:t>
-      </w:r>
-      <w:r>
-        <w:rPr>
-          <w:rFonts w:ascii="Times New Roman" w:hAnsi="Times New Roman" w:cs="Times New Roman"/>
-          <w:sz w:val="18"/>
-          <w:lang w:val="en-US"/>
-        </w:rPr>
-        <w:t>, and this function</w:t>
-      </w:r>
-      <w:r>
-        <w:rPr>
-          <w:rFonts w:ascii="Times New Roman" w:hAnsi="Times New Roman" w:cs="Times New Roman"/>
-          <w:sz w:val="18"/>
-          <w:lang w:val="en-US"/>
-        </w:rPr>
-        <w:t xml:space="preserve"> will not be called</w:t>
-      </w:r>
-      <w:r>
-        <w:rPr>
-          <w:rFonts w:ascii="Times New Roman" w:hAnsi="Times New Roman" w:cs="Times New Roman"/>
-          <w:sz w:val="18"/>
-          <w:lang w:val="en-US"/>
-        </w:rPr>
-        <w:t xml:space="preserve"> </w:t>
-      </w:r>
-      <w:r>
-        <w:rPr>
-          <w:rFonts w:ascii="Times New Roman" w:hAnsi="Times New Roman" w:cs="Times New Roman"/>
-          <w:sz w:val="18"/>
-          <w:lang w:val="en-US"/>
-        </w:rPr>
-        <w:t xml:space="preserve">when the board is in a Game Over state, meaning that </w:t>
-      </w:r>
-      <w:r>
-        <w:rPr>
-          <w:rFonts w:ascii="Times New Roman" w:hAnsi="Times New Roman" w:cs="Times New Roman"/>
-          <w:sz w:val="18"/>
-          <w:lang w:val="en-US"/>
-        </w:rPr>
-        <w:t xml:space="preserve">end positions </w:t>
-      </w:r>
-      <w:r>
-        <w:rPr>
-          <w:rFonts w:ascii="Times New Roman" w:hAnsi="Times New Roman" w:cs="Times New Roman"/>
-          <w:sz w:val="18"/>
-          <w:lang w:val="en-US"/>
-        </w:rPr>
-        <w:t xml:space="preserve">will not be </w:t>
-      </w:r>
-      <w:r>
-        <w:rPr>
-          <w:rFonts w:ascii="Times New Roman" w:hAnsi="Times New Roman" w:cs="Times New Roman"/>
-          <w:sz w:val="18"/>
-          <w:lang w:val="en-US"/>
-        </w:rPr>
-        <w:t>trainable for our agent, and we are unable to assign reward values for these positi</w:t>
-      </w:r>
-      <w:r>
-        <w:rPr>
-          <w:rFonts w:ascii="Times New Roman" w:hAnsi="Times New Roman" w:cs="Times New Roman"/>
-          <w:sz w:val="18"/>
-          <w:lang w:val="en-US"/>
-        </w:rPr>
-        <w:t>ons</w:t>
+        <w:t>Random and Manual agents provided</w:t>
+      </w:r>
+      <w:r>
+        <w:rPr>
+          <w:rFonts w:ascii="Times New Roman" w:hAnsi="Times New Roman" w:cs="Times New Roman"/>
+          <w:sz w:val="18"/>
+          <w:lang w:val="en-US"/>
+        </w:rPr>
+        <w:t xml:space="preserve"> are of minimal use for the training process. The Random agent does not provide a good example of intelligent play, and the Manual agent both slows down the </w:t>
+      </w:r>
+      <w:r>
+        <w:rPr>
+          <w:rFonts w:ascii="Times New Roman" w:hAnsi="Times New Roman" w:cs="Times New Roman"/>
+          <w:sz w:val="18"/>
+          <w:lang w:val="en-US"/>
+        </w:rPr>
+        <w:t xml:space="preserve">training process through the need for user input, and is reliant on </w:t>
+      </w:r>
+      <w:r>
+        <w:rPr>
+          <w:rFonts w:ascii="Times New Roman" w:hAnsi="Times New Roman" w:cs="Times New Roman"/>
+          <w:sz w:val="18"/>
+          <w:lang w:val="en-US"/>
+        </w:rPr>
+        <w:t xml:space="preserve">the presence of </w:t>
+      </w:r>
+      <w:r>
+        <w:rPr>
+          <w:rFonts w:ascii="Times New Roman" w:hAnsi="Times New Roman" w:cs="Times New Roman"/>
+          <w:sz w:val="18"/>
+          <w:lang w:val="en-US"/>
+        </w:rPr>
+        <w:t xml:space="preserve">a good player </w:t>
+      </w:r>
+      <w:r>
+        <w:rPr>
+          <w:rFonts w:ascii="Times New Roman" w:hAnsi="Times New Roman" w:cs="Times New Roman"/>
+          <w:sz w:val="18"/>
+          <w:lang w:val="en-US"/>
+        </w:rPr>
+        <w:t xml:space="preserve">to provide adequate training information for our agent. We need </w:t>
+      </w:r>
+      <w:r>
+        <w:rPr>
+          <w:rFonts w:ascii="Times New Roman" w:hAnsi="Times New Roman" w:cs="Times New Roman"/>
+          <w:sz w:val="18"/>
+          <w:lang w:val="en-US"/>
+        </w:rPr>
+        <w:t xml:space="preserve">agent(s) which are </w:t>
+      </w:r>
+      <w:r>
+        <w:rPr>
+          <w:rFonts w:ascii="Times New Roman" w:hAnsi="Times New Roman" w:cs="Times New Roman"/>
+          <w:sz w:val="18"/>
+          <w:lang w:val="en-US"/>
+        </w:rPr>
+        <w:t>fast and accurate, and for this, we turn to simple, greedy agents</w:t>
+      </w:r>
+      <w:r>
+        <w:rPr>
+          <w:rFonts w:ascii="Times New Roman" w:hAnsi="Times New Roman" w:cs="Times New Roman"/>
+          <w:sz w:val="18"/>
+          <w:lang w:val="en-US"/>
+        </w:rPr>
+        <w:t xml:space="preserve"> to provide us with both fast and moderately intelligent situations</w:t>
+      </w:r>
+      <w:r>
+        <w:rPr>
+          <w:rFonts w:ascii="Times New Roman" w:hAnsi="Times New Roman" w:cs="Times New Roman"/>
+          <w:sz w:val="18"/>
+          <w:lang w:val="en-US"/>
+        </w:rPr>
+        <w:t xml:space="preserve"> of play</w:t>
       </w:r>
       <w:r>
         <w:rPr>
@@ -3668,7 +3617,244 @@
           <w:sz w:val="18"/>
           <w:lang w:val="en-US"/>
         </w:rPr>
-        <w:t xml:space="preserve">Agent metrics fall into </w:t>
+        <w:t xml:space="preserve">The </w:t>
+      </w:r>
+      <w:r>
+        <w:rPr>
+          <w:rFonts w:ascii="Times New Roman" w:hAnsi="Times New Roman" w:cs="Times New Roman"/>
+          <w:sz w:val="18"/>
+          <w:lang w:val="en-US"/>
+        </w:rPr>
+        <w:t>speed and efficiency of training are also heavily reliant on the accuracy of the Q-Learning reward function.</w:t>
+      </w:r>
+      <w:r>
+        <w:rPr>
+          <w:rFonts w:ascii="Times New Roman" w:hAnsi="Times New Roman" w:cs="Times New Roman"/>
+          <w:sz w:val="18"/>
+          <w:lang w:val="en-US"/>
+        </w:rPr>
+        <w:t xml:space="preserve"> As mentioned above, the various factors </w:t>
+      </w:r>
+      <w:r>
+        <w:rPr>
+          <w:rFonts w:ascii="Times New Roman" w:hAnsi="Times New Roman" w:cs="Times New Roman"/>
+          <w:sz w:val="18"/>
+          <w:lang w:val="en-US"/>
+        </w:rPr>
+        <w:t>at play in designing a reward function are numerous.</w:t>
+      </w:r>
+      <w:r>
+        <w:rPr>
+          <w:rFonts w:ascii="Times New Roman" w:hAnsi="Times New Roman" w:cs="Times New Roman"/>
+          <w:sz w:val="18"/>
+          <w:lang w:val="en-US"/>
+        </w:rPr>
+        <w:t xml:space="preserve"> A reward function for </w:t>
+      </w:r>
+      <w:proofErr w:type="spellStart"/>
+      <w:r>
+        <w:rPr>
+          <w:rFonts w:ascii="Times New Roman" w:hAnsi="Times New Roman" w:cs="Times New Roman"/>
+          <w:sz w:val="18"/>
+          <w:lang w:val="en-US"/>
+        </w:rPr>
+        <w:t>ThreeChess</w:t>
+      </w:r>
+      <w:proofErr w:type="spellEnd"/>
+      <w:r>
+        <w:rPr>
+          <w:rFonts w:ascii="Times New Roman" w:hAnsi="Times New Roman" w:cs="Times New Roman"/>
+          <w:sz w:val="18"/>
+          <w:lang w:val="en-US"/>
+        </w:rPr>
+        <w:t xml:space="preserve"> does not have to capture every aspect of the game, butt failure to cover the most important aspects can lead to undesired play, where certain components of the utility </w:t>
+      </w:r>
+      <w:r>
+        <w:rPr>
+          <w:rFonts w:ascii="Times New Roman" w:hAnsi="Times New Roman" w:cs="Times New Roman"/>
+          <w:sz w:val="18"/>
+          <w:lang w:val="en-US"/>
+        </w:rPr>
+        <w:t xml:space="preserve">are not </w:t>
+      </w:r>
+      <w:r>
+        <w:rPr>
+          <w:rFonts w:ascii="Times New Roman" w:hAnsi="Times New Roman" w:cs="Times New Roman"/>
+          <w:sz w:val="18"/>
+          <w:lang w:val="en-US"/>
+        </w:rPr>
+        <w:t>reflected or being maximized.</w:t>
+      </w:r>
+      <w:r>
+        <w:rPr>
+          <w:rFonts w:ascii="Times New Roman" w:hAnsi="Times New Roman" w:cs="Times New Roman"/>
+          <w:sz w:val="18"/>
+          <w:lang w:val="en-US"/>
+        </w:rPr>
+        <w:t xml:space="preserve"> Another issue which compounds training difficulty </w:t>
+      </w:r>
+      <w:r>
+        <w:rPr>
+          <w:rFonts w:ascii="Times New Roman" w:hAnsi="Times New Roman" w:cs="Times New Roman"/>
+          <w:sz w:val="18"/>
+          <w:lang w:val="en-US"/>
+        </w:rPr>
+        <w:t xml:space="preserve">is the </w:t>
+      </w:r>
+      <w:r>
+        <w:rPr>
+          <w:rFonts w:ascii="Times New Roman" w:hAnsi="Times New Roman" w:cs="Times New Roman"/>
+          <w:sz w:val="18"/>
+          <w:lang w:val="en-US"/>
+        </w:rPr>
+        <w:t>amount of information exposed to our agent</w:t>
+      </w:r>
+      <w:r>
+        <w:rPr>
+          <w:rFonts w:ascii="Times New Roman" w:hAnsi="Times New Roman" w:cs="Times New Roman"/>
+          <w:sz w:val="18"/>
+          <w:lang w:val="en-US"/>
+        </w:rPr>
+        <w:t xml:space="preserve">; the </w:t>
+      </w:r>
+      <w:proofErr w:type="spellStart"/>
+      <w:r>
+        <w:rPr>
+          <w:rFonts w:ascii="Consolas" w:hAnsi="Consolas" w:cs="Times New Roman"/>
+          <w:sz w:val="18"/>
+          <w:lang w:val="en-US"/>
+        </w:rPr>
+        <w:t>playMove</w:t>
+      </w:r>
+      <w:proofErr w:type="spellEnd"/>
+      <w:r>
+        <w:rPr>
+          <w:rFonts w:ascii="Times New Roman" w:hAnsi="Times New Roman" w:cs="Times New Roman"/>
+          <w:sz w:val="18"/>
+          <w:lang w:val="en-US"/>
+        </w:rPr>
+        <w:t xml:space="preserve"> function</w:t>
+      </w:r>
+      <w:r>
+        <w:rPr>
+          <w:rFonts w:ascii="Times New Roman" w:hAnsi="Times New Roman" w:cs="Times New Roman"/>
+          <w:sz w:val="18"/>
+          <w:lang w:val="en-US"/>
+        </w:rPr>
+        <w:t xml:space="preserve"> is the only function which interfaces directly with the game</w:t>
+      </w:r>
+      <w:r>
+        <w:rPr>
+          <w:rFonts w:ascii="Times New Roman" w:hAnsi="Times New Roman" w:cs="Times New Roman"/>
+          <w:sz w:val="18"/>
+          <w:lang w:val="en-US"/>
+        </w:rPr>
+        <w:t>, and this</w:t>
+      </w:r>
+      <w:r>
+        <w:rPr>
+          <w:rFonts w:ascii="Times New Roman" w:hAnsi="Times New Roman" w:cs="Times New Roman"/>
+          <w:sz w:val="18"/>
+          <w:lang w:val="en-US"/>
+        </w:rPr>
+        <w:t>, and this function</w:t>
+      </w:r>
+      <w:r>
+        <w:rPr>
+          <w:rFonts w:ascii="Times New Roman" w:hAnsi="Times New Roman" w:cs="Times New Roman"/>
+          <w:sz w:val="18"/>
+          <w:lang w:val="en-US"/>
+        </w:rPr>
+        <w:t xml:space="preserve"> will not be called</w:t>
+      </w:r>
+      <w:r>
+        <w:rPr>
+          <w:rFonts w:ascii="Times New Roman" w:hAnsi="Times New Roman" w:cs="Times New Roman"/>
+          <w:sz w:val="18"/>
+          <w:lang w:val="en-US"/>
+        </w:rPr>
+        <w:t xml:space="preserve"> </w:t>
+      </w:r>
+      <w:r>
+        <w:rPr>
+          <w:rFonts w:ascii="Times New Roman" w:hAnsi="Times New Roman" w:cs="Times New Roman"/>
+          <w:sz w:val="18"/>
+          <w:lang w:val="en-US"/>
+        </w:rPr>
+        <w:t xml:space="preserve">when the board is in a Game Over state, meaning that </w:t>
+      </w:r>
+      <w:r>
+        <w:rPr>
+          <w:rFonts w:ascii="Times New Roman" w:hAnsi="Times New Roman" w:cs="Times New Roman"/>
+          <w:sz w:val="18"/>
+          <w:lang w:val="en-US"/>
+        </w:rPr>
+        <w:t xml:space="preserve">end positions </w:t>
+      </w:r>
+      <w:r>
+        <w:rPr>
+          <w:rFonts w:ascii="Times New Roman" w:hAnsi="Times New Roman" w:cs="Times New Roman"/>
+          <w:sz w:val="18"/>
+          <w:lang w:val="en-US"/>
+        </w:rPr>
+        <w:t xml:space="preserve">will not be </w:t>
+      </w:r>
+      <w:r>
+        <w:rPr>
+          <w:rFonts w:ascii="Times New Roman" w:hAnsi="Times New Roman" w:cs="Times New Roman"/>
+          <w:sz w:val="18"/>
+          <w:lang w:val="en-US"/>
+        </w:rPr>
+        <w:t>trainable for our agent, and we are unable to assign reward values for these positi</w:t>
+      </w:r>
+      <w:r>
+        <w:rPr>
+          <w:rFonts w:ascii="Times New Roman" w:hAnsi="Times New Roman" w:cs="Times New Roman"/>
+          <w:sz w:val="18"/>
+          <w:lang w:val="en-US"/>
+        </w:rPr>
+        <w:t>ons</w:t>
+      </w:r>
+      <w:r>
+        <w:rPr>
+          <w:rFonts w:ascii="Times New Roman" w:hAnsi="Times New Roman" w:cs="Times New Roman"/>
+          <w:sz w:val="18"/>
+          <w:lang w:val="en-US"/>
+        </w:rPr>
+        <w:t>.</w:t>
+      </w:r>
+    </w:p>
+    <w:p>
+      <w:pPr>
+        <w:rPr>
+          <w:rFonts w:ascii="Times New Roman" w:hAnsi="Times New Roman" w:cs="Times New Roman"/>
+          <w:sz w:val="18"/>
+          <w:lang w:val="en-US"/>
+        </w:rPr>
+      </w:pPr>
+      <w:r>
+        <w:rPr>
+          <w:rFonts w:ascii="Times New Roman" w:hAnsi="Times New Roman" w:cs="Times New Roman"/>
+          <w:sz w:val="18"/>
+          <w:lang w:val="en-US"/>
+        </w:rPr>
+        <w:t>Agent metrics fall</w:t>
+      </w:r>
+      <w:r>
+        <w:rPr>
+          <w:rFonts w:ascii="Times New Roman" w:hAnsi="Times New Roman" w:cs="Times New Roman"/>
+          <w:sz w:val="18"/>
+          <w:lang w:val="en-US"/>
+        </w:rPr>
+        <w:t xml:space="preserve"> informally</w:t>
+      </w:r>
+      <w:r>
+        <w:rPr>
+          <w:rFonts w:ascii="Times New Roman" w:hAnsi="Times New Roman" w:cs="Times New Roman"/>
+          <w:sz w:val="18"/>
+          <w:lang w:val="en-US"/>
+        </w:rPr>
+        <w:t xml:space="preserve"> into </w:t>
       </w:r>
       <w:r>
         <w:rPr>
@@ -3771,7 +3957,104 @@
           <w:sz w:val="18"/>
           <w:lang w:val="en-US"/>
         </w:rPr>
-        <w:t>We will explore these in more detail in our discussion of agent performance</w:t>
+        <w:t>Validation tests determine the degree to which the agent meets certain requirements</w:t>
+      </w:r>
+      <w:r>
+        <w:rPr>
+          <w:rFonts w:ascii="Times New Roman" w:hAnsi="Times New Roman" w:cs="Times New Roman"/>
+          <w:sz w:val="18"/>
+          <w:lang w:val="en-US"/>
+        </w:rPr>
+        <w:t xml:space="preserve">. Given the time and scope of this assignment, we’ll set the acceptable bar for performance of </w:t>
+      </w:r>
+      <w:r>
+        <w:rPr>
+          <w:rFonts w:ascii="Times New Roman" w:hAnsi="Times New Roman" w:cs="Times New Roman"/>
+          <w:i/>
+          <w:sz w:val="18"/>
+          <w:lang w:val="en-US"/>
+        </w:rPr>
+        <w:t>Agent22466497</w:t>
+      </w:r>
+      <w:r>
+        <w:rPr>
+          <w:rFonts w:ascii="Times New Roman" w:hAnsi="Times New Roman" w:cs="Times New Roman"/>
+          <w:sz w:val="18"/>
+          <w:lang w:val="en-US"/>
+        </w:rPr>
+        <w:t xml:space="preserve"> at a flat proportion of 0</w:t>
+      </w:r>
+      <w:r>
+        <w:rPr>
+          <w:rFonts w:ascii="Times New Roman" w:hAnsi="Times New Roman" w:cs="Times New Roman"/>
+          <w:sz w:val="18"/>
+          <w:lang w:val="en-US"/>
+        </w:rPr>
+        <w:t xml:space="preserve"> across 20</w:t>
+      </w:r>
+      <w:r>
+        <w:rPr>
+          <w:rFonts w:ascii="Times New Roman" w:hAnsi="Times New Roman" w:cs="Times New Roman"/>
+          <w:sz w:val="18"/>
+          <w:lang w:val="en-US"/>
+        </w:rPr>
+        <w:t xml:space="preserve"> games</w:t>
+      </w:r>
+      <w:r>
+        <w:rPr>
+          <w:rFonts w:ascii="Times New Roman" w:hAnsi="Times New Roman" w:cs="Times New Roman"/>
+          <w:sz w:val="18"/>
+          <w:lang w:val="en-US"/>
+        </w:rPr>
+        <w:t>, which corresponds to equal numbers of wins and losses with no counts on draws.</w:t>
+      </w:r>
+      <w:r>
+        <w:rPr>
+          <w:rFonts w:ascii="Times New Roman" w:hAnsi="Times New Roman" w:cs="Times New Roman"/>
+          <w:sz w:val="18"/>
+          <w:lang w:val="en-US"/>
+        </w:rPr>
+        <w:t xml:space="preserve"> </w:t>
+      </w:r>
+      <w:r>
+        <w:rPr>
+          <w:rFonts w:ascii="Times New Roman" w:hAnsi="Times New Roman" w:cs="Times New Roman"/>
+          <w:sz w:val="18"/>
+          <w:lang w:val="en-US"/>
+        </w:rPr>
+        <w:t>W</w:t>
+      </w:r>
+      <w:r>
+        <w:rPr>
+          <w:rFonts w:ascii="Times New Roman" w:hAnsi="Times New Roman" w:cs="Times New Roman"/>
+          <w:sz w:val="18"/>
+          <w:lang w:val="en-US"/>
+        </w:rPr>
+        <w:t>e will explore</w:t>
+      </w:r>
+      <w:r>
+        <w:rPr>
+          <w:rFonts w:ascii="Times New Roman" w:hAnsi="Times New Roman" w:cs="Times New Roman"/>
+          <w:sz w:val="18"/>
+          <w:lang w:val="en-US"/>
+        </w:rPr>
+        <w:t xml:space="preserve"> </w:t>
+      </w:r>
+      <w:r>
+        <w:rPr>
+          <w:rFonts w:ascii="Times New Roman" w:hAnsi="Times New Roman" w:cs="Times New Roman"/>
+          <w:sz w:val="18"/>
+          <w:lang w:val="en-US"/>
+        </w:rPr>
+        <w:t xml:space="preserve">this </w:t>
+      </w:r>
+      <w:r>
+        <w:rPr>
+          <w:rFonts w:ascii="Times New Roman" w:hAnsi="Times New Roman" w:cs="Times New Roman"/>
+          <w:sz w:val="18"/>
+          <w:lang w:val="en-US"/>
+        </w:rPr>
+        <w:t>in more detail in our discussion of agent performance</w:t>
       </w:r>
       <w:r>
         <w:rPr>
@@ -3780,671 +4063,1992 @@
           <w:lang w:val="en-US"/>
         </w:rPr>
         <w:t xml:space="preserve"> below</w:t>
+      </w:r>
+      <w:r>
+        <w:rPr>
+          <w:rFonts w:ascii="Times New Roman" w:hAnsi="Times New Roman" w:cs="Times New Roman"/>
+          <w:sz w:val="18"/>
+          <w:lang w:val="en-US"/>
+        </w:rPr>
+        <w:t>.</w:t>
+      </w:r>
+    </w:p>
+    <w:p>
+      <w:pPr>
+        <w:rPr>
+          <w:rFonts w:ascii="Times New Roman" w:hAnsi="Times New Roman" w:cs="Times New Roman"/>
+          <w:b/>
+          <w:sz w:val="18"/>
+          <w:lang w:val="en-US"/>
+        </w:rPr>
+      </w:pPr>
+      <w:r>
+        <w:rPr>
+          <w:rFonts w:ascii="Times New Roman" w:hAnsi="Times New Roman" w:cs="Times New Roman"/>
+          <w:b/>
+          <w:sz w:val="18"/>
+          <w:lang w:val="en-US"/>
+        </w:rPr>
+        <w:t>Agent Performance</w:t>
+      </w:r>
+    </w:p>
+    <w:p>
+      <w:pPr>
+        <w:rPr>
+          <w:rFonts w:ascii="Times New Roman" w:hAnsi="Times New Roman" w:cs="Times New Roman"/>
+          <w:sz w:val="18"/>
+          <w:lang w:val="en-US"/>
+        </w:rPr>
+      </w:pPr>
+      <w:proofErr w:type="spellStart"/>
+      <w:r>
+        <w:rPr>
+          <w:rFonts w:ascii="Times New Roman" w:hAnsi="Times New Roman" w:cs="Times New Roman"/>
+          <w:sz w:val="18"/>
+          <w:lang w:val="en-US"/>
+        </w:rPr>
+        <w:t>ThreeChess</w:t>
+      </w:r>
+      <w:proofErr w:type="spellEnd"/>
+      <w:r>
+        <w:rPr>
+          <w:rFonts w:ascii="Times New Roman" w:hAnsi="Times New Roman" w:cs="Times New Roman"/>
+          <w:sz w:val="18"/>
+          <w:lang w:val="en-US"/>
+        </w:rPr>
+        <w:t xml:space="preserve"> has an extremely large branching factor, and the number of </w:t>
+      </w:r>
+      <w:r>
+        <w:rPr>
+          <w:rFonts w:ascii="Times New Roman" w:hAnsi="Times New Roman" w:cs="Times New Roman"/>
+          <w:sz w:val="18"/>
+          <w:lang w:val="en-US"/>
+        </w:rPr>
+        <w:t xml:space="preserve">possible board </w:t>
+      </w:r>
+      <w:r>
+        <w:rPr>
+          <w:rFonts w:ascii="Times New Roman" w:hAnsi="Times New Roman" w:cs="Times New Roman"/>
+          <w:sz w:val="18"/>
+          <w:lang w:val="en-US"/>
+        </w:rPr>
+        <w:t>layouts</w:t>
+      </w:r>
+      <w:r>
+        <w:rPr>
+          <w:rFonts w:ascii="Times New Roman" w:hAnsi="Times New Roman" w:cs="Times New Roman"/>
+          <w:sz w:val="18"/>
+          <w:lang w:val="en-US"/>
+        </w:rPr>
+        <w:t xml:space="preserve"> far exceeds the number in standard 2-player chess, which after only 4 moves, already has over 288 billion distinct possible board states.</w:t>
+      </w:r>
+      <w:r>
+        <w:rPr>
+          <w:rFonts w:ascii="Times New Roman" w:hAnsi="Times New Roman" w:cs="Times New Roman"/>
+          <w:sz w:val="18"/>
+          <w:lang w:val="en-US"/>
+        </w:rPr>
+        <w:t xml:space="preserve"> It is impossible, from a training standpoint, for a Q-Learning agent to capture every possible board position during training, let alone accurately calculate the utility value for </w:t>
+      </w:r>
+      <w:r>
+        <w:rPr>
+          <w:rFonts w:ascii="Times New Roman" w:hAnsi="Times New Roman" w:cs="Times New Roman"/>
+          <w:sz w:val="18"/>
+          <w:lang w:val="en-US"/>
+        </w:rPr>
+        <w:t xml:space="preserve">all </w:t>
+      </w:r>
+      <w:r>
+        <w:rPr>
+          <w:rFonts w:ascii="Times New Roman" w:hAnsi="Times New Roman" w:cs="Times New Roman"/>
+          <w:sz w:val="18"/>
+          <w:lang w:val="en-US"/>
+        </w:rPr>
+        <w:t>those states</w:t>
+      </w:r>
+      <w:r>
+        <w:rPr>
+          <w:rFonts w:ascii="Times New Roman" w:hAnsi="Times New Roman" w:cs="Times New Roman"/>
+          <w:sz w:val="18"/>
+          <w:lang w:val="en-US"/>
+        </w:rPr>
+        <w:t>.</w:t>
+      </w:r>
+      <w:r>
+        <w:rPr>
+          <w:rFonts w:ascii="Times New Roman" w:hAnsi="Times New Roman" w:cs="Times New Roman"/>
+          <w:sz w:val="18"/>
+          <w:lang w:val="en-US"/>
+        </w:rPr>
+        <w:t xml:space="preserve"> After </w:t>
+      </w:r>
+      <w:r>
+        <w:rPr>
+          <w:rFonts w:ascii="Times New Roman" w:hAnsi="Times New Roman" w:cs="Times New Roman"/>
+          <w:sz w:val="18"/>
+          <w:lang w:val="en-US"/>
+        </w:rPr>
+        <w:t>only roughly 80 to 9</w:t>
+      </w:r>
+      <w:r>
+        <w:rPr>
+          <w:rFonts w:ascii="Times New Roman" w:hAnsi="Times New Roman" w:cs="Times New Roman"/>
+          <w:sz w:val="18"/>
+          <w:lang w:val="en-US"/>
+        </w:rPr>
+        <w:t xml:space="preserve">0 games of training against the aforementioned greedy agents, </w:t>
+      </w:r>
+      <w:r>
+        <w:rPr>
+          <w:rFonts w:ascii="Times New Roman" w:hAnsi="Times New Roman" w:cs="Times New Roman"/>
+          <w:sz w:val="18"/>
+          <w:lang w:val="en-US"/>
+        </w:rPr>
+        <w:t xml:space="preserve">our Q-Utility </w:t>
+      </w:r>
+      <w:r>
+        <w:rPr>
+          <w:rFonts w:ascii="Times New Roman" w:hAnsi="Times New Roman" w:cs="Times New Roman"/>
+          <w:sz w:val="18"/>
+          <w:lang w:val="en-US"/>
+        </w:rPr>
+        <w:t>persistence</w:t>
+      </w:r>
+      <w:r>
+        <w:rPr>
+          <w:rFonts w:ascii="Times New Roman" w:hAnsi="Times New Roman" w:cs="Times New Roman"/>
+          <w:sz w:val="18"/>
+          <w:lang w:val="en-US"/>
+        </w:rPr>
+        <w:t xml:space="preserve"> file is well in excess of 3 MB – quite a large file for storing </w:t>
+      </w:r>
+      <w:r>
+        <w:rPr>
+          <w:rFonts w:ascii="Times New Roman" w:hAnsi="Times New Roman" w:cs="Times New Roman"/>
+          <w:sz w:val="18"/>
+          <w:lang w:val="en-US"/>
+        </w:rPr>
+        <w:t xml:space="preserve">the utility of state-action pairs. Thus, the importance of </w:t>
+      </w:r>
+      <w:r>
+        <w:rPr>
+          <w:rFonts w:ascii="Times New Roman" w:hAnsi="Times New Roman" w:cs="Times New Roman"/>
+          <w:sz w:val="18"/>
+          <w:lang w:val="en-US"/>
+        </w:rPr>
+        <w:t>training against intelligent agents is emphasizes – we need to rely on only being able to capture the board positions which are likely to occur, assuming players are intelligent, whereas a random agent is not intelligent and will therefore be more likely to encounter board states</w:t>
+      </w:r>
+      <w:r>
+        <w:rPr>
+          <w:rFonts w:ascii="Times New Roman" w:hAnsi="Times New Roman" w:cs="Times New Roman"/>
+          <w:sz w:val="18"/>
+          <w:lang w:val="en-US"/>
+        </w:rPr>
+        <w:t xml:space="preserve"> reached by taking actions</w:t>
+      </w:r>
+      <w:r>
+        <w:rPr>
+          <w:rFonts w:ascii="Times New Roman" w:hAnsi="Times New Roman" w:cs="Times New Roman"/>
+          <w:sz w:val="18"/>
+          <w:lang w:val="en-US"/>
+        </w:rPr>
+        <w:t xml:space="preserve"> that </w:t>
+      </w:r>
+      <w:r>
+        <w:rPr>
+          <w:rFonts w:ascii="Times New Roman" w:hAnsi="Times New Roman" w:cs="Times New Roman"/>
+          <w:sz w:val="18"/>
+          <w:lang w:val="en-US"/>
+        </w:rPr>
+        <w:t>serve</w:t>
+      </w:r>
+      <w:r>
+        <w:rPr>
+          <w:rFonts w:ascii="Times New Roman" w:hAnsi="Times New Roman" w:cs="Times New Roman"/>
+          <w:sz w:val="18"/>
+          <w:lang w:val="en-US"/>
+        </w:rPr>
+        <w:t xml:space="preserve"> no benefit to most utilities.</w:t>
+      </w:r>
+    </w:p>
+    <w:p>
+      <w:pPr>
+        <w:rPr>
+          <w:rFonts w:ascii="Times New Roman" w:hAnsi="Times New Roman" w:cs="Times New Roman"/>
+          <w:sz w:val="18"/>
+          <w:lang w:val="en-US"/>
+        </w:rPr>
+      </w:pPr>
+      <w:r>
+        <w:rPr>
+          <w:rFonts w:ascii="Times New Roman" w:hAnsi="Times New Roman" w:cs="Times New Roman"/>
+          <w:sz w:val="18"/>
+          <w:lang w:val="en-US"/>
+        </w:rPr>
+        <w:t>In terms of time, a</w:t>
+      </w:r>
+      <w:r>
+        <w:rPr>
+          <w:rFonts w:ascii="Times New Roman" w:hAnsi="Times New Roman" w:cs="Times New Roman"/>
+          <w:sz w:val="18"/>
+          <w:lang w:val="en-US"/>
+        </w:rPr>
+        <w:t xml:space="preserve">s the size of the </w:t>
+      </w:r>
+      <w:r>
+        <w:rPr>
+          <w:rFonts w:ascii="Times New Roman" w:hAnsi="Times New Roman" w:cs="Times New Roman"/>
+          <w:sz w:val="18"/>
+          <w:lang w:val="en-US"/>
+        </w:rPr>
+        <w:t>persistence</w:t>
+      </w:r>
+      <w:r>
+        <w:rPr>
+          <w:rFonts w:ascii="Times New Roman" w:hAnsi="Times New Roman" w:cs="Times New Roman"/>
+          <w:sz w:val="18"/>
+          <w:lang w:val="en-US"/>
+        </w:rPr>
+        <w:t xml:space="preserve"> files increases</w:t>
+      </w:r>
+      <w:r>
+        <w:rPr>
+          <w:rFonts w:ascii="Times New Roman" w:hAnsi="Times New Roman" w:cs="Times New Roman"/>
+          <w:sz w:val="18"/>
+          <w:lang w:val="en-US"/>
+        </w:rPr>
+        <w:t>, the time it takes to read and write</w:t>
+      </w:r>
+      <w:r>
+        <w:rPr>
+          <w:rFonts w:ascii="Times New Roman" w:hAnsi="Times New Roman" w:cs="Times New Roman"/>
+          <w:sz w:val="18"/>
+          <w:lang w:val="en-US"/>
+        </w:rPr>
+        <w:t xml:space="preserve"> these files also increases. As mentioned before, because </w:t>
+      </w:r>
+      <w:r>
+        <w:rPr>
+          <w:rFonts w:ascii="Times New Roman" w:hAnsi="Times New Roman" w:cs="Times New Roman"/>
+          <w:sz w:val="18"/>
+          <w:lang w:val="en-US"/>
+        </w:rPr>
+        <w:t xml:space="preserve">game over states are not passed to the </w:t>
+      </w:r>
+      <w:proofErr w:type="spellStart"/>
+      <w:r>
+        <w:rPr>
+          <w:rFonts w:ascii="Consolas" w:hAnsi="Consolas" w:cs="Times New Roman"/>
+          <w:sz w:val="18"/>
+          <w:lang w:val="en-US"/>
+        </w:rPr>
+        <w:t>playMove</w:t>
+      </w:r>
+      <w:proofErr w:type="spellEnd"/>
+      <w:r>
+        <w:rPr>
+          <w:rFonts w:ascii="Times New Roman" w:hAnsi="Times New Roman" w:cs="Times New Roman"/>
+          <w:sz w:val="18"/>
+          <w:lang w:val="en-US"/>
+        </w:rPr>
+        <w:t xml:space="preserve"> function</w:t>
+      </w:r>
+      <w:r>
+        <w:rPr>
+          <w:rFonts w:ascii="Times New Roman" w:hAnsi="Times New Roman" w:cs="Times New Roman"/>
+          <w:sz w:val="18"/>
+          <w:lang w:val="en-US"/>
+        </w:rPr>
+        <w:t xml:space="preserve"> (and thus we can block a file-write until the game is over)</w:t>
+      </w:r>
+      <w:r>
+        <w:rPr>
+          <w:rFonts w:ascii="Times New Roman" w:hAnsi="Times New Roman" w:cs="Times New Roman"/>
+          <w:sz w:val="18"/>
+          <w:lang w:val="en-US"/>
+        </w:rPr>
+        <w:t>,</w:t>
+      </w:r>
+      <w:r>
+        <w:rPr>
+          <w:rFonts w:ascii="Times New Roman" w:hAnsi="Times New Roman" w:cs="Times New Roman"/>
+          <w:sz w:val="18"/>
+          <w:lang w:val="en-US"/>
+        </w:rPr>
+        <w:t xml:space="preserve"> an agent persisting knowledge will be forced to incur a detriment to its performance in writing its knowledge </w:t>
+      </w:r>
+      <w:r>
+        <w:rPr>
+          <w:rFonts w:ascii="Times New Roman" w:hAnsi="Times New Roman" w:cs="Times New Roman"/>
+          <w:sz w:val="18"/>
+          <w:lang w:val="en-US"/>
+        </w:rPr>
+        <w:t>store to file after every call to this function</w:t>
+      </w:r>
+      <w:r>
+        <w:rPr>
+          <w:rFonts w:ascii="Times New Roman" w:hAnsi="Times New Roman" w:cs="Times New Roman"/>
+          <w:sz w:val="18"/>
+          <w:lang w:val="en-US"/>
+        </w:rPr>
+        <w:t>, before returning a suitable action.</w:t>
+      </w:r>
+      <w:r>
+        <w:rPr>
+          <w:rFonts w:ascii="Times New Roman" w:hAnsi="Times New Roman" w:cs="Times New Roman"/>
+          <w:sz w:val="18"/>
+          <w:lang w:val="en-US"/>
+        </w:rPr>
+        <w:t xml:space="preserve"> While this </w:t>
+      </w:r>
+      <w:r>
+        <w:rPr>
+          <w:rFonts w:ascii="Times New Roman" w:hAnsi="Times New Roman" w:cs="Times New Roman"/>
+          <w:sz w:val="18"/>
+          <w:lang w:val="en-US"/>
+        </w:rPr>
+        <w:t>process is not as much of an issue earlier on in the training process, as the agent’s knowledge store grows, these I/O process times begin to dominate</w:t>
+      </w:r>
+      <w:r>
+        <w:rPr>
+          <w:rFonts w:ascii="Times New Roman" w:hAnsi="Times New Roman" w:cs="Times New Roman"/>
+          <w:sz w:val="18"/>
+          <w:lang w:val="en-US"/>
+        </w:rPr>
+        <w:t xml:space="preserve">. </w:t>
+      </w:r>
+      <w:r>
+        <w:rPr>
+          <w:rFonts w:ascii="Times New Roman" w:hAnsi="Times New Roman" w:cs="Times New Roman"/>
+          <w:sz w:val="18"/>
+          <w:lang w:val="en-US"/>
+        </w:rPr>
+        <w:t>Fortunately,</w:t>
+      </w:r>
+      <w:r>
+        <w:rPr>
+          <w:rFonts w:ascii="Times New Roman" w:hAnsi="Times New Roman" w:cs="Times New Roman"/>
+          <w:sz w:val="18"/>
+          <w:lang w:val="en-US"/>
+        </w:rPr>
+        <w:t xml:space="preserve"> this issue may be</w:t>
+      </w:r>
+      <w:r>
+        <w:rPr>
+          <w:rFonts w:ascii="Times New Roman" w:hAnsi="Times New Roman" w:cs="Times New Roman"/>
+          <w:sz w:val="18"/>
+          <w:lang w:val="en-US"/>
+        </w:rPr>
+        <w:t xml:space="preserve"> exclusive to training; in a competitive situation, </w:t>
+      </w:r>
+      <w:r>
+        <w:rPr>
+          <w:rFonts w:ascii="Times New Roman" w:hAnsi="Times New Roman" w:cs="Times New Roman"/>
+          <w:sz w:val="18"/>
+          <w:lang w:val="en-US"/>
+        </w:rPr>
+        <w:t xml:space="preserve">once the agent loads its knowledge from file, </w:t>
+      </w:r>
+      <w:r>
+        <w:rPr>
+          <w:rFonts w:ascii="Times New Roman" w:hAnsi="Times New Roman" w:cs="Times New Roman"/>
+          <w:sz w:val="18"/>
+          <w:lang w:val="en-US"/>
+        </w:rPr>
+        <w:t xml:space="preserve">we can remove its write-to-file processes, reducing the </w:t>
+      </w:r>
+      <w:proofErr w:type="spellStart"/>
+      <w:r>
+        <w:rPr>
+          <w:rFonts w:ascii="Consolas" w:hAnsi="Consolas" w:cs="Times New Roman"/>
+          <w:sz w:val="18"/>
+          <w:lang w:val="en-US"/>
+        </w:rPr>
+        <w:t>playMove</w:t>
+      </w:r>
+      <w:proofErr w:type="spellEnd"/>
+      <w:r>
+        <w:rPr>
+          <w:rFonts w:ascii="Times New Roman" w:hAnsi="Times New Roman" w:cs="Times New Roman"/>
+          <w:sz w:val="18"/>
+          <w:lang w:val="en-US"/>
+        </w:rPr>
+        <w:t xml:space="preserve"> </w:t>
+      </w:r>
+      <w:r>
+        <w:rPr>
+          <w:rFonts w:ascii="Times New Roman" w:hAnsi="Times New Roman" w:cs="Times New Roman"/>
+          <w:sz w:val="18"/>
+          <w:lang w:val="en-US"/>
+        </w:rPr>
+        <w:t>execution times by a factor of 20 or more.</w:t>
+      </w:r>
+      <w:r>
+        <w:rPr>
+          <w:rFonts w:ascii="Times New Roman" w:hAnsi="Times New Roman" w:cs="Times New Roman"/>
+          <w:sz w:val="18"/>
+          <w:lang w:val="en-US"/>
+        </w:rPr>
+        <w:t xml:space="preserve"> We can also keep the overall execution time low during training by </w:t>
+      </w:r>
+      <w:r>
+        <w:rPr>
+          <w:rFonts w:ascii="Times New Roman" w:hAnsi="Times New Roman" w:cs="Times New Roman"/>
+          <w:sz w:val="18"/>
+          <w:lang w:val="en-US"/>
+        </w:rPr>
+        <w:t xml:space="preserve">briefly </w:t>
+      </w:r>
+      <w:r>
+        <w:rPr>
+          <w:rFonts w:ascii="Times New Roman" w:hAnsi="Times New Roman" w:cs="Times New Roman"/>
+          <w:sz w:val="18"/>
+          <w:lang w:val="en-US"/>
+        </w:rPr>
+        <w:t>modifying the tournament code to invoke our agent’s write-to-file functions after the conclusion of all games played</w:t>
+      </w:r>
+      <w:r>
+        <w:rPr>
+          <w:rFonts w:ascii="Times New Roman" w:hAnsi="Times New Roman" w:cs="Times New Roman"/>
+          <w:sz w:val="18"/>
+          <w:lang w:val="en-US"/>
+        </w:rPr>
+        <w:t xml:space="preserve"> – again,</w:t>
+      </w:r>
+      <w:r>
+        <w:rPr>
+          <w:rFonts w:ascii="Times New Roman" w:hAnsi="Times New Roman" w:cs="Times New Roman"/>
+          <w:sz w:val="18"/>
+          <w:lang w:val="en-US"/>
+        </w:rPr>
+        <w:t xml:space="preserve"> this does not a</w:t>
+      </w:r>
+      <w:r>
+        <w:rPr>
+          <w:rFonts w:ascii="Times New Roman" w:hAnsi="Times New Roman" w:cs="Times New Roman"/>
+          <w:sz w:val="18"/>
+          <w:lang w:val="en-US"/>
+        </w:rPr>
+        <w:t>ffect the agent’s performance in tournaments</w:t>
+      </w:r>
+      <w:r>
+        <w:rPr>
+          <w:rFonts w:ascii="Times New Roman" w:hAnsi="Times New Roman" w:cs="Times New Roman"/>
+          <w:sz w:val="18"/>
+          <w:lang w:val="en-US"/>
+        </w:rPr>
+        <w:t>.</w:t>
+      </w:r>
+    </w:p>
+    <w:p>
+      <w:pPr>
+        <w:rPr>
+          <w:rFonts w:ascii="Times New Roman" w:hAnsi="Times New Roman" w:cs="Times New Roman"/>
+          <w:sz w:val="18"/>
+          <w:lang w:val="en-US"/>
+        </w:rPr>
+      </w:pPr>
+      <w:r>
+        <w:rPr>
+          <w:rFonts w:ascii="Times New Roman" w:hAnsi="Times New Roman" w:cs="Times New Roman"/>
+          <w:sz w:val="18"/>
+          <w:lang w:val="en-US"/>
+        </w:rPr>
+        <w:t xml:space="preserve">We will explore our agent’s performance </w:t>
+      </w:r>
+      <w:r>
+        <w:rPr>
+          <w:rFonts w:ascii="Times New Roman" w:hAnsi="Times New Roman" w:cs="Times New Roman"/>
+          <w:sz w:val="18"/>
+          <w:lang w:val="en-US"/>
+        </w:rPr>
+        <w:t xml:space="preserve">across </w:t>
+      </w:r>
+      <w:r>
+        <w:rPr>
+          <w:rFonts w:ascii="Times New Roman" w:hAnsi="Times New Roman" w:cs="Times New Roman"/>
+          <w:sz w:val="18"/>
+          <w:lang w:val="en-US"/>
+        </w:rPr>
+        <w:t>several samples of 20</w:t>
+      </w:r>
+      <w:r>
+        <w:rPr>
+          <w:rFonts w:ascii="Times New Roman" w:hAnsi="Times New Roman" w:cs="Times New Roman"/>
+          <w:sz w:val="18"/>
+          <w:lang w:val="en-US"/>
+        </w:rPr>
+        <w:t xml:space="preserve"> tournament</w:t>
+      </w:r>
+      <w:r>
+        <w:rPr>
+          <w:rFonts w:ascii="Times New Roman" w:hAnsi="Times New Roman" w:cs="Times New Roman"/>
+          <w:sz w:val="18"/>
+          <w:lang w:val="en-US"/>
+        </w:rPr>
+        <w:t xml:space="preserve"> games</w:t>
+      </w:r>
+      <w:r>
+        <w:rPr>
+          <w:rFonts w:ascii="Times New Roman" w:hAnsi="Times New Roman" w:cs="Times New Roman"/>
+          <w:sz w:val="18"/>
+          <w:lang w:val="en-US"/>
+        </w:rPr>
+        <w:t xml:space="preserve"> occurring consecutively to each other</w:t>
+      </w:r>
+      <w:r>
+        <w:rPr>
+          <w:rFonts w:ascii="Times New Roman" w:hAnsi="Times New Roman" w:cs="Times New Roman"/>
+          <w:sz w:val="18"/>
+          <w:lang w:val="en-US"/>
+        </w:rPr>
+        <w:t xml:space="preserve"> with a time limit of 15 seconds per game</w:t>
+      </w:r>
+      <w:r>
+        <w:rPr>
+          <w:rFonts w:ascii="Times New Roman" w:hAnsi="Times New Roman" w:cs="Times New Roman"/>
+          <w:sz w:val="18"/>
+          <w:lang w:val="en-US"/>
+        </w:rPr>
+        <w:t>, disabling agent write-to-file functions when playing against random agents</w:t>
+      </w:r>
+      <w:r>
+        <w:rPr>
+          <w:rFonts w:ascii="Times New Roman" w:hAnsi="Times New Roman" w:cs="Times New Roman"/>
+          <w:sz w:val="18"/>
+          <w:lang w:val="en-US"/>
+        </w:rPr>
+        <w:t>.</w:t>
+      </w:r>
+      <w:r>
+        <w:rPr>
+          <w:rFonts w:ascii="Times New Roman" w:hAnsi="Times New Roman" w:cs="Times New Roman"/>
+          <w:sz w:val="18"/>
+          <w:lang w:val="en-US"/>
+        </w:rPr>
+        <w:t xml:space="preserve"> Note that the agent proportion is significantly more complex than just the proportion of wins to games played.</w:t>
+      </w:r>
+    </w:p>
+    <w:tbl>
+      <w:tblPr>
+        <w:tblStyle w:val="PlainTable3"/>
+        <w:tblW w:w="0" w:type="auto"/>
+        <w:tblLook w:val="04A0" w:firstRow="1" w:lastRow="0" w:firstColumn="1" w:lastColumn="0" w:noHBand="0" w:noVBand="1"/>
+      </w:tblPr>
+      <w:tblGrid>
+        <w:gridCol w:w="2129"/>
+        <w:gridCol w:w="2129"/>
+        <w:gridCol w:w="2130"/>
+        <w:gridCol w:w="2130"/>
+        <w:gridCol w:w="2130"/>
+      </w:tblGrid>
+      <w:tr>
+        <w:trPr>
+          <w:cnfStyle w:val="100000000000" w:firstRow="1" w:lastRow="0" w:firstColumn="0" w:lastColumn="0" w:oddVBand="0" w:evenVBand="0" w:oddHBand="0" w:evenHBand="0" w:firstRowFirstColumn="0" w:firstRowLastColumn="0" w:lastRowFirstColumn="0" w:lastRowLastColumn="0"/>
+        </w:trPr>
+        <w:tc>
+          <w:tcPr>
+            <w:cnfStyle w:val="001000000100" w:firstRow="0" w:lastRow="0" w:firstColumn="1" w:lastColumn="0" w:oddVBand="0" w:evenVBand="0" w:oddHBand="0" w:evenHBand="0" w:firstRowFirstColumn="1" w:firstRowLastColumn="0" w:lastRowFirstColumn="0" w:lastRowLastColumn="0"/>
+            <w:tcW w:w="2129" w:type="dxa"/>
+          </w:tcPr>
+          <w:p>
+            <w:pPr>
+              <w:rPr>
+                <w:rFonts w:ascii="Times New Roman" w:hAnsi="Times New Roman" w:cs="Times New Roman"/>
+                <w:sz w:val="18"/>
+                <w:lang w:val="en-US"/>
+              </w:rPr>
+            </w:pPr>
+            <w:r>
+              <w:rPr>
+                <w:rFonts w:ascii="Times New Roman" w:hAnsi="Times New Roman" w:cs="Times New Roman"/>
+                <w:sz w:val="18"/>
+                <w:lang w:val="en-US"/>
+              </w:rPr>
+              <w:t>Sample Number</w:t>
+            </w:r>
+          </w:p>
+        </w:tc>
+        <w:tc>
+          <w:tcPr>
+            <w:tcW w:w="2129" w:type="dxa"/>
+          </w:tcPr>
+          <w:p>
+            <w:pPr>
+              <w:cnfStyle w:val="100000000000" w:firstRow="1" w:lastRow="0" w:firstColumn="0" w:lastColumn="0" w:oddVBand="0" w:evenVBand="0" w:oddHBand="0" w:evenHBand="0" w:firstRowFirstColumn="0" w:firstRowLastColumn="0" w:lastRowFirstColumn="0" w:lastRowLastColumn="0"/>
+              <w:rPr>
+                <w:rFonts w:ascii="Times New Roman" w:hAnsi="Times New Roman" w:cs="Times New Roman"/>
+                <w:sz w:val="18"/>
+                <w:lang w:val="en-US"/>
+              </w:rPr>
+            </w:pPr>
+            <w:r>
+              <w:rPr>
+                <w:rFonts w:ascii="Times New Roman" w:hAnsi="Times New Roman" w:cs="Times New Roman"/>
+                <w:sz w:val="18"/>
+                <w:lang w:val="en-US"/>
+              </w:rPr>
+              <w:t>Agent opponents</w:t>
+            </w:r>
+          </w:p>
+        </w:tc>
+        <w:tc>
+          <w:tcPr>
+            <w:tcW w:w="2130" w:type="dxa"/>
+          </w:tcPr>
+          <w:p>
+            <w:pPr>
+              <w:cnfStyle w:val="100000000000" w:firstRow="1" w:lastRow="0" w:firstColumn="0" w:lastColumn="0" w:oddVBand="0" w:evenVBand="0" w:oddHBand="0" w:evenHBand="0" w:firstRowFirstColumn="0" w:firstRowLastColumn="0" w:lastRowFirstColumn="0" w:lastRowLastColumn="0"/>
+              <w:rPr>
+                <w:rFonts w:ascii="Times New Roman" w:hAnsi="Times New Roman" w:cs="Times New Roman"/>
+                <w:sz w:val="18"/>
+                <w:lang w:val="en-US"/>
+              </w:rPr>
+            </w:pPr>
+            <w:r>
+              <w:rPr>
+                <w:rFonts w:ascii="Times New Roman" w:hAnsi="Times New Roman" w:cs="Times New Roman"/>
+                <w:sz w:val="18"/>
+                <w:lang w:val="en-US"/>
+              </w:rPr>
+              <w:t>Games Played</w:t>
+            </w:r>
+          </w:p>
+        </w:tc>
+        <w:tc>
+          <w:tcPr>
+            <w:tcW w:w="2130" w:type="dxa"/>
+          </w:tcPr>
+          <w:p>
+            <w:pPr>
+              <w:cnfStyle w:val="100000000000" w:firstRow="1" w:lastRow="0" w:firstColumn="0" w:lastColumn="0" w:oddVBand="0" w:evenVBand="0" w:oddHBand="0" w:evenHBand="0" w:firstRowFirstColumn="0" w:firstRowLastColumn="0" w:lastRowFirstColumn="0" w:lastRowLastColumn="0"/>
+              <w:rPr>
+                <w:rFonts w:ascii="Times New Roman" w:hAnsi="Times New Roman" w:cs="Times New Roman"/>
+                <w:sz w:val="18"/>
+                <w:lang w:val="en-US"/>
+              </w:rPr>
+            </w:pPr>
+            <w:r>
+              <w:rPr>
+                <w:rFonts w:ascii="Times New Roman" w:hAnsi="Times New Roman" w:cs="Times New Roman"/>
+                <w:sz w:val="18"/>
+                <w:lang w:val="en-US"/>
+              </w:rPr>
+              <w:t>Number of wins</w:t>
+            </w:r>
+          </w:p>
+        </w:tc>
+        <w:tc>
+          <w:tcPr>
+            <w:tcW w:w="2130" w:type="dxa"/>
+          </w:tcPr>
+          <w:p>
+            <w:pPr>
+              <w:cnfStyle w:val="100000000000" w:firstRow="1" w:lastRow="0" w:firstColumn="0" w:lastColumn="0" w:oddVBand="0" w:evenVBand="0" w:oddHBand="0" w:evenHBand="0" w:firstRowFirstColumn="0" w:firstRowLastColumn="0" w:lastRowFirstColumn="0" w:lastRowLastColumn="0"/>
+              <w:rPr>
+                <w:rFonts w:ascii="Times New Roman" w:hAnsi="Times New Roman" w:cs="Times New Roman"/>
+                <w:sz w:val="18"/>
+                <w:lang w:val="en-US"/>
+              </w:rPr>
+            </w:pPr>
+            <w:r>
+              <w:rPr>
+                <w:rFonts w:ascii="Times New Roman" w:hAnsi="Times New Roman" w:cs="Times New Roman"/>
+                <w:sz w:val="18"/>
+                <w:lang w:val="en-US"/>
+              </w:rPr>
+              <w:t>Agent Proportion</w:t>
+            </w:r>
+          </w:p>
+        </w:tc>
+      </w:tr>
+      <w:tr>
+        <w:trPr>
+          <w:cnfStyle w:val="000000100000" w:firstRow="0" w:lastRow="0" w:firstColumn="0" w:lastColumn="0" w:oddVBand="0" w:evenVBand="0" w:oddHBand="1" w:evenHBand="0" w:firstRowFirstColumn="0" w:firstRowLastColumn="0" w:lastRowFirstColumn="0" w:lastRowLastColumn="0"/>
+        </w:trPr>
+        <w:tc>
+          <w:tcPr>
+            <w:cnfStyle w:val="001000000000" w:firstRow="0" w:lastRow="0" w:firstColumn="1" w:lastColumn="0" w:oddVBand="0" w:evenVBand="0" w:oddHBand="0" w:evenHBand="0" w:firstRowFirstColumn="0" w:firstRowLastColumn="0" w:lastRowFirstColumn="0" w:lastRowLastColumn="0"/>
+            <w:tcW w:w="2129" w:type="dxa"/>
+          </w:tcPr>
+          <w:p>
+            <w:pPr>
+              <w:rPr>
+                <w:rFonts w:ascii="Times New Roman" w:hAnsi="Times New Roman" w:cs="Times New Roman"/>
+                <w:sz w:val="18"/>
+                <w:lang w:val="en-US"/>
+              </w:rPr>
+            </w:pPr>
+            <w:r>
+              <w:rPr>
+                <w:rFonts w:ascii="Times New Roman" w:hAnsi="Times New Roman" w:cs="Times New Roman"/>
+                <w:sz w:val="18"/>
+                <w:lang w:val="en-US"/>
+              </w:rPr>
+              <w:t>1</w:t>
+            </w:r>
+          </w:p>
+        </w:tc>
+        <w:tc>
+          <w:tcPr>
+            <w:tcW w:w="2129" w:type="dxa"/>
+          </w:tcPr>
+          <w:p>
+            <w:pPr>
+              <w:cnfStyle w:val="000000100000" w:firstRow="0" w:lastRow="0" w:firstColumn="0" w:lastColumn="0" w:oddVBand="0" w:evenVBand="0" w:oddHBand="1" w:evenHBand="0" w:firstRowFirstColumn="0" w:firstRowLastColumn="0" w:lastRowFirstColumn="0" w:lastRowLastColumn="0"/>
+              <w:rPr>
+                <w:rFonts w:ascii="Times New Roman" w:hAnsi="Times New Roman" w:cs="Times New Roman"/>
+                <w:sz w:val="18"/>
+                <w:lang w:val="en-US"/>
+              </w:rPr>
+            </w:pPr>
+            <w:r>
+              <w:rPr>
+                <w:rFonts w:ascii="Times New Roman" w:hAnsi="Times New Roman" w:cs="Times New Roman"/>
+                <w:sz w:val="18"/>
+                <w:lang w:val="en-US"/>
+              </w:rPr>
+              <w:t>Greedy, Greedy</w:t>
+            </w:r>
+          </w:p>
+        </w:tc>
+        <w:tc>
+          <w:tcPr>
+            <w:tcW w:w="2130" w:type="dxa"/>
+          </w:tcPr>
+          <w:p>
+            <w:pPr>
+              <w:cnfStyle w:val="000000100000" w:firstRow="0" w:lastRow="0" w:firstColumn="0" w:lastColumn="0" w:oddVBand="0" w:evenVBand="0" w:oddHBand="1" w:evenHBand="0" w:firstRowFirstColumn="0" w:firstRowLastColumn="0" w:lastRowFirstColumn="0" w:lastRowLastColumn="0"/>
+              <w:rPr>
+                <w:rFonts w:ascii="Times New Roman" w:hAnsi="Times New Roman" w:cs="Times New Roman"/>
+                <w:sz w:val="18"/>
+                <w:lang w:val="en-US"/>
+              </w:rPr>
+            </w:pPr>
+            <w:r>
+              <w:rPr>
+                <w:rFonts w:ascii="Times New Roman" w:hAnsi="Times New Roman" w:cs="Times New Roman"/>
+                <w:sz w:val="18"/>
+                <w:lang w:val="en-US"/>
+              </w:rPr>
+              <w:t>21</w:t>
+            </w:r>
+          </w:p>
+        </w:tc>
+        <w:tc>
+          <w:tcPr>
+            <w:tcW w:w="2130" w:type="dxa"/>
+          </w:tcPr>
+          <w:p>
+            <w:pPr>
+              <w:cnfStyle w:val="000000100000" w:firstRow="0" w:lastRow="0" w:firstColumn="0" w:lastColumn="0" w:oddVBand="0" w:evenVBand="0" w:oddHBand="1" w:evenHBand="0" w:firstRowFirstColumn="0" w:firstRowLastColumn="0" w:lastRowFirstColumn="0" w:lastRowLastColumn="0"/>
+              <w:rPr>
+                <w:rFonts w:ascii="Times New Roman" w:hAnsi="Times New Roman" w:cs="Times New Roman"/>
+                <w:sz w:val="18"/>
+                <w:lang w:val="en-US"/>
+              </w:rPr>
+            </w:pPr>
+            <w:r>
+              <w:rPr>
+                <w:rFonts w:ascii="Times New Roman" w:hAnsi="Times New Roman" w:cs="Times New Roman"/>
+                <w:sz w:val="18"/>
+                <w:lang w:val="en-US"/>
+              </w:rPr>
+              <w:t>2</w:t>
+            </w:r>
+          </w:p>
+        </w:tc>
+        <w:tc>
+          <w:tcPr>
+            <w:tcW w:w="2130" w:type="dxa"/>
+          </w:tcPr>
+          <w:p>
+            <w:pPr>
+              <w:cnfStyle w:val="000000100000" w:firstRow="0" w:lastRow="0" w:firstColumn="0" w:lastColumn="0" w:oddVBand="0" w:evenVBand="0" w:oddHBand="1" w:evenHBand="0" w:firstRowFirstColumn="0" w:firstRowLastColumn="0" w:lastRowFirstColumn="0" w:lastRowLastColumn="0"/>
+              <w:rPr>
+                <w:rFonts w:ascii="Times New Roman" w:hAnsi="Times New Roman" w:cs="Times New Roman"/>
+                <w:sz w:val="18"/>
+                <w:lang w:val="en-US"/>
+              </w:rPr>
+            </w:pPr>
+            <w:r>
+              <w:rPr>
+                <w:rFonts w:ascii="Times New Roman" w:hAnsi="Times New Roman" w:cs="Times New Roman"/>
+                <w:sz w:val="18"/>
+                <w:lang w:val="en-US"/>
+              </w:rPr>
+              <w:t>-0.6666</w:t>
+            </w:r>
+          </w:p>
+        </w:tc>
+      </w:tr>
+      <w:tr>
+        <w:tc>
+          <w:tcPr>
+            <w:cnfStyle w:val="001000000000" w:firstRow="0" w:lastRow="0" w:firstColumn="1" w:lastColumn="0" w:oddVBand="0" w:evenVBand="0" w:oddHBand="0" w:evenHBand="0" w:firstRowFirstColumn="0" w:firstRowLastColumn="0" w:lastRowFirstColumn="0" w:lastRowLastColumn="0"/>
+            <w:tcW w:w="2129" w:type="dxa"/>
+          </w:tcPr>
+          <w:p>
+            <w:pPr>
+              <w:rPr>
+                <w:rFonts w:ascii="Times New Roman" w:hAnsi="Times New Roman" w:cs="Times New Roman"/>
+                <w:sz w:val="18"/>
+                <w:lang w:val="en-US"/>
+              </w:rPr>
+            </w:pPr>
+            <w:r>
+              <w:rPr>
+                <w:rFonts w:ascii="Times New Roman" w:hAnsi="Times New Roman" w:cs="Times New Roman"/>
+                <w:sz w:val="18"/>
+                <w:lang w:val="en-US"/>
+              </w:rPr>
+              <w:t>2</w:t>
+            </w:r>
+          </w:p>
+        </w:tc>
+        <w:tc>
+          <w:tcPr>
+            <w:tcW w:w="2129" w:type="dxa"/>
+          </w:tcPr>
+          <w:p>
+            <w:pPr>
+              <w:cnfStyle w:val="000000000000" w:firstRow="0" w:lastRow="0" w:firstColumn="0" w:lastColumn="0" w:oddVBand="0" w:evenVBand="0" w:oddHBand="0" w:evenHBand="0" w:firstRowFirstColumn="0" w:firstRowLastColumn="0" w:lastRowFirstColumn="0" w:lastRowLastColumn="0"/>
+              <w:rPr>
+                <w:rFonts w:ascii="Times New Roman" w:hAnsi="Times New Roman" w:cs="Times New Roman"/>
+                <w:sz w:val="18"/>
+                <w:lang w:val="en-US"/>
+              </w:rPr>
+            </w:pPr>
+            <w:r>
+              <w:rPr>
+                <w:rFonts w:ascii="Times New Roman" w:hAnsi="Times New Roman" w:cs="Times New Roman"/>
+                <w:sz w:val="18"/>
+                <w:lang w:val="en-US"/>
+              </w:rPr>
+              <w:t>Greedy, Greedy</w:t>
+            </w:r>
+          </w:p>
+        </w:tc>
+        <w:tc>
+          <w:tcPr>
+            <w:tcW w:w="2130" w:type="dxa"/>
+          </w:tcPr>
+          <w:p>
+            <w:pPr>
+              <w:cnfStyle w:val="000000000000" w:firstRow="0" w:lastRow="0" w:firstColumn="0" w:lastColumn="0" w:oddVBand="0" w:evenVBand="0" w:oddHBand="0" w:evenHBand="0" w:firstRowFirstColumn="0" w:firstRowLastColumn="0" w:lastRowFirstColumn="0" w:lastRowLastColumn="0"/>
+              <w:rPr>
+                <w:rFonts w:ascii="Times New Roman" w:hAnsi="Times New Roman" w:cs="Times New Roman"/>
+                <w:sz w:val="18"/>
+                <w:lang w:val="en-US"/>
+              </w:rPr>
+            </w:pPr>
+            <w:r>
+              <w:rPr>
+                <w:rFonts w:ascii="Times New Roman" w:hAnsi="Times New Roman" w:cs="Times New Roman"/>
+                <w:sz w:val="18"/>
+                <w:lang w:val="en-US"/>
+              </w:rPr>
+              <w:t>19</w:t>
+            </w:r>
+          </w:p>
+        </w:tc>
+        <w:tc>
+          <w:tcPr>
+            <w:tcW w:w="2130" w:type="dxa"/>
+          </w:tcPr>
+          <w:p>
+            <w:pPr>
+              <w:cnfStyle w:val="000000000000" w:firstRow="0" w:lastRow="0" w:firstColumn="0" w:lastColumn="0" w:oddVBand="0" w:evenVBand="0" w:oddHBand="0" w:evenHBand="0" w:firstRowFirstColumn="0" w:firstRowLastColumn="0" w:lastRowFirstColumn="0" w:lastRowLastColumn="0"/>
+              <w:rPr>
+                <w:rFonts w:ascii="Times New Roman" w:hAnsi="Times New Roman" w:cs="Times New Roman"/>
+                <w:sz w:val="18"/>
+                <w:lang w:val="en-US"/>
+              </w:rPr>
+            </w:pPr>
+            <w:r>
+              <w:rPr>
+                <w:rFonts w:ascii="Times New Roman" w:hAnsi="Times New Roman" w:cs="Times New Roman"/>
+                <w:sz w:val="18"/>
+                <w:lang w:val="en-US"/>
+              </w:rPr>
+              <w:t>0</w:t>
+            </w:r>
+          </w:p>
+        </w:tc>
+        <w:tc>
+          <w:tcPr>
+            <w:tcW w:w="2130" w:type="dxa"/>
+          </w:tcPr>
+          <w:p>
+            <w:pPr>
+              <w:cnfStyle w:val="000000000000" w:firstRow="0" w:lastRow="0" w:firstColumn="0" w:lastColumn="0" w:oddVBand="0" w:evenVBand="0" w:oddHBand="0" w:evenHBand="0" w:firstRowFirstColumn="0" w:firstRowLastColumn="0" w:lastRowFirstColumn="0" w:lastRowLastColumn="0"/>
+              <w:rPr>
+                <w:rFonts w:ascii="Times New Roman" w:hAnsi="Times New Roman" w:cs="Times New Roman"/>
+                <w:sz w:val="18"/>
+                <w:lang w:val="en-US"/>
+              </w:rPr>
+            </w:pPr>
+            <w:r>
+              <w:rPr>
+                <w:rFonts w:ascii="Times New Roman" w:hAnsi="Times New Roman" w:cs="Times New Roman"/>
+                <w:sz w:val="18"/>
+                <w:lang w:val="en-US"/>
+              </w:rPr>
+              <w:t>-0.5789</w:t>
+            </w:r>
+          </w:p>
+        </w:tc>
+      </w:tr>
+      <w:tr>
+        <w:trPr>
+          <w:cnfStyle w:val="000000100000" w:firstRow="0" w:lastRow="0" w:firstColumn="0" w:lastColumn="0" w:oddVBand="0" w:evenVBand="0" w:oddHBand="1" w:evenHBand="0" w:firstRowFirstColumn="0" w:firstRowLastColumn="0" w:lastRowFirstColumn="0" w:lastRowLastColumn="0"/>
+        </w:trPr>
+        <w:tc>
+          <w:tcPr>
+            <w:cnfStyle w:val="001000000000" w:firstRow="0" w:lastRow="0" w:firstColumn="1" w:lastColumn="0" w:oddVBand="0" w:evenVBand="0" w:oddHBand="0" w:evenHBand="0" w:firstRowFirstColumn="0" w:firstRowLastColumn="0" w:lastRowFirstColumn="0" w:lastRowLastColumn="0"/>
+            <w:tcW w:w="2129" w:type="dxa"/>
+          </w:tcPr>
+          <w:p>
+            <w:pPr>
+              <w:rPr>
+                <w:rFonts w:ascii="Times New Roman" w:hAnsi="Times New Roman" w:cs="Times New Roman"/>
+                <w:sz w:val="18"/>
+                <w:lang w:val="en-US"/>
+              </w:rPr>
+            </w:pPr>
+            <w:r>
+              <w:rPr>
+                <w:rFonts w:ascii="Times New Roman" w:hAnsi="Times New Roman" w:cs="Times New Roman"/>
+                <w:sz w:val="18"/>
+                <w:lang w:val="en-US"/>
+              </w:rPr>
+              <w:t>3</w:t>
+            </w:r>
+          </w:p>
+        </w:tc>
+        <w:tc>
+          <w:tcPr>
+            <w:tcW w:w="2129" w:type="dxa"/>
+          </w:tcPr>
+          <w:p>
+            <w:pPr>
+              <w:cnfStyle w:val="000000100000" w:firstRow="0" w:lastRow="0" w:firstColumn="0" w:lastColumn="0" w:oddVBand="0" w:evenVBand="0" w:oddHBand="1" w:evenHBand="0" w:firstRowFirstColumn="0" w:firstRowLastColumn="0" w:lastRowFirstColumn="0" w:lastRowLastColumn="0"/>
+              <w:rPr>
+                <w:rFonts w:ascii="Times New Roman" w:hAnsi="Times New Roman" w:cs="Times New Roman"/>
+                <w:sz w:val="18"/>
+                <w:lang w:val="en-US"/>
+              </w:rPr>
+            </w:pPr>
+            <w:r>
+              <w:rPr>
+                <w:rFonts w:ascii="Times New Roman" w:hAnsi="Times New Roman" w:cs="Times New Roman"/>
+                <w:sz w:val="18"/>
+                <w:lang w:val="en-US"/>
+              </w:rPr>
+              <w:t>Greedy, Greedy</w:t>
+            </w:r>
+          </w:p>
+        </w:tc>
+        <w:tc>
+          <w:tcPr>
+            <w:tcW w:w="2130" w:type="dxa"/>
+          </w:tcPr>
+          <w:p>
+            <w:pPr>
+              <w:cnfStyle w:val="000000100000" w:firstRow="0" w:lastRow="0" w:firstColumn="0" w:lastColumn="0" w:oddVBand="0" w:evenVBand="0" w:oddHBand="1" w:evenHBand="0" w:firstRowFirstColumn="0" w:firstRowLastColumn="0" w:lastRowFirstColumn="0" w:lastRowLastColumn="0"/>
+              <w:rPr>
+                <w:rFonts w:ascii="Times New Roman" w:hAnsi="Times New Roman" w:cs="Times New Roman"/>
+                <w:sz w:val="18"/>
+                <w:lang w:val="en-US"/>
+              </w:rPr>
+            </w:pPr>
+            <w:r>
+              <w:rPr>
+                <w:rFonts w:ascii="Times New Roman" w:hAnsi="Times New Roman" w:cs="Times New Roman"/>
+                <w:sz w:val="18"/>
+                <w:lang w:val="en-US"/>
+              </w:rPr>
+              <w:t>16</w:t>
+            </w:r>
+          </w:p>
+        </w:tc>
+        <w:tc>
+          <w:tcPr>
+            <w:tcW w:w="2130" w:type="dxa"/>
+          </w:tcPr>
+          <w:p>
+            <w:pPr>
+              <w:cnfStyle w:val="000000100000" w:firstRow="0" w:lastRow="0" w:firstColumn="0" w:lastColumn="0" w:oddVBand="0" w:evenVBand="0" w:oddHBand="1" w:evenHBand="0" w:firstRowFirstColumn="0" w:firstRowLastColumn="0" w:lastRowFirstColumn="0" w:lastRowLastColumn="0"/>
+              <w:rPr>
+                <w:rFonts w:ascii="Times New Roman" w:hAnsi="Times New Roman" w:cs="Times New Roman"/>
+                <w:sz w:val="18"/>
+                <w:lang w:val="en-US"/>
+              </w:rPr>
+            </w:pPr>
+            <w:r>
+              <w:rPr>
+                <w:rFonts w:ascii="Times New Roman" w:hAnsi="Times New Roman" w:cs="Times New Roman"/>
+                <w:sz w:val="18"/>
+                <w:lang w:val="en-US"/>
+              </w:rPr>
+              <w:t>0</w:t>
+            </w:r>
+          </w:p>
+        </w:tc>
+        <w:tc>
+          <w:tcPr>
+            <w:tcW w:w="2130" w:type="dxa"/>
+          </w:tcPr>
+          <w:p>
+            <w:pPr>
+              <w:cnfStyle w:val="000000100000" w:firstRow="0" w:lastRow="0" w:firstColumn="0" w:lastColumn="0" w:oddVBand="0" w:evenVBand="0" w:oddHBand="1" w:evenHBand="0" w:firstRowFirstColumn="0" w:firstRowLastColumn="0" w:lastRowFirstColumn="0" w:lastRowLastColumn="0"/>
+              <w:rPr>
+                <w:rFonts w:ascii="Times New Roman" w:hAnsi="Times New Roman" w:cs="Times New Roman"/>
+                <w:sz w:val="18"/>
+                <w:lang w:val="en-US"/>
+              </w:rPr>
+            </w:pPr>
+            <w:r>
+              <w:rPr>
+                <w:rFonts w:ascii="Times New Roman" w:hAnsi="Times New Roman" w:cs="Times New Roman"/>
+                <w:sz w:val="18"/>
+                <w:lang w:val="en-US"/>
+              </w:rPr>
+              <w:t>-0.5</w:t>
+            </w:r>
+          </w:p>
+        </w:tc>
+      </w:tr>
+      <w:tr>
+        <w:tc>
+          <w:tcPr>
+            <w:cnfStyle w:val="001000000000" w:firstRow="0" w:lastRow="0" w:firstColumn="1" w:lastColumn="0" w:oddVBand="0" w:evenVBand="0" w:oddHBand="0" w:evenHBand="0" w:firstRowFirstColumn="0" w:firstRowLastColumn="0" w:lastRowFirstColumn="0" w:lastRowLastColumn="0"/>
+            <w:tcW w:w="2129" w:type="dxa"/>
+          </w:tcPr>
+          <w:p>
+            <w:pPr>
+              <w:rPr>
+                <w:rFonts w:ascii="Times New Roman" w:hAnsi="Times New Roman" w:cs="Times New Roman"/>
+                <w:sz w:val="18"/>
+                <w:lang w:val="en-US"/>
+              </w:rPr>
+            </w:pPr>
+            <w:r>
+              <w:rPr>
+                <w:rFonts w:ascii="Times New Roman" w:hAnsi="Times New Roman" w:cs="Times New Roman"/>
+                <w:sz w:val="18"/>
+                <w:lang w:val="en-US"/>
+              </w:rPr>
+              <w:t>4</w:t>
+            </w:r>
+          </w:p>
+        </w:tc>
+        <w:tc>
+          <w:tcPr>
+            <w:tcW w:w="2129" w:type="dxa"/>
+          </w:tcPr>
+          <w:p>
+            <w:pPr>
+              <w:cnfStyle w:val="000000000000" w:firstRow="0" w:lastRow="0" w:firstColumn="0" w:lastColumn="0" w:oddVBand="0" w:evenVBand="0" w:oddHBand="0" w:evenHBand="0" w:firstRowFirstColumn="0" w:firstRowLastColumn="0" w:lastRowFirstColumn="0" w:lastRowLastColumn="0"/>
+              <w:rPr>
+                <w:rFonts w:ascii="Times New Roman" w:hAnsi="Times New Roman" w:cs="Times New Roman"/>
+                <w:sz w:val="18"/>
+                <w:lang w:val="en-US"/>
+              </w:rPr>
+            </w:pPr>
+            <w:r>
+              <w:rPr>
+                <w:rFonts w:ascii="Times New Roman" w:hAnsi="Times New Roman" w:cs="Times New Roman"/>
+                <w:sz w:val="18"/>
+                <w:lang w:val="en-US"/>
+              </w:rPr>
+              <w:t>Greedy, Random</w:t>
+            </w:r>
+          </w:p>
+        </w:tc>
+        <w:tc>
+          <w:tcPr>
+            <w:tcW w:w="2130" w:type="dxa"/>
+          </w:tcPr>
+          <w:p>
+            <w:pPr>
+              <w:cnfStyle w:val="000000000000" w:firstRow="0" w:lastRow="0" w:firstColumn="0" w:lastColumn="0" w:oddVBand="0" w:evenVBand="0" w:oddHBand="0" w:evenHBand="0" w:firstRowFirstColumn="0" w:firstRowLastColumn="0" w:lastRowFirstColumn="0" w:lastRowLastColumn="0"/>
+              <w:rPr>
+                <w:rFonts w:ascii="Times New Roman" w:hAnsi="Times New Roman" w:cs="Times New Roman"/>
+                <w:sz w:val="18"/>
+                <w:lang w:val="en-US"/>
+              </w:rPr>
+            </w:pPr>
+            <w:r>
+              <w:rPr>
+                <w:rFonts w:ascii="Times New Roman" w:hAnsi="Times New Roman" w:cs="Times New Roman"/>
+                <w:sz w:val="18"/>
+                <w:lang w:val="en-US"/>
+              </w:rPr>
+              <w:t>22</w:t>
+            </w:r>
+          </w:p>
+        </w:tc>
+        <w:tc>
+          <w:tcPr>
+            <w:tcW w:w="2130" w:type="dxa"/>
+          </w:tcPr>
+          <w:p>
+            <w:pPr>
+              <w:cnfStyle w:val="000000000000" w:firstRow="0" w:lastRow="0" w:firstColumn="0" w:lastColumn="0" w:oddVBand="0" w:evenVBand="0" w:oddHBand="0" w:evenHBand="0" w:firstRowFirstColumn="0" w:firstRowLastColumn="0" w:lastRowFirstColumn="0" w:lastRowLastColumn="0"/>
+              <w:rPr>
+                <w:rFonts w:ascii="Times New Roman" w:hAnsi="Times New Roman" w:cs="Times New Roman"/>
+                <w:sz w:val="18"/>
+                <w:lang w:val="en-US"/>
+              </w:rPr>
+            </w:pPr>
+            <w:r>
+              <w:rPr>
+                <w:rFonts w:ascii="Times New Roman" w:hAnsi="Times New Roman" w:cs="Times New Roman"/>
+                <w:sz w:val="18"/>
+                <w:lang w:val="en-US"/>
+              </w:rPr>
+              <w:t>1</w:t>
+            </w:r>
+          </w:p>
+        </w:tc>
+        <w:tc>
+          <w:tcPr>
+            <w:tcW w:w="2130" w:type="dxa"/>
+          </w:tcPr>
+          <w:p>
+            <w:pPr>
+              <w:cnfStyle w:val="000000000000" w:firstRow="0" w:lastRow="0" w:firstColumn="0" w:lastColumn="0" w:oddVBand="0" w:evenVBand="0" w:oddHBand="0" w:evenHBand="0" w:firstRowFirstColumn="0" w:firstRowLastColumn="0" w:lastRowFirstColumn="0" w:lastRowLastColumn="0"/>
+              <w:rPr>
+                <w:rFonts w:ascii="Times New Roman" w:hAnsi="Times New Roman" w:cs="Times New Roman"/>
+                <w:sz w:val="18"/>
+                <w:lang w:val="en-US"/>
+              </w:rPr>
+            </w:pPr>
+            <w:r>
+              <w:rPr>
+                <w:rFonts w:ascii="Times New Roman" w:hAnsi="Times New Roman" w:cs="Times New Roman"/>
+                <w:sz w:val="18"/>
+                <w:lang w:val="en-US"/>
+              </w:rPr>
+              <w:t>-0.4091</w:t>
+            </w:r>
+          </w:p>
+        </w:tc>
+      </w:tr>
+      <w:tr>
+        <w:trPr>
+          <w:cnfStyle w:val="000000100000" w:firstRow="0" w:lastRow="0" w:firstColumn="0" w:lastColumn="0" w:oddVBand="0" w:evenVBand="0" w:oddHBand="1" w:evenHBand="0" w:firstRowFirstColumn="0" w:firstRowLastColumn="0" w:lastRowFirstColumn="0" w:lastRowLastColumn="0"/>
+        </w:trPr>
+        <w:tc>
+          <w:tcPr>
+            <w:cnfStyle w:val="001000000000" w:firstRow="0" w:lastRow="0" w:firstColumn="1" w:lastColumn="0" w:oddVBand="0" w:evenVBand="0" w:oddHBand="0" w:evenHBand="0" w:firstRowFirstColumn="0" w:firstRowLastColumn="0" w:lastRowFirstColumn="0" w:lastRowLastColumn="0"/>
+            <w:tcW w:w="2129" w:type="dxa"/>
+          </w:tcPr>
+          <w:p>
+            <w:pPr>
+              <w:rPr>
+                <w:rFonts w:ascii="Times New Roman" w:hAnsi="Times New Roman" w:cs="Times New Roman"/>
+                <w:sz w:val="18"/>
+                <w:lang w:val="en-US"/>
+              </w:rPr>
+            </w:pPr>
+            <w:r>
+              <w:rPr>
+                <w:rFonts w:ascii="Times New Roman" w:hAnsi="Times New Roman" w:cs="Times New Roman"/>
+                <w:sz w:val="18"/>
+                <w:lang w:val="en-US"/>
+              </w:rPr>
+              <w:t>5</w:t>
+            </w:r>
+          </w:p>
+        </w:tc>
+        <w:tc>
+          <w:tcPr>
+            <w:tcW w:w="2129" w:type="dxa"/>
+          </w:tcPr>
+          <w:p>
+            <w:pPr>
+              <w:cnfStyle w:val="000000100000" w:firstRow="0" w:lastRow="0" w:firstColumn="0" w:lastColumn="0" w:oddVBand="0" w:evenVBand="0" w:oddHBand="1" w:evenHBand="0" w:firstRowFirstColumn="0" w:firstRowLastColumn="0" w:lastRowFirstColumn="0" w:lastRowLastColumn="0"/>
+              <w:rPr>
+                <w:rFonts w:ascii="Times New Roman" w:hAnsi="Times New Roman" w:cs="Times New Roman"/>
+                <w:sz w:val="18"/>
+                <w:lang w:val="en-US"/>
+              </w:rPr>
+            </w:pPr>
+            <w:r>
+              <w:rPr>
+                <w:rFonts w:ascii="Times New Roman" w:hAnsi="Times New Roman" w:cs="Times New Roman"/>
+                <w:sz w:val="18"/>
+                <w:lang w:val="en-US"/>
+              </w:rPr>
+              <w:t>Greedy, Random</w:t>
+            </w:r>
+          </w:p>
+        </w:tc>
+        <w:tc>
+          <w:tcPr>
+            <w:tcW w:w="2130" w:type="dxa"/>
+          </w:tcPr>
+          <w:p>
+            <w:pPr>
+              <w:cnfStyle w:val="000000100000" w:firstRow="0" w:lastRow="0" w:firstColumn="0" w:lastColumn="0" w:oddVBand="0" w:evenVBand="0" w:oddHBand="1" w:evenHBand="0" w:firstRowFirstColumn="0" w:firstRowLastColumn="0" w:lastRowFirstColumn="0" w:lastRowLastColumn="0"/>
+              <w:rPr>
+                <w:rFonts w:ascii="Times New Roman" w:hAnsi="Times New Roman" w:cs="Times New Roman"/>
+                <w:sz w:val="18"/>
+                <w:lang w:val="en-US"/>
+              </w:rPr>
+            </w:pPr>
+            <w:r>
+              <w:rPr>
+                <w:rFonts w:ascii="Times New Roman" w:hAnsi="Times New Roman" w:cs="Times New Roman"/>
+                <w:sz w:val="18"/>
+                <w:lang w:val="en-US"/>
+              </w:rPr>
+              <w:t>26</w:t>
+            </w:r>
+          </w:p>
+        </w:tc>
+        <w:tc>
+          <w:tcPr>
+            <w:tcW w:w="2130" w:type="dxa"/>
+          </w:tcPr>
+          <w:p>
+            <w:pPr>
+              <w:cnfStyle w:val="000000100000" w:firstRow="0" w:lastRow="0" w:firstColumn="0" w:lastColumn="0" w:oddVBand="0" w:evenVBand="0" w:oddHBand="1" w:evenHBand="0" w:firstRowFirstColumn="0" w:firstRowLastColumn="0" w:lastRowFirstColumn="0" w:lastRowLastColumn="0"/>
+              <w:rPr>
+                <w:rFonts w:ascii="Times New Roman" w:hAnsi="Times New Roman" w:cs="Times New Roman"/>
+                <w:sz w:val="18"/>
+                <w:lang w:val="en-US"/>
+              </w:rPr>
+            </w:pPr>
+            <w:r>
+              <w:rPr>
+                <w:rFonts w:ascii="Times New Roman" w:hAnsi="Times New Roman" w:cs="Times New Roman"/>
+                <w:sz w:val="18"/>
+                <w:lang w:val="en-US"/>
+              </w:rPr>
+              <w:t>2</w:t>
+            </w:r>
+          </w:p>
+        </w:tc>
+        <w:tc>
+          <w:tcPr>
+            <w:tcW w:w="2130" w:type="dxa"/>
+          </w:tcPr>
+          <w:p>
+            <w:pPr>
+              <w:cnfStyle w:val="000000100000" w:firstRow="0" w:lastRow="0" w:firstColumn="0" w:lastColumn="0" w:oddVBand="0" w:evenVBand="0" w:oddHBand="1" w:evenHBand="0" w:firstRowFirstColumn="0" w:firstRowLastColumn="0" w:lastRowFirstColumn="0" w:lastRowLastColumn="0"/>
+              <w:rPr>
+                <w:rFonts w:ascii="Times New Roman" w:hAnsi="Times New Roman" w:cs="Times New Roman"/>
+                <w:sz w:val="18"/>
+                <w:lang w:val="en-US"/>
+              </w:rPr>
+            </w:pPr>
+            <w:r>
+              <w:rPr>
+                <w:rFonts w:ascii="Times New Roman" w:hAnsi="Times New Roman" w:cs="Times New Roman"/>
+                <w:sz w:val="18"/>
+                <w:lang w:val="en-US"/>
+              </w:rPr>
+              <w:t>-0.2692</w:t>
+            </w:r>
+          </w:p>
+        </w:tc>
+      </w:tr>
+      <w:tr>
+        <w:tc>
+          <w:tcPr>
+            <w:cnfStyle w:val="001000000000" w:firstRow="0" w:lastRow="0" w:firstColumn="1" w:lastColumn="0" w:oddVBand="0" w:evenVBand="0" w:oddHBand="0" w:evenHBand="0" w:firstRowFirstColumn="0" w:firstRowLastColumn="0" w:lastRowFirstColumn="0" w:lastRowLastColumn="0"/>
+            <w:tcW w:w="2129" w:type="dxa"/>
+          </w:tcPr>
+          <w:p>
+            <w:pPr>
+              <w:rPr>
+                <w:rFonts w:ascii="Times New Roman" w:hAnsi="Times New Roman" w:cs="Times New Roman"/>
+                <w:sz w:val="18"/>
+                <w:lang w:val="en-US"/>
+              </w:rPr>
+            </w:pPr>
+            <w:r>
+              <w:rPr>
+                <w:rFonts w:ascii="Times New Roman" w:hAnsi="Times New Roman" w:cs="Times New Roman"/>
+                <w:sz w:val="18"/>
+                <w:lang w:val="en-US"/>
+              </w:rPr>
+              <w:t>6</w:t>
+            </w:r>
+          </w:p>
+        </w:tc>
+        <w:tc>
+          <w:tcPr>
+            <w:tcW w:w="2129" w:type="dxa"/>
+          </w:tcPr>
+          <w:p>
+            <w:pPr>
+              <w:cnfStyle w:val="000000000000" w:firstRow="0" w:lastRow="0" w:firstColumn="0" w:lastColumn="0" w:oddVBand="0" w:evenVBand="0" w:oddHBand="0" w:evenHBand="0" w:firstRowFirstColumn="0" w:firstRowLastColumn="0" w:lastRowFirstColumn="0" w:lastRowLastColumn="0"/>
+              <w:rPr>
+                <w:rFonts w:ascii="Times New Roman" w:hAnsi="Times New Roman" w:cs="Times New Roman"/>
+                <w:sz w:val="18"/>
+                <w:lang w:val="en-US"/>
+              </w:rPr>
+            </w:pPr>
+            <w:r>
+              <w:rPr>
+                <w:rFonts w:ascii="Times New Roman" w:hAnsi="Times New Roman" w:cs="Times New Roman"/>
+                <w:sz w:val="18"/>
+                <w:lang w:val="en-US"/>
+              </w:rPr>
+              <w:t>Random, Random</w:t>
+            </w:r>
+          </w:p>
+        </w:tc>
+        <w:tc>
+          <w:tcPr>
+            <w:tcW w:w="2130" w:type="dxa"/>
+          </w:tcPr>
+          <w:p>
+            <w:pPr>
+              <w:cnfStyle w:val="000000000000" w:firstRow="0" w:lastRow="0" w:firstColumn="0" w:lastColumn="0" w:oddVBand="0" w:evenVBand="0" w:oddHBand="0" w:evenHBand="0" w:firstRowFirstColumn="0" w:firstRowLastColumn="0" w:lastRowFirstColumn="0" w:lastRowLastColumn="0"/>
+              <w:rPr>
+                <w:rFonts w:ascii="Times New Roman" w:hAnsi="Times New Roman" w:cs="Times New Roman"/>
+                <w:sz w:val="18"/>
+                <w:lang w:val="en-US"/>
+              </w:rPr>
+            </w:pPr>
+            <w:r>
+              <w:rPr>
+                <w:rFonts w:ascii="Times New Roman" w:hAnsi="Times New Roman" w:cs="Times New Roman"/>
+                <w:sz w:val="18"/>
+                <w:lang w:val="en-US"/>
+              </w:rPr>
+              <w:t>23</w:t>
+            </w:r>
+          </w:p>
+        </w:tc>
+        <w:tc>
+          <w:tcPr>
+            <w:tcW w:w="2130" w:type="dxa"/>
+          </w:tcPr>
+          <w:p>
+            <w:pPr>
+              <w:cnfStyle w:val="000000000000" w:firstRow="0" w:lastRow="0" w:firstColumn="0" w:lastColumn="0" w:oddVBand="0" w:evenVBand="0" w:oddHBand="0" w:evenHBand="0" w:firstRowFirstColumn="0" w:firstRowLastColumn="0" w:lastRowFirstColumn="0" w:lastRowLastColumn="0"/>
+              <w:rPr>
+                <w:rFonts w:ascii="Times New Roman" w:hAnsi="Times New Roman" w:cs="Times New Roman"/>
+                <w:sz w:val="18"/>
+                <w:lang w:val="en-US"/>
+              </w:rPr>
+            </w:pPr>
+            <w:r>
+              <w:rPr>
+                <w:rFonts w:ascii="Times New Roman" w:hAnsi="Times New Roman" w:cs="Times New Roman"/>
+                <w:sz w:val="18"/>
+                <w:lang w:val="en-US"/>
+              </w:rPr>
+              <w:t>2</w:t>
+            </w:r>
+          </w:p>
+        </w:tc>
+        <w:tc>
+          <w:tcPr>
+            <w:tcW w:w="2130" w:type="dxa"/>
+          </w:tcPr>
+          <w:p>
+            <w:pPr>
+              <w:cnfStyle w:val="000000000000" w:firstRow="0" w:lastRow="0" w:firstColumn="0" w:lastColumn="0" w:oddVBand="0" w:evenVBand="0" w:oddHBand="0" w:evenHBand="0" w:firstRowFirstColumn="0" w:firstRowLastColumn="0" w:lastRowFirstColumn="0" w:lastRowLastColumn="0"/>
+              <w:rPr>
+                <w:rFonts w:ascii="Times New Roman" w:hAnsi="Times New Roman" w:cs="Times New Roman"/>
+                <w:sz w:val="18"/>
+                <w:lang w:val="en-US"/>
+              </w:rPr>
+            </w:pPr>
+            <w:r>
+              <w:rPr>
+                <w:rFonts w:ascii="Times New Roman" w:hAnsi="Times New Roman" w:cs="Times New Roman"/>
+                <w:sz w:val="18"/>
+                <w:lang w:val="en-US"/>
+              </w:rPr>
+              <w:t>-0.4348</w:t>
+            </w:r>
+          </w:p>
+        </w:tc>
+      </w:tr>
+      <w:tr>
+        <w:trPr>
+          <w:cnfStyle w:val="000000100000" w:firstRow="0" w:lastRow="0" w:firstColumn="0" w:lastColumn="0" w:oddVBand="0" w:evenVBand="0" w:oddHBand="1" w:evenHBand="0" w:firstRowFirstColumn="0" w:firstRowLastColumn="0" w:lastRowFirstColumn="0" w:lastRowLastColumn="0"/>
+        </w:trPr>
+        <w:tc>
+          <w:tcPr>
+            <w:cnfStyle w:val="001000000000" w:firstRow="0" w:lastRow="0" w:firstColumn="1" w:lastColumn="0" w:oddVBand="0" w:evenVBand="0" w:oddHBand="0" w:evenHBand="0" w:firstRowFirstColumn="0" w:firstRowLastColumn="0" w:lastRowFirstColumn="0" w:lastRowLastColumn="0"/>
+            <w:tcW w:w="2129" w:type="dxa"/>
+          </w:tcPr>
+          <w:p>
+            <w:pPr>
+              <w:rPr>
+                <w:rFonts w:ascii="Times New Roman" w:hAnsi="Times New Roman" w:cs="Times New Roman"/>
+                <w:sz w:val="18"/>
+                <w:lang w:val="en-US"/>
+              </w:rPr>
+            </w:pPr>
+            <w:r>
+              <w:rPr>
+                <w:rFonts w:ascii="Times New Roman" w:hAnsi="Times New Roman" w:cs="Times New Roman"/>
+                <w:sz w:val="18"/>
+                <w:lang w:val="en-US"/>
+              </w:rPr>
+              <w:t>7</w:t>
+            </w:r>
+          </w:p>
+        </w:tc>
+        <w:tc>
+          <w:tcPr>
+            <w:tcW w:w="2129" w:type="dxa"/>
+          </w:tcPr>
+          <w:p>
+            <w:pPr>
+              <w:cnfStyle w:val="000000100000" w:firstRow="0" w:lastRow="0" w:firstColumn="0" w:lastColumn="0" w:oddVBand="0" w:evenVBand="0" w:oddHBand="1" w:evenHBand="0" w:firstRowFirstColumn="0" w:firstRowLastColumn="0" w:lastRowFirstColumn="0" w:lastRowLastColumn="0"/>
+              <w:rPr>
+                <w:rFonts w:ascii="Times New Roman" w:hAnsi="Times New Roman" w:cs="Times New Roman"/>
+                <w:sz w:val="18"/>
+                <w:lang w:val="en-US"/>
+              </w:rPr>
+            </w:pPr>
+            <w:r>
+              <w:rPr>
+                <w:rFonts w:ascii="Times New Roman" w:hAnsi="Times New Roman" w:cs="Times New Roman"/>
+                <w:sz w:val="18"/>
+                <w:lang w:val="en-US"/>
+              </w:rPr>
+              <w:t>Random, Random</w:t>
+            </w:r>
+          </w:p>
+        </w:tc>
+        <w:tc>
+          <w:tcPr>
+            <w:tcW w:w="2130" w:type="dxa"/>
+          </w:tcPr>
+          <w:p>
+            <w:pPr>
+              <w:cnfStyle w:val="000000100000" w:firstRow="0" w:lastRow="0" w:firstColumn="0" w:lastColumn="0" w:oddVBand="0" w:evenVBand="0" w:oddHBand="1" w:evenHBand="0" w:firstRowFirstColumn="0" w:firstRowLastColumn="0" w:lastRowFirstColumn="0" w:lastRowLastColumn="0"/>
+              <w:rPr>
+                <w:rFonts w:ascii="Times New Roman" w:hAnsi="Times New Roman" w:cs="Times New Roman"/>
+                <w:sz w:val="18"/>
+                <w:lang w:val="en-US"/>
+              </w:rPr>
+            </w:pPr>
+            <w:r>
+              <w:rPr>
+                <w:rFonts w:ascii="Times New Roman" w:hAnsi="Times New Roman" w:cs="Times New Roman"/>
+                <w:sz w:val="18"/>
+                <w:lang w:val="en-US"/>
+              </w:rPr>
+              <w:t>10</w:t>
+            </w:r>
+          </w:p>
+        </w:tc>
+        <w:tc>
+          <w:tcPr>
+            <w:tcW w:w="2130" w:type="dxa"/>
+          </w:tcPr>
+          <w:p>
+            <w:pPr>
+              <w:cnfStyle w:val="000000100000" w:firstRow="0" w:lastRow="0" w:firstColumn="0" w:lastColumn="0" w:oddVBand="0" w:evenVBand="0" w:oddHBand="1" w:evenHBand="0" w:firstRowFirstColumn="0" w:firstRowLastColumn="0" w:lastRowFirstColumn="0" w:lastRowLastColumn="0"/>
+              <w:rPr>
+                <w:rFonts w:ascii="Times New Roman" w:hAnsi="Times New Roman" w:cs="Times New Roman"/>
+                <w:sz w:val="18"/>
+                <w:lang w:val="en-US"/>
+              </w:rPr>
+            </w:pPr>
+            <w:r>
+              <w:rPr>
+                <w:rFonts w:ascii="Times New Roman" w:hAnsi="Times New Roman" w:cs="Times New Roman"/>
+                <w:sz w:val="18"/>
+                <w:lang w:val="en-US"/>
+              </w:rPr>
+              <w:t>3</w:t>
+            </w:r>
+          </w:p>
+        </w:tc>
+        <w:tc>
+          <w:tcPr>
+            <w:tcW w:w="2130" w:type="dxa"/>
+          </w:tcPr>
+          <w:p>
+            <w:pPr>
+              <w:cnfStyle w:val="000000100000" w:firstRow="0" w:lastRow="0" w:firstColumn="0" w:lastColumn="0" w:oddVBand="0" w:evenVBand="0" w:oddHBand="1" w:evenHBand="0" w:firstRowFirstColumn="0" w:firstRowLastColumn="0" w:lastRowFirstColumn="0" w:lastRowLastColumn="0"/>
+              <w:rPr>
+                <w:rFonts w:ascii="Times New Roman" w:hAnsi="Times New Roman" w:cs="Times New Roman"/>
+                <w:sz w:val="18"/>
+                <w:lang w:val="en-US"/>
+              </w:rPr>
+            </w:pPr>
+            <w:r>
+              <w:rPr>
+                <w:rFonts w:ascii="Times New Roman" w:hAnsi="Times New Roman" w:cs="Times New Roman"/>
+                <w:sz w:val="18"/>
+                <w:lang w:val="en-US"/>
+              </w:rPr>
+              <w:t>-0.1</w:t>
+            </w:r>
+          </w:p>
+        </w:tc>
+      </w:tr>
+    </w:tbl>
+    <w:p>
+      <w:pPr>
+        <w:rPr>
+          <w:rFonts w:ascii="Times New Roman" w:hAnsi="Times New Roman" w:cs="Times New Roman"/>
+          <w:sz w:val="18"/>
+          <w:lang w:val="en-US"/>
+        </w:rPr>
+      </w:pPr>
+    </w:p>
+    <w:p>
+      <w:pPr>
+        <w:rPr>
+          <w:rFonts w:ascii="Times New Roman" w:hAnsi="Times New Roman" w:cs="Times New Roman"/>
+          <w:sz w:val="18"/>
+          <w:lang w:val="en-US"/>
+        </w:rPr>
+      </w:pPr>
+      <w:r>
+        <w:rPr>
+          <w:rFonts w:ascii="Times New Roman" w:hAnsi="Times New Roman" w:cs="Times New Roman"/>
+          <w:sz w:val="18"/>
+          <w:lang w:val="en-US"/>
+        </w:rPr>
+        <w:t xml:space="preserve">In terms of the overall game performance, </w:t>
+      </w:r>
+      <w:r>
+        <w:rPr>
+          <w:rFonts w:ascii="Times New Roman" w:hAnsi="Times New Roman" w:cs="Times New Roman"/>
+          <w:sz w:val="18"/>
+          <w:lang w:val="en-US"/>
+        </w:rPr>
+        <w:t>during the start of training, as expected, our Q-Learning agent performs extremely poorly.</w:t>
+      </w:r>
+      <w:r>
+        <w:rPr>
+          <w:rFonts w:ascii="Times New Roman" w:hAnsi="Times New Roman" w:cs="Times New Roman"/>
+          <w:sz w:val="18"/>
+          <w:lang w:val="en-US"/>
+        </w:rPr>
+        <w:t xml:space="preserve"> It fails to win the majority of its games</w:t>
+      </w:r>
+      <w:r>
+        <w:rPr>
+          <w:rFonts w:ascii="Times New Roman" w:hAnsi="Times New Roman" w:cs="Times New Roman"/>
+          <w:sz w:val="18"/>
+          <w:lang w:val="en-US"/>
+        </w:rPr>
+        <w:t xml:space="preserve"> against more intelligent players</w:t>
+      </w:r>
+      <w:r>
+        <w:rPr>
+          <w:rFonts w:ascii="Times New Roman" w:hAnsi="Times New Roman" w:cs="Times New Roman"/>
+          <w:sz w:val="18"/>
+          <w:lang w:val="en-US"/>
+        </w:rPr>
+        <w:t xml:space="preserve"> (at the time)</w:t>
+      </w:r>
+      <w:r>
+        <w:rPr>
+          <w:rFonts w:ascii="Times New Roman" w:hAnsi="Times New Roman" w:cs="Times New Roman"/>
+          <w:sz w:val="18"/>
+          <w:lang w:val="en-US"/>
+        </w:rPr>
+        <w:t>, as it is currently in the exploration phase, and its knowledge stores are minimal.</w:t>
+      </w:r>
+      <w:r>
+        <w:rPr>
+          <w:rFonts w:ascii="Times New Roman" w:hAnsi="Times New Roman" w:cs="Times New Roman"/>
+          <w:sz w:val="18"/>
+          <w:lang w:val="en-US"/>
+        </w:rPr>
+        <w:t xml:space="preserve"> However, </w:t>
+      </w:r>
+      <w:r>
+        <w:rPr>
+          <w:rFonts w:ascii="Times New Roman" w:hAnsi="Times New Roman" w:cs="Times New Roman"/>
+          <w:sz w:val="18"/>
+          <w:lang w:val="en-US"/>
+        </w:rPr>
+        <w:t>after roughly 100 to</w:t>
+      </w:r>
+      <w:r>
+        <w:rPr>
+          <w:rFonts w:ascii="Times New Roman" w:hAnsi="Times New Roman" w:cs="Times New Roman"/>
+          <w:sz w:val="18"/>
+          <w:lang w:val="en-US"/>
+        </w:rPr>
+        <w:t xml:space="preserve"> </w:t>
+      </w:r>
+      <w:r>
+        <w:rPr>
+          <w:rFonts w:ascii="Times New Roman" w:hAnsi="Times New Roman" w:cs="Times New Roman"/>
+          <w:sz w:val="18"/>
+          <w:lang w:val="en-US"/>
+        </w:rPr>
+        <w:t>150</w:t>
+      </w:r>
+      <w:r>
+        <w:rPr>
+          <w:rFonts w:ascii="Times New Roman" w:hAnsi="Times New Roman" w:cs="Times New Roman"/>
+          <w:sz w:val="18"/>
+          <w:lang w:val="en-US"/>
+        </w:rPr>
+        <w:t xml:space="preserve"> games, </w:t>
+      </w:r>
+      <w:r>
+        <w:rPr>
+          <w:rFonts w:ascii="Times New Roman" w:hAnsi="Times New Roman" w:cs="Times New Roman"/>
+          <w:sz w:val="18"/>
+          <w:lang w:val="en-US"/>
+        </w:rPr>
+        <w:t xml:space="preserve">the agent begins to </w:t>
+      </w:r>
+      <w:r>
+        <w:rPr>
+          <w:rFonts w:ascii="Times New Roman" w:hAnsi="Times New Roman" w:cs="Times New Roman"/>
+          <w:sz w:val="18"/>
+          <w:lang w:val="en-US"/>
+        </w:rPr>
+        <w:t xml:space="preserve">encounter state-action pairs </w:t>
+      </w:r>
+      <w:r>
+        <w:rPr>
+          <w:rFonts w:ascii="Times New Roman" w:hAnsi="Times New Roman" w:cs="Times New Roman"/>
+          <w:sz w:val="18"/>
+          <w:lang w:val="en-US"/>
+        </w:rPr>
+        <w:t xml:space="preserve">which it has commonly visited, and </w:t>
+      </w:r>
+      <w:r>
+        <w:rPr>
+          <w:rFonts w:ascii="Times New Roman" w:hAnsi="Times New Roman" w:cs="Times New Roman"/>
+          <w:sz w:val="18"/>
+          <w:lang w:val="en-US"/>
+        </w:rPr>
+        <w:t xml:space="preserve">it exploits these </w:t>
+      </w:r>
+      <w:r>
+        <w:rPr>
+          <w:rFonts w:ascii="Times New Roman" w:hAnsi="Times New Roman" w:cs="Times New Roman"/>
+          <w:sz w:val="18"/>
+          <w:lang w:val="en-US"/>
+        </w:rPr>
+        <w:t xml:space="preserve">states to move itself into more </w:t>
+      </w:r>
+      <w:r>
+        <w:rPr>
+          <w:rFonts w:ascii="Times New Roman" w:hAnsi="Times New Roman" w:cs="Times New Roman"/>
+          <w:sz w:val="18"/>
+          <w:lang w:val="en-US"/>
+        </w:rPr>
+        <w:t>favorable</w:t>
+      </w:r>
+      <w:r>
+        <w:rPr>
+          <w:rFonts w:ascii="Times New Roman" w:hAnsi="Times New Roman" w:cs="Times New Roman"/>
+          <w:sz w:val="18"/>
+          <w:lang w:val="en-US"/>
+        </w:rPr>
+        <w:t xml:space="preserve"> positions</w:t>
+      </w:r>
+      <w:r>
+        <w:rPr>
+          <w:rFonts w:ascii="Times New Roman" w:hAnsi="Times New Roman" w:cs="Times New Roman"/>
+          <w:sz w:val="18"/>
+          <w:lang w:val="en-US"/>
+        </w:rPr>
+        <w:t xml:space="preserve">; while it still loses the majority of its games, we notice a tangible improvement to the performance of the agent – </w:t>
+      </w:r>
+      <w:r>
+        <w:rPr>
+          <w:rFonts w:ascii="Times New Roman" w:hAnsi="Times New Roman" w:cs="Times New Roman"/>
+          <w:sz w:val="18"/>
+          <w:lang w:val="en-US"/>
+        </w:rPr>
+        <w:t xml:space="preserve">it captures more frequently and </w:t>
+      </w:r>
+      <w:r>
+        <w:rPr>
+          <w:rFonts w:ascii="Times New Roman" w:hAnsi="Times New Roman" w:cs="Times New Roman"/>
+          <w:sz w:val="18"/>
+          <w:lang w:val="en-US"/>
+        </w:rPr>
+        <w:t>favors higher capture values</w:t>
+      </w:r>
+      <w:r>
+        <w:rPr>
+          <w:rFonts w:ascii="Times New Roman" w:hAnsi="Times New Roman" w:cs="Times New Roman"/>
+          <w:sz w:val="18"/>
+          <w:lang w:val="en-US"/>
+        </w:rPr>
+        <w:t xml:space="preserve"> as these actions produce greater reward values</w:t>
+      </w:r>
+      <w:r>
+        <w:rPr>
+          <w:rFonts w:ascii="Times New Roman" w:hAnsi="Times New Roman" w:cs="Times New Roman"/>
+          <w:sz w:val="18"/>
+          <w:lang w:val="en-US"/>
+        </w:rPr>
+        <w:t xml:space="preserve"> than others</w:t>
+      </w:r>
+      <w:r>
+        <w:rPr>
+          <w:rFonts w:ascii="Times New Roman" w:hAnsi="Times New Roman" w:cs="Times New Roman"/>
+          <w:sz w:val="18"/>
+          <w:lang w:val="en-US"/>
+        </w:rPr>
+        <w:t>, and it will occasionally move its pieces out of danger</w:t>
+      </w:r>
+      <w:r>
+        <w:rPr>
+          <w:rFonts w:ascii="Times New Roman" w:hAnsi="Times New Roman" w:cs="Times New Roman"/>
+          <w:sz w:val="18"/>
+          <w:lang w:val="en-US"/>
+        </w:rPr>
+        <w:t>ous attacking lines</w:t>
+      </w:r>
+      <w:r>
+        <w:rPr>
+          <w:rFonts w:ascii="Times New Roman" w:hAnsi="Times New Roman" w:cs="Times New Roman"/>
+          <w:sz w:val="18"/>
+          <w:lang w:val="en-US"/>
+        </w:rPr>
+        <w:t xml:space="preserve"> to avoid incurring reward losses</w:t>
+      </w:r>
+      <w:r>
+        <w:rPr>
+          <w:rFonts w:ascii="Times New Roman" w:hAnsi="Times New Roman" w:cs="Times New Roman"/>
+          <w:sz w:val="18"/>
+          <w:lang w:val="en-US"/>
+        </w:rPr>
+        <w:t>.</w:t>
+      </w:r>
+    </w:p>
+    <w:p>
+      <w:pPr>
+        <w:rPr>
+          <w:rFonts w:ascii="Times New Roman" w:hAnsi="Times New Roman" w:cs="Times New Roman"/>
+          <w:sz w:val="18"/>
+          <w:lang w:val="en-US"/>
+        </w:rPr>
+      </w:pPr>
+      <w:r>
+        <w:rPr>
+          <w:rFonts w:ascii="Times New Roman" w:hAnsi="Times New Roman" w:cs="Times New Roman"/>
+          <w:sz w:val="18"/>
+          <w:lang w:val="en-US"/>
+        </w:rPr>
+        <w:t>We see a steady trend of improvement</w:t>
+      </w:r>
+      <w:r>
+        <w:rPr>
+          <w:rFonts w:ascii="Times New Roman" w:hAnsi="Times New Roman" w:cs="Times New Roman"/>
+          <w:sz w:val="18"/>
+          <w:lang w:val="en-US"/>
+        </w:rPr>
+        <w:t xml:space="preserve"> in </w:t>
+      </w:r>
+      <w:r>
+        <w:rPr>
+          <w:rFonts w:ascii="Times New Roman" w:hAnsi="Times New Roman" w:cs="Times New Roman"/>
+          <w:i/>
+          <w:sz w:val="18"/>
+          <w:lang w:val="en-US"/>
+        </w:rPr>
+        <w:t>Agent22466497</w:t>
+      </w:r>
+      <w:r>
+        <w:rPr>
+          <w:rFonts w:ascii="Times New Roman" w:hAnsi="Times New Roman" w:cs="Times New Roman"/>
+          <w:sz w:val="18"/>
+          <w:lang w:val="en-US"/>
+        </w:rPr>
+        <w:t>’s performance</w:t>
+      </w:r>
+      <w:r>
+        <w:rPr>
+          <w:rFonts w:ascii="Times New Roman" w:hAnsi="Times New Roman" w:cs="Times New Roman"/>
+          <w:sz w:val="18"/>
+          <w:lang w:val="en-US"/>
+        </w:rPr>
+        <w:t xml:space="preserve"> when playing against greedy agents, while that same trend is not observed when playing against random agents.</w:t>
+      </w:r>
+      <w:r>
+        <w:rPr>
+          <w:rFonts w:ascii="Times New Roman" w:hAnsi="Times New Roman" w:cs="Times New Roman"/>
+          <w:sz w:val="18"/>
+          <w:lang w:val="en-US"/>
+        </w:rPr>
+        <w:t xml:space="preserve"> </w:t>
+      </w:r>
+      <w:r>
+        <w:rPr>
+          <w:rFonts w:ascii="Times New Roman" w:hAnsi="Times New Roman" w:cs="Times New Roman"/>
+          <w:sz w:val="18"/>
+          <w:lang w:val="en-US"/>
+        </w:rPr>
+        <w:t xml:space="preserve">Random agents tend to reach states which serve no benefit to our agent’s utility, meaning that while random agents possess no degree of intelligence, the sheer breadth of states reached </w:t>
+      </w:r>
+      <w:r>
+        <w:rPr>
+          <w:rFonts w:ascii="Times New Roman" w:hAnsi="Times New Roman" w:cs="Times New Roman"/>
+          <w:sz w:val="18"/>
+          <w:lang w:val="en-US"/>
+        </w:rPr>
+        <w:t>could simply overwhelm our agent</w:t>
+      </w:r>
+      <w:r>
+        <w:rPr>
+          <w:rFonts w:ascii="Times New Roman" w:hAnsi="Times New Roman" w:cs="Times New Roman"/>
+          <w:sz w:val="18"/>
+          <w:lang w:val="en-US"/>
+        </w:rPr>
+        <w:t>’s breath of knowledge stores</w:t>
+      </w:r>
+      <w:r>
+        <w:rPr>
+          <w:rFonts w:ascii="Times New Roman" w:hAnsi="Times New Roman" w:cs="Times New Roman"/>
+          <w:sz w:val="18"/>
+          <w:lang w:val="en-US"/>
+        </w:rPr>
+        <w:t>, perhaps an unintended advantage that random agents possess</w:t>
+      </w:r>
+      <w:r>
+        <w:rPr>
+          <w:rFonts w:ascii="Times New Roman" w:hAnsi="Times New Roman" w:cs="Times New Roman"/>
+          <w:sz w:val="18"/>
+          <w:lang w:val="en-US"/>
+        </w:rPr>
+        <w:t>, although this is clearly not on equal footing to greedy agents</w:t>
+      </w:r>
+      <w:r>
+        <w:rPr>
+          <w:rFonts w:ascii="Times New Roman" w:hAnsi="Times New Roman" w:cs="Times New Roman"/>
+          <w:sz w:val="18"/>
+          <w:lang w:val="en-US"/>
+        </w:rPr>
+        <w:t>.</w:t>
+      </w:r>
+    </w:p>
+    <w:p>
+      <w:pPr>
+        <w:rPr>
+          <w:rFonts w:ascii="Times New Roman" w:hAnsi="Times New Roman" w:cs="Times New Roman"/>
+          <w:sz w:val="18"/>
+          <w:lang w:val="en-US"/>
+        </w:rPr>
+      </w:pPr>
+      <w:r>
+        <w:rPr>
+          <w:rFonts w:ascii="Times New Roman" w:hAnsi="Times New Roman" w:cs="Times New Roman"/>
+          <w:sz w:val="18"/>
+          <w:lang w:val="en-US"/>
+        </w:rPr>
+        <w:lastRenderedPageBreak/>
+        <w:t xml:space="preserve">Extrapolating </w:t>
+      </w:r>
+      <w:r>
+        <w:rPr>
+          <w:rFonts w:ascii="Times New Roman" w:hAnsi="Times New Roman" w:cs="Times New Roman"/>
+          <w:sz w:val="18"/>
+          <w:lang w:val="en-US"/>
+        </w:rPr>
+        <w:t>our agent’s performance</w:t>
+      </w:r>
+      <w:r>
+        <w:rPr>
+          <w:rFonts w:ascii="Times New Roman" w:hAnsi="Times New Roman" w:cs="Times New Roman"/>
+          <w:sz w:val="18"/>
+          <w:lang w:val="en-US"/>
+        </w:rPr>
+        <w:t>, we can predict that in the future, our agent may continue along this trend of improvement, although exceptional agent performance may be limited by bot</w:t>
+      </w:r>
+      <w:r>
+        <w:rPr>
+          <w:rFonts w:ascii="Times New Roman" w:hAnsi="Times New Roman" w:cs="Times New Roman"/>
+          <w:sz w:val="18"/>
+          <w:lang w:val="en-US"/>
+        </w:rPr>
+        <w:t xml:space="preserve">h the </w:t>
+      </w:r>
+      <w:r>
+        <w:rPr>
+          <w:rFonts w:ascii="Consolas" w:hAnsi="Consolas" w:cs="Times New Roman"/>
+          <w:sz w:val="18"/>
+          <w:lang w:val="en-US"/>
+        </w:rPr>
+        <w:t>f</w:t>
+      </w:r>
+      <w:r>
+        <w:rPr>
+          <w:rFonts w:ascii="Times New Roman" w:hAnsi="Times New Roman" w:cs="Times New Roman"/>
+          <w:sz w:val="18"/>
+          <w:lang w:val="en-US"/>
+        </w:rPr>
+        <w:t>-function hyperparameter, the quality of the reward fun</w:t>
+      </w:r>
+      <w:r>
+        <w:rPr>
+          <w:rFonts w:ascii="Times New Roman" w:hAnsi="Times New Roman" w:cs="Times New Roman"/>
+          <w:sz w:val="18"/>
+          <w:lang w:val="en-US"/>
+        </w:rPr>
+        <w:t>ction</w:t>
+      </w:r>
+      <w:r>
+        <w:rPr>
+          <w:rFonts w:ascii="Times New Roman" w:hAnsi="Times New Roman" w:cs="Times New Roman"/>
+          <w:sz w:val="18"/>
+          <w:lang w:val="en-US"/>
+        </w:rPr>
+        <w:t>, the quality of the training data</w:t>
+      </w:r>
+      <w:r>
+        <w:rPr>
+          <w:rFonts w:ascii="Times New Roman" w:hAnsi="Times New Roman" w:cs="Times New Roman"/>
+          <w:sz w:val="18"/>
+          <w:lang w:val="en-US"/>
+        </w:rPr>
+        <w:t>/environments</w:t>
+      </w:r>
+      <w:r>
+        <w:rPr>
+          <w:rFonts w:ascii="Times New Roman" w:hAnsi="Times New Roman" w:cs="Times New Roman"/>
+          <w:sz w:val="18"/>
+          <w:lang w:val="en-US"/>
+        </w:rPr>
+        <w:t>, or a combination of</w:t>
+      </w:r>
+      <w:r>
+        <w:rPr>
+          <w:rFonts w:ascii="Times New Roman" w:hAnsi="Times New Roman" w:cs="Times New Roman"/>
+          <w:sz w:val="18"/>
+          <w:lang w:val="en-US"/>
+        </w:rPr>
+        <w:t xml:space="preserve"> all these factors</w:t>
+      </w:r>
+      <w:r>
+        <w:rPr>
+          <w:rFonts w:ascii="Times New Roman" w:hAnsi="Times New Roman" w:cs="Times New Roman"/>
+          <w:sz w:val="18"/>
+          <w:lang w:val="en-US"/>
+        </w:rPr>
+        <w:t>.</w:t>
+      </w:r>
+      <w:r>
+        <w:rPr>
+          <w:rFonts w:ascii="Times New Roman" w:hAnsi="Times New Roman" w:cs="Times New Roman"/>
+          <w:sz w:val="18"/>
+          <w:lang w:val="en-US"/>
+        </w:rPr>
+        <w:t xml:space="preserve"> With careful tuning, we will certainly be able to reach an acceptable 0-proportion, although this may require a vast amount of training situations before our agent’s performance can be generalized against multiple types of agents.</w:t>
       </w:r>
       <w:bookmarkStart w:id="0" w:name="_GoBack"/>
       <w:bookmarkEnd w:id="0"/>
-      <w:r>
-        <w:rPr>
-          <w:rFonts w:ascii="Times New Roman" w:hAnsi="Times New Roman" w:cs="Times New Roman"/>
-          <w:sz w:val="18"/>
-          <w:lang w:val="en-US"/>
-        </w:rPr>
-        <w:t>.</w:t>
-      </w:r>
-    </w:p>
-    <w:p>
-      <w:pPr>
-        <w:rPr>
-          <w:rFonts w:ascii="Times New Roman" w:hAnsi="Times New Roman" w:cs="Times New Roman"/>
-          <w:b/>
-          <w:sz w:val="18"/>
-          <w:lang w:val="en-US"/>
-        </w:rPr>
-      </w:pPr>
-      <w:r>
-        <w:rPr>
-          <w:rFonts w:ascii="Times New Roman" w:hAnsi="Times New Roman" w:cs="Times New Roman"/>
-          <w:b/>
-          <w:sz w:val="18"/>
-          <w:lang w:val="en-US"/>
-        </w:rPr>
-        <w:t>Agent Performance</w:t>
-      </w:r>
-    </w:p>
-    <w:p>
-      <w:pPr>
-        <w:rPr>
-          <w:rFonts w:ascii="Times New Roman" w:hAnsi="Times New Roman" w:cs="Times New Roman"/>
-          <w:sz w:val="18"/>
-          <w:lang w:val="en-US"/>
-        </w:rPr>
-      </w:pPr>
-      <w:proofErr w:type="spellStart"/>
-      <w:r>
-        <w:rPr>
-          <w:rFonts w:ascii="Times New Roman" w:hAnsi="Times New Roman" w:cs="Times New Roman"/>
-          <w:sz w:val="18"/>
-          <w:lang w:val="en-US"/>
-        </w:rPr>
-        <w:t>ThreeChess</w:t>
-      </w:r>
-      <w:proofErr w:type="spellEnd"/>
-      <w:r>
-        <w:rPr>
-          <w:rFonts w:ascii="Times New Roman" w:hAnsi="Times New Roman" w:cs="Times New Roman"/>
-          <w:sz w:val="18"/>
-          <w:lang w:val="en-US"/>
-        </w:rPr>
-        <w:t xml:space="preserve"> has an extremely large branching factor, and the number of </w:t>
-      </w:r>
-      <w:r>
-        <w:rPr>
-          <w:rFonts w:ascii="Times New Roman" w:hAnsi="Times New Roman" w:cs="Times New Roman"/>
-          <w:sz w:val="18"/>
-          <w:lang w:val="en-US"/>
-        </w:rPr>
-        <w:t xml:space="preserve">possible board </w:t>
-      </w:r>
-      <w:r>
-        <w:rPr>
-          <w:rFonts w:ascii="Times New Roman" w:hAnsi="Times New Roman" w:cs="Times New Roman"/>
-          <w:sz w:val="18"/>
-          <w:lang w:val="en-US"/>
-        </w:rPr>
-        <w:t>layouts</w:t>
-      </w:r>
-      <w:r>
-        <w:rPr>
-          <w:rFonts w:ascii="Times New Roman" w:hAnsi="Times New Roman" w:cs="Times New Roman"/>
-          <w:sz w:val="18"/>
-          <w:lang w:val="en-US"/>
-        </w:rPr>
-        <w:t xml:space="preserve"> far exceeds the number in standard 2-player chess, which after only 4 moves, already has over 288 billion distinct possible board states.</w:t>
-      </w:r>
-      <w:r>
-        <w:rPr>
-          <w:rFonts w:ascii="Times New Roman" w:hAnsi="Times New Roman" w:cs="Times New Roman"/>
-          <w:sz w:val="18"/>
-          <w:lang w:val="en-US"/>
-        </w:rPr>
-        <w:t xml:space="preserve"> It is impossible, from a training standpoint, for a Q-Learning agent to capture every possible board position during training, let alone accurately calculate the utility value for </w:t>
-      </w:r>
-      <w:r>
-        <w:rPr>
-          <w:rFonts w:ascii="Times New Roman" w:hAnsi="Times New Roman" w:cs="Times New Roman"/>
-          <w:sz w:val="18"/>
-          <w:lang w:val="en-US"/>
-        </w:rPr>
-        <w:t xml:space="preserve">all </w:t>
-      </w:r>
-      <w:r>
-        <w:rPr>
-          <w:rFonts w:ascii="Times New Roman" w:hAnsi="Times New Roman" w:cs="Times New Roman"/>
-          <w:sz w:val="18"/>
-          <w:lang w:val="en-US"/>
-        </w:rPr>
-        <w:t>those states</w:t>
-      </w:r>
-      <w:r>
-        <w:rPr>
-          <w:rFonts w:ascii="Times New Roman" w:hAnsi="Times New Roman" w:cs="Times New Roman"/>
-          <w:sz w:val="18"/>
-          <w:lang w:val="en-US"/>
-        </w:rPr>
-        <w:t>.</w:t>
-      </w:r>
-      <w:r>
-        <w:rPr>
-          <w:rFonts w:ascii="Times New Roman" w:hAnsi="Times New Roman" w:cs="Times New Roman"/>
-          <w:sz w:val="18"/>
-          <w:lang w:val="en-US"/>
-        </w:rPr>
-        <w:t xml:space="preserve"> After </w:t>
-      </w:r>
-      <w:r>
-        <w:rPr>
-          <w:rFonts w:ascii="Times New Roman" w:hAnsi="Times New Roman" w:cs="Times New Roman"/>
-          <w:sz w:val="18"/>
-          <w:lang w:val="en-US"/>
-        </w:rPr>
-        <w:t xml:space="preserve">only roughly 40 to 50 games of training against the aforementioned greedy agents, </w:t>
-      </w:r>
-      <w:r>
-        <w:rPr>
-          <w:rFonts w:ascii="Times New Roman" w:hAnsi="Times New Roman" w:cs="Times New Roman"/>
-          <w:sz w:val="18"/>
-          <w:lang w:val="en-US"/>
-        </w:rPr>
-        <w:t xml:space="preserve">our Q-Utility </w:t>
-      </w:r>
-      <w:r>
-        <w:rPr>
-          <w:rFonts w:ascii="Times New Roman" w:hAnsi="Times New Roman" w:cs="Times New Roman"/>
-          <w:sz w:val="18"/>
-          <w:lang w:val="en-US"/>
-        </w:rPr>
-        <w:t>persistence</w:t>
-      </w:r>
-      <w:r>
-        <w:rPr>
-          <w:rFonts w:ascii="Times New Roman" w:hAnsi="Times New Roman" w:cs="Times New Roman"/>
-          <w:sz w:val="18"/>
-          <w:lang w:val="en-US"/>
-        </w:rPr>
-        <w:t xml:space="preserve"> file is well in excess of 3 MB – quite a large file for storing </w:t>
-      </w:r>
-      <w:r>
-        <w:rPr>
-          <w:rFonts w:ascii="Times New Roman" w:hAnsi="Times New Roman" w:cs="Times New Roman"/>
-          <w:sz w:val="18"/>
-          <w:lang w:val="en-US"/>
-        </w:rPr>
-        <w:t xml:space="preserve">the utility of state-action pairs. Thus, the importance of </w:t>
-      </w:r>
-      <w:r>
-        <w:rPr>
-          <w:rFonts w:ascii="Times New Roman" w:hAnsi="Times New Roman" w:cs="Times New Roman"/>
-          <w:sz w:val="18"/>
-          <w:lang w:val="en-US"/>
-        </w:rPr>
-        <w:t xml:space="preserve">training against intelligent agents is emphasizes – we need to rely on only being able to capture the board positions which are likely to occur, assuming players are intelligent, whereas a random agent is not intelligent and will therefore be more likely to encounter board states that </w:t>
-      </w:r>
-      <w:r>
-        <w:rPr>
-          <w:rFonts w:ascii="Times New Roman" w:hAnsi="Times New Roman" w:cs="Times New Roman"/>
-          <w:sz w:val="18"/>
-          <w:lang w:val="en-US"/>
-        </w:rPr>
-        <w:t>serve</w:t>
-      </w:r>
-      <w:r>
-        <w:rPr>
-          <w:rFonts w:ascii="Times New Roman" w:hAnsi="Times New Roman" w:cs="Times New Roman"/>
-          <w:sz w:val="18"/>
-          <w:lang w:val="en-US"/>
-        </w:rPr>
-        <w:t xml:space="preserve"> no benefit to most utilities.</w:t>
-      </w:r>
-    </w:p>
-    <w:p>
-      <w:pPr>
-        <w:rPr>
-          <w:rFonts w:ascii="Times New Roman" w:hAnsi="Times New Roman" w:cs="Times New Roman"/>
-          <w:sz w:val="18"/>
-          <w:lang w:val="en-US"/>
-        </w:rPr>
-      </w:pPr>
-      <w:r>
-        <w:rPr>
-          <w:rFonts w:ascii="Times New Roman" w:hAnsi="Times New Roman" w:cs="Times New Roman"/>
-          <w:sz w:val="18"/>
-          <w:lang w:val="en-US"/>
-        </w:rPr>
-        <w:t>In terms of time, a</w:t>
-      </w:r>
-      <w:r>
-        <w:rPr>
-          <w:rFonts w:ascii="Times New Roman" w:hAnsi="Times New Roman" w:cs="Times New Roman"/>
-          <w:sz w:val="18"/>
-          <w:lang w:val="en-US"/>
-        </w:rPr>
-        <w:t xml:space="preserve">s the size of the </w:t>
-      </w:r>
-      <w:r>
-        <w:rPr>
-          <w:rFonts w:ascii="Times New Roman" w:hAnsi="Times New Roman" w:cs="Times New Roman"/>
-          <w:sz w:val="18"/>
-          <w:lang w:val="en-US"/>
-        </w:rPr>
-        <w:t>persistence</w:t>
-      </w:r>
-      <w:r>
-        <w:rPr>
-          <w:rFonts w:ascii="Times New Roman" w:hAnsi="Times New Roman" w:cs="Times New Roman"/>
-          <w:sz w:val="18"/>
-          <w:lang w:val="en-US"/>
-        </w:rPr>
-        <w:t xml:space="preserve"> files increases</w:t>
-      </w:r>
-      <w:r>
-        <w:rPr>
-          <w:rFonts w:ascii="Times New Roman" w:hAnsi="Times New Roman" w:cs="Times New Roman"/>
-          <w:sz w:val="18"/>
-          <w:lang w:val="en-US"/>
-        </w:rPr>
-        <w:t>, the time it takes to read and write</w:t>
-      </w:r>
-      <w:r>
-        <w:rPr>
-          <w:rFonts w:ascii="Times New Roman" w:hAnsi="Times New Roman" w:cs="Times New Roman"/>
-          <w:sz w:val="18"/>
-          <w:lang w:val="en-US"/>
-        </w:rPr>
-        <w:t xml:space="preserve"> these files also increases. As mentioned before, because </w:t>
-      </w:r>
-      <w:r>
-        <w:rPr>
-          <w:rFonts w:ascii="Times New Roman" w:hAnsi="Times New Roman" w:cs="Times New Roman"/>
-          <w:sz w:val="18"/>
-          <w:lang w:val="en-US"/>
-        </w:rPr>
-        <w:t xml:space="preserve">game over states are not passed to the </w:t>
-      </w:r>
-      <w:proofErr w:type="spellStart"/>
-      <w:r>
-        <w:rPr>
-          <w:rFonts w:ascii="Consolas" w:hAnsi="Consolas" w:cs="Times New Roman"/>
-          <w:sz w:val="18"/>
-          <w:lang w:val="en-US"/>
-        </w:rPr>
-        <w:t>playMove</w:t>
-      </w:r>
-      <w:proofErr w:type="spellEnd"/>
-      <w:r>
-        <w:rPr>
-          <w:rFonts w:ascii="Times New Roman" w:hAnsi="Times New Roman" w:cs="Times New Roman"/>
-          <w:sz w:val="18"/>
-          <w:lang w:val="en-US"/>
-        </w:rPr>
-        <w:t xml:space="preserve"> function</w:t>
-      </w:r>
-      <w:r>
-        <w:rPr>
-          <w:rFonts w:ascii="Times New Roman" w:hAnsi="Times New Roman" w:cs="Times New Roman"/>
-          <w:sz w:val="18"/>
-          <w:lang w:val="en-US"/>
-        </w:rPr>
-        <w:t xml:space="preserve"> (and thus we can block a file-write until the game is over)</w:t>
-      </w:r>
-      <w:r>
-        <w:rPr>
-          <w:rFonts w:ascii="Times New Roman" w:hAnsi="Times New Roman" w:cs="Times New Roman"/>
-          <w:sz w:val="18"/>
-          <w:lang w:val="en-US"/>
-        </w:rPr>
-        <w:t>,</w:t>
-      </w:r>
-      <w:r>
-        <w:rPr>
-          <w:rFonts w:ascii="Times New Roman" w:hAnsi="Times New Roman" w:cs="Times New Roman"/>
-          <w:sz w:val="18"/>
-          <w:lang w:val="en-US"/>
-        </w:rPr>
-        <w:t xml:space="preserve"> an agent persisting knowledge will be forced to incur a detriment to its performance in writing its knowledge </w:t>
-      </w:r>
-      <w:r>
-        <w:rPr>
-          <w:rFonts w:ascii="Times New Roman" w:hAnsi="Times New Roman" w:cs="Times New Roman"/>
-          <w:sz w:val="18"/>
-          <w:lang w:val="en-US"/>
-        </w:rPr>
-        <w:t>store to file after every call to this function</w:t>
-      </w:r>
-      <w:r>
-        <w:rPr>
-          <w:rFonts w:ascii="Times New Roman" w:hAnsi="Times New Roman" w:cs="Times New Roman"/>
-          <w:sz w:val="18"/>
-          <w:lang w:val="en-US"/>
-        </w:rPr>
-        <w:t>, before returning a suitable action.</w:t>
-      </w:r>
-      <w:r>
-        <w:rPr>
-          <w:rFonts w:ascii="Times New Roman" w:hAnsi="Times New Roman" w:cs="Times New Roman"/>
-          <w:sz w:val="18"/>
-          <w:lang w:val="en-US"/>
-        </w:rPr>
-        <w:t xml:space="preserve"> While this </w:t>
-      </w:r>
-      <w:r>
-        <w:rPr>
-          <w:rFonts w:ascii="Times New Roman" w:hAnsi="Times New Roman" w:cs="Times New Roman"/>
-          <w:sz w:val="18"/>
-          <w:lang w:val="en-US"/>
-        </w:rPr>
-        <w:t>process is not as much of an issue earlier on in the training process, as the agent’s knowledge store grows, these I/O process times begin to dominate</w:t>
-      </w:r>
-      <w:r>
-        <w:rPr>
-          <w:rFonts w:ascii="Times New Roman" w:hAnsi="Times New Roman" w:cs="Times New Roman"/>
-          <w:sz w:val="18"/>
-          <w:lang w:val="en-US"/>
-        </w:rPr>
-        <w:t xml:space="preserve">. </w:t>
-      </w:r>
-      <w:r>
-        <w:rPr>
-          <w:rFonts w:ascii="Times New Roman" w:hAnsi="Times New Roman" w:cs="Times New Roman"/>
-          <w:sz w:val="18"/>
-          <w:lang w:val="en-US"/>
-        </w:rPr>
-        <w:t>Fortunately,</w:t>
-      </w:r>
-      <w:r>
-        <w:rPr>
-          <w:rFonts w:ascii="Times New Roman" w:hAnsi="Times New Roman" w:cs="Times New Roman"/>
-          <w:sz w:val="18"/>
-          <w:lang w:val="en-US"/>
-        </w:rPr>
-        <w:t xml:space="preserve"> this issue may be</w:t>
-      </w:r>
-      <w:r>
-        <w:rPr>
-          <w:rFonts w:ascii="Times New Roman" w:hAnsi="Times New Roman" w:cs="Times New Roman"/>
-          <w:sz w:val="18"/>
-          <w:lang w:val="en-US"/>
-        </w:rPr>
-        <w:t xml:space="preserve"> exclusive to training; in a competitive situation, </w:t>
-      </w:r>
-      <w:r>
-        <w:rPr>
-          <w:rFonts w:ascii="Times New Roman" w:hAnsi="Times New Roman" w:cs="Times New Roman"/>
-          <w:sz w:val="18"/>
-          <w:lang w:val="en-US"/>
-        </w:rPr>
-        <w:t xml:space="preserve">once the agent loads its knowledge from file, </w:t>
-      </w:r>
-      <w:r>
-        <w:rPr>
-          <w:rFonts w:ascii="Times New Roman" w:hAnsi="Times New Roman" w:cs="Times New Roman"/>
-          <w:sz w:val="18"/>
-          <w:lang w:val="en-US"/>
-        </w:rPr>
-        <w:t xml:space="preserve">we can remove its write-to-file processes, reducing the </w:t>
-      </w:r>
-      <w:proofErr w:type="spellStart"/>
-      <w:r>
-        <w:rPr>
-          <w:rFonts w:ascii="Consolas" w:hAnsi="Consolas" w:cs="Times New Roman"/>
-          <w:sz w:val="18"/>
-          <w:lang w:val="en-US"/>
-        </w:rPr>
-        <w:t>playMove</w:t>
-      </w:r>
-      <w:proofErr w:type="spellEnd"/>
-      <w:r>
-        <w:rPr>
-          <w:rFonts w:ascii="Times New Roman" w:hAnsi="Times New Roman" w:cs="Times New Roman"/>
-          <w:sz w:val="18"/>
-          <w:lang w:val="en-US"/>
-        </w:rPr>
-        <w:t xml:space="preserve"> </w:t>
-      </w:r>
-      <w:r>
-        <w:rPr>
-          <w:rFonts w:ascii="Times New Roman" w:hAnsi="Times New Roman" w:cs="Times New Roman"/>
-          <w:sz w:val="18"/>
-          <w:lang w:val="en-US"/>
-        </w:rPr>
-        <w:t>execution times by a factor of 20 or more.</w:t>
-      </w:r>
-    </w:p>
-    <w:p>
-      <w:pPr>
-        <w:rPr>
-          <w:rFonts w:ascii="Times New Roman" w:hAnsi="Times New Roman" w:cs="Times New Roman"/>
-          <w:sz w:val="18"/>
-          <w:lang w:val="en-US"/>
-        </w:rPr>
-      </w:pPr>
-      <w:r>
-        <w:rPr>
-          <w:rFonts w:ascii="Times New Roman" w:hAnsi="Times New Roman" w:cs="Times New Roman"/>
-          <w:sz w:val="18"/>
-          <w:lang w:val="en-US"/>
-        </w:rPr>
-        <w:t xml:space="preserve">In terms of the overall game performance, </w:t>
-      </w:r>
-      <w:r>
-        <w:rPr>
-          <w:rFonts w:ascii="Times New Roman" w:hAnsi="Times New Roman" w:cs="Times New Roman"/>
-          <w:sz w:val="18"/>
-          <w:lang w:val="en-US"/>
-        </w:rPr>
-        <w:t>during the start of training, as expected, our Q-Learning agent performs extremely poorly.</w:t>
-      </w:r>
-      <w:r>
-        <w:rPr>
-          <w:rFonts w:ascii="Times New Roman" w:hAnsi="Times New Roman" w:cs="Times New Roman"/>
-          <w:sz w:val="18"/>
-          <w:lang w:val="en-US"/>
-        </w:rPr>
-        <w:t xml:space="preserve"> It fails to win the majority of its games</w:t>
-      </w:r>
-      <w:r>
-        <w:rPr>
-          <w:rFonts w:ascii="Times New Roman" w:hAnsi="Times New Roman" w:cs="Times New Roman"/>
-          <w:sz w:val="18"/>
-          <w:lang w:val="en-US"/>
-        </w:rPr>
-        <w:t xml:space="preserve"> against more intelligent players</w:t>
-      </w:r>
-      <w:r>
-        <w:rPr>
-          <w:rFonts w:ascii="Times New Roman" w:hAnsi="Times New Roman" w:cs="Times New Roman"/>
-          <w:sz w:val="18"/>
-          <w:lang w:val="en-US"/>
-        </w:rPr>
-        <w:t xml:space="preserve"> (at the time)</w:t>
-      </w:r>
-      <w:r>
-        <w:rPr>
-          <w:rFonts w:ascii="Times New Roman" w:hAnsi="Times New Roman" w:cs="Times New Roman"/>
-          <w:sz w:val="18"/>
-          <w:lang w:val="en-US"/>
-        </w:rPr>
-        <w:t>, as it is currently in the exploration phase, and its knowledge stores are minimal.</w:t>
-      </w:r>
-      <w:r>
-        <w:rPr>
-          <w:rFonts w:ascii="Times New Roman" w:hAnsi="Times New Roman" w:cs="Times New Roman"/>
-          <w:sz w:val="18"/>
-          <w:lang w:val="en-US"/>
-        </w:rPr>
-        <w:t xml:space="preserve"> However, </w:t>
-      </w:r>
-      <w:r>
-        <w:rPr>
-          <w:rFonts w:ascii="Times New Roman" w:hAnsi="Times New Roman" w:cs="Times New Roman"/>
-          <w:sz w:val="18"/>
-          <w:lang w:val="en-US"/>
-        </w:rPr>
-        <w:t xml:space="preserve">after roughly 20 to 30 games, </w:t>
-      </w:r>
-      <w:r>
-        <w:rPr>
-          <w:rFonts w:ascii="Times New Roman" w:hAnsi="Times New Roman" w:cs="Times New Roman"/>
-          <w:sz w:val="18"/>
-          <w:lang w:val="en-US"/>
-        </w:rPr>
-        <w:t xml:space="preserve">the agent begins to </w:t>
-      </w:r>
-      <w:r>
-        <w:rPr>
-          <w:rFonts w:ascii="Times New Roman" w:hAnsi="Times New Roman" w:cs="Times New Roman"/>
-          <w:sz w:val="18"/>
-          <w:lang w:val="en-US"/>
-        </w:rPr>
-        <w:t xml:space="preserve">encounter state-action pairs </w:t>
-      </w:r>
-      <w:r>
-        <w:rPr>
-          <w:rFonts w:ascii="Times New Roman" w:hAnsi="Times New Roman" w:cs="Times New Roman"/>
-          <w:sz w:val="18"/>
-          <w:lang w:val="en-US"/>
-        </w:rPr>
-        <w:t xml:space="preserve">which it has commonly visited, and </w:t>
-      </w:r>
-      <w:r>
-        <w:rPr>
-          <w:rFonts w:ascii="Times New Roman" w:hAnsi="Times New Roman" w:cs="Times New Roman"/>
-          <w:sz w:val="18"/>
-          <w:lang w:val="en-US"/>
-        </w:rPr>
-        <w:t xml:space="preserve">it exploits these </w:t>
-      </w:r>
-      <w:r>
-        <w:rPr>
-          <w:rFonts w:ascii="Times New Roman" w:hAnsi="Times New Roman" w:cs="Times New Roman"/>
-          <w:sz w:val="18"/>
-          <w:lang w:val="en-US"/>
-        </w:rPr>
-        <w:t xml:space="preserve">states to move itself into more </w:t>
-      </w:r>
-      <w:r>
-        <w:rPr>
-          <w:rFonts w:ascii="Times New Roman" w:hAnsi="Times New Roman" w:cs="Times New Roman"/>
-          <w:sz w:val="18"/>
-          <w:lang w:val="en-US"/>
-        </w:rPr>
-        <w:t>favorable</w:t>
-      </w:r>
-      <w:r>
-        <w:rPr>
-          <w:rFonts w:ascii="Times New Roman" w:hAnsi="Times New Roman" w:cs="Times New Roman"/>
-          <w:sz w:val="18"/>
-          <w:lang w:val="en-US"/>
-        </w:rPr>
-        <w:t xml:space="preserve"> positions</w:t>
-      </w:r>
-      <w:r>
-        <w:rPr>
-          <w:rFonts w:ascii="Times New Roman" w:hAnsi="Times New Roman" w:cs="Times New Roman"/>
-          <w:sz w:val="18"/>
-          <w:lang w:val="en-US"/>
-        </w:rPr>
-        <w:t>; while it still loses the majority of its games, we notice a tangible improvement to the performance of the agent – it captures more frequently, it favors higher capture values, and it will occasionally move its pieces out of danger</w:t>
-      </w:r>
-      <w:r>
-        <w:rPr>
-          <w:rFonts w:ascii="Times New Roman" w:hAnsi="Times New Roman" w:cs="Times New Roman"/>
-          <w:sz w:val="18"/>
-          <w:lang w:val="en-US"/>
-        </w:rPr>
-        <w:t>.</w:t>
-      </w:r>
-    </w:p>
-    <w:p>
-      <w:pPr>
-        <w:rPr>
-          <w:rFonts w:ascii="Times New Roman" w:hAnsi="Times New Roman" w:cs="Times New Roman"/>
-          <w:sz w:val="18"/>
-          <w:lang w:val="en-US"/>
-        </w:rPr>
-      </w:pPr>
-      <w:r>
-        <w:rPr>
-          <w:rFonts w:ascii="Times New Roman" w:hAnsi="Times New Roman" w:cs="Times New Roman"/>
-          <w:sz w:val="18"/>
-          <w:lang w:val="en-US"/>
-        </w:rPr>
-        <w:t xml:space="preserve">Extrapolating </w:t>
-      </w:r>
-      <w:r>
-        <w:rPr>
-          <w:rFonts w:ascii="Times New Roman" w:hAnsi="Times New Roman" w:cs="Times New Roman"/>
-          <w:sz w:val="18"/>
-          <w:lang w:val="en-US"/>
-        </w:rPr>
-        <w:t>our agent’s performance</w:t>
-      </w:r>
-      <w:r>
-        <w:rPr>
-          <w:rFonts w:ascii="Times New Roman" w:hAnsi="Times New Roman" w:cs="Times New Roman"/>
-          <w:sz w:val="18"/>
-          <w:lang w:val="en-US"/>
-        </w:rPr>
-        <w:t>, we can predict that in the future, our agent may continue along this trend of improvement, although exceptional agent performance may be limited by bot</w:t>
-      </w:r>
-      <w:r>
-        <w:rPr>
-          <w:rFonts w:ascii="Times New Roman" w:hAnsi="Times New Roman" w:cs="Times New Roman"/>
-          <w:sz w:val="18"/>
-          <w:lang w:val="en-US"/>
-        </w:rPr>
-        <w:t xml:space="preserve">h the </w:t>
-      </w:r>
-      <w:r>
-        <w:rPr>
-          <w:rFonts w:ascii="Consolas" w:hAnsi="Consolas" w:cs="Times New Roman"/>
-          <w:sz w:val="18"/>
-          <w:lang w:val="en-US"/>
-        </w:rPr>
-        <w:t>f</w:t>
-      </w:r>
-      <w:r>
-        <w:rPr>
-          <w:rFonts w:ascii="Times New Roman" w:hAnsi="Times New Roman" w:cs="Times New Roman"/>
-          <w:sz w:val="18"/>
-          <w:lang w:val="en-US"/>
-        </w:rPr>
-        <w:t>-function hyperparameter, the quality of the reward fun</w:t>
-      </w:r>
-      <w:r>
-        <w:rPr>
-          <w:rFonts w:ascii="Times New Roman" w:hAnsi="Times New Roman" w:cs="Times New Roman"/>
-          <w:sz w:val="18"/>
-          <w:lang w:val="en-US"/>
-        </w:rPr>
-        <w:t>ction</w:t>
-      </w:r>
-      <w:r>
-        <w:rPr>
-          <w:rFonts w:ascii="Times New Roman" w:hAnsi="Times New Roman" w:cs="Times New Roman"/>
-          <w:sz w:val="18"/>
-          <w:lang w:val="en-US"/>
-        </w:rPr>
-        <w:t>, the quality of the training data</w:t>
-      </w:r>
-      <w:r>
-        <w:rPr>
-          <w:rFonts w:ascii="Times New Roman" w:hAnsi="Times New Roman" w:cs="Times New Roman"/>
-          <w:sz w:val="18"/>
-          <w:lang w:val="en-US"/>
-        </w:rPr>
-        <w:t>/environments</w:t>
-      </w:r>
-      <w:r>
-        <w:rPr>
-          <w:rFonts w:ascii="Times New Roman" w:hAnsi="Times New Roman" w:cs="Times New Roman"/>
-          <w:sz w:val="18"/>
-          <w:lang w:val="en-US"/>
-        </w:rPr>
-        <w:t>, or a combination of</w:t>
-      </w:r>
-      <w:r>
-        <w:rPr>
-          <w:rFonts w:ascii="Times New Roman" w:hAnsi="Times New Roman" w:cs="Times New Roman"/>
-          <w:sz w:val="18"/>
-          <w:lang w:val="en-US"/>
-        </w:rPr>
-        <w:t xml:space="preserve"> all these factors</w:t>
-      </w:r>
-      <w:r>
-        <w:rPr>
-          <w:rFonts w:ascii="Times New Roman" w:hAnsi="Times New Roman" w:cs="Times New Roman"/>
-          <w:sz w:val="18"/>
-          <w:lang w:val="en-US"/>
-        </w:rPr>
-        <w:t>.</w:t>
-      </w:r>
-    </w:p>
-    <w:p>
-      <w:pPr>
-        <w:rPr>
-          <w:rFonts w:ascii="Times New Roman" w:hAnsi="Times New Roman" w:cs="Times New Roman"/>
-          <w:sz w:val="18"/>
-          <w:lang w:val="en-US"/>
-        </w:rPr>
-      </w:pPr>
-      <w:r>
-        <w:rPr>
-          <w:rFonts w:ascii="Times New Roman" w:hAnsi="Times New Roman" w:cs="Times New Roman"/>
-          <w:sz w:val="18"/>
-          <w:lang w:val="en-US"/>
-        </w:rPr>
-        <w:br w:type="page"/>
-      </w:r>
     </w:p>
     <w:p>
       <w:pPr>
@@ -5729,6 +7333,118 @@
       <w:contextualSpacing/>
     </w:pPr>
   </w:style>
+  <w:style w:type="table" w:styleId="TableGrid">
+    <w:name w:val="Table Grid"/>
+    <w:basedOn w:val="TableNormal"/>
+    <w:uiPriority w:val="39"/>
+    <w:rsid w:val="00FF1D26"/>
+    <w:pPr>
+      <w:spacing w:after="0" w:line="240" w:lineRule="auto"/>
+    </w:pPr>
+    <w:tblPr>
+      <w:tblBorders>
+        <w:top w:val="single" w:sz="4" w:space="0" w:color="auto"/>
+        <w:left w:val="single" w:sz="4" w:space="0" w:color="auto"/>
+        <w:bottom w:val="single" w:sz="4" w:space="0" w:color="auto"/>
+        <w:right w:val="single" w:sz="4" w:space="0" w:color="auto"/>
+        <w:insideH w:val="single" w:sz="4" w:space="0" w:color="auto"/>
+        <w:insideV w:val="single" w:sz="4" w:space="0" w:color="auto"/>
+      </w:tblBorders>
+    </w:tblPr>
+  </w:style>
+  <w:style w:type="table" w:styleId="PlainTable3">
+    <w:name w:val="Plain Table 3"/>
+    <w:basedOn w:val="TableNormal"/>
+    <w:uiPriority w:val="43"/>
+    <w:rsid w:val="00FF1D26"/>
+    <w:pPr>
+      <w:spacing w:after="0" w:line="240" w:lineRule="auto"/>
+    </w:pPr>
+    <w:tblPr>
+      <w:tblStyleRowBandSize w:val="1"/>
+      <w:tblStyleColBandSize w:val="1"/>
+    </w:tblPr>
+    <w:tblStylePr w:type="firstRow">
+      <w:rPr>
+        <w:b/>
+        <w:bCs/>
+        <w:caps/>
+      </w:rPr>
+      <w:tblPr/>
+      <w:tcPr>
+        <w:tcBorders>
+          <w:bottom w:val="single" w:sz="4" w:space="0" w:color="7F7F7F" w:themeColor="text1" w:themeTint="80"/>
+        </w:tcBorders>
+      </w:tcPr>
+    </w:tblStylePr>
+    <w:tblStylePr w:type="lastRow">
+      <w:rPr>
+        <w:b/>
+        <w:bCs/>
+        <w:caps/>
+      </w:rPr>
+      <w:tblPr/>
+      <w:tcPr>
+        <w:tcBorders>
+          <w:top w:val="nil"/>
+        </w:tcBorders>
+      </w:tcPr>
+    </w:tblStylePr>
+    <w:tblStylePr w:type="firstCol">
+      <w:rPr>
+        <w:b/>
+        <w:bCs/>
+        <w:caps/>
+      </w:rPr>
+      <w:tblPr/>
+      <w:tcPr>
+        <w:tcBorders>
+          <w:right w:val="single" w:sz="4" w:space="0" w:color="7F7F7F" w:themeColor="text1" w:themeTint="80"/>
+        </w:tcBorders>
+      </w:tcPr>
+    </w:tblStylePr>
+    <w:tblStylePr w:type="lastCol">
+      <w:rPr>
+        <w:b/>
+        <w:bCs/>
+        <w:caps/>
+      </w:rPr>
+      <w:tblPr/>
+      <w:tcPr>
+        <w:tcBorders>
+          <w:left w:val="nil"/>
+        </w:tcBorders>
+      </w:tcPr>
+    </w:tblStylePr>
+    <w:tblStylePr w:type="band1Vert">
+      <w:tblPr/>
+      <w:tcPr>
+        <w:shd w:val="clear" w:color="auto" w:fill="F2F2F2" w:themeFill="background1" w:themeFillShade="F2"/>
+      </w:tcPr>
+    </w:tblStylePr>
+    <w:tblStylePr w:type="band1Horz">
+      <w:tblPr/>
+      <w:tcPr>
+        <w:shd w:val="clear" w:color="auto" w:fill="F2F2F2" w:themeFill="background1" w:themeFillShade="F2"/>
+      </w:tcPr>
+    </w:tblStylePr>
+    <w:tblStylePr w:type="neCell">
+      <w:tblPr/>
+      <w:tcPr>
+        <w:tcBorders>
+          <w:left w:val="nil"/>
+        </w:tcBorders>
+      </w:tcPr>
+    </w:tblStylePr>
+    <w:tblStylePr w:type="nwCell">
+      <w:tblPr/>
+      <w:tcPr>
+        <w:tcBorders>
+          <w:right w:val="nil"/>
+        </w:tcBorders>
+      </w:tcPr>
+    </w:tblStylePr>
+  </w:style>
 </w:styles>
 </file>
 
@@ -5998,7 +7714,7 @@
 </file>
 
 <file path=customXml/itemProps1.xml><?xml version="1.0" encoding="utf-8"?>
-<ds:datastoreItem xmlns:ds="http://schemas.openxmlformats.org/officeDocument/2006/customXml" ds:itemID="{A981E128-800D-48A5-B462-62B4FAF642AA}">
+<ds:datastoreItem xmlns:ds="http://schemas.openxmlformats.org/officeDocument/2006/customXml" ds:itemID="{86A8DB30-DBBE-4187-AE57-885C837F203E}">
   <ds:schemaRefs>
     <ds:schemaRef ds:uri="http://schemas.openxmlformats.org/officeDocument/2006/bibliography"/>
   </ds:schemaRefs>

</xml_diff>

<commit_message>
Minimax literature review added to report and general typos fixed
</commit_message>
<xml_diff>
--- a/CITS3001 Assignment Report.docx
+++ b/CITS3001 Assignment Report.docx
@@ -450,7 +450,7 @@
           <w:sz w:val="18"/>
           <w:lang w:val="en-US"/>
         </w:rPr>
-        <w:t xml:space="preserve">Active Learning &amp; </w:t>
+        <w:t xml:space="preserve">Zero-Sum </w:t>
       </w:r>
       <w:r>
         <w:rPr>
@@ -459,7 +459,34 @@
           <w:sz w:val="18"/>
           <w:lang w:val="en-US"/>
         </w:rPr>
-        <w:t>Q-Learning</w:t>
+        <w:t xml:space="preserve">Minimax </w:t>
+      </w:r>
+      <w:r>
+        <w:rPr>
+          <w:rFonts w:ascii="Times New Roman" w:hAnsi="Times New Roman" w:cs="Times New Roman"/>
+          <w:b/>
+          <w:sz w:val="18"/>
+          <w:lang w:val="en-US"/>
+        </w:rPr>
+        <w:t>&amp;</w:t>
+      </w:r>
+      <w:r>
+        <w:rPr>
+          <w:rFonts w:ascii="Times New Roman" w:hAnsi="Times New Roman" w:cs="Times New Roman"/>
+          <w:b/>
+          <w:sz w:val="18"/>
+          <w:lang w:val="en-US"/>
+        </w:rPr>
+        <w:t xml:space="preserve"> N</w:t>
+      </w:r>
+      <w:r>
+        <w:rPr>
+          <w:rFonts w:ascii="Times New Roman" w:hAnsi="Times New Roman" w:cs="Times New Roman"/>
+          <w:b/>
+          <w:sz w:val="18"/>
+          <w:lang w:val="en-US"/>
+        </w:rPr>
+        <w:t>-Player Generalization</w:t>
       </w:r>
     </w:p>
     <w:p>
@@ -476,6 +503,251 @@
           <w:sz w:val="18"/>
           <w:lang w:val="en-US"/>
         </w:rPr>
+        <w:t xml:space="preserve">The </w:t>
+      </w:r>
+      <w:r>
+        <w:rPr>
+          <w:rFonts w:ascii="Times New Roman" w:hAnsi="Times New Roman" w:cs="Times New Roman"/>
+          <w:sz w:val="18"/>
+          <w:lang w:val="en-US"/>
+        </w:rPr>
+        <w:t xml:space="preserve">zero-sum </w:t>
+      </w:r>
+      <w:r>
+        <w:rPr>
+          <w:rFonts w:ascii="Times New Roman" w:hAnsi="Times New Roman" w:cs="Times New Roman"/>
+          <w:sz w:val="18"/>
+          <w:lang w:val="en-US"/>
+        </w:rPr>
+        <w:t xml:space="preserve">Minimax algorithm </w:t>
+      </w:r>
+      <w:r>
+        <w:rPr>
+          <w:rFonts w:ascii="Times New Roman" w:hAnsi="Times New Roman" w:cs="Times New Roman"/>
+          <w:sz w:val="18"/>
+          <w:lang w:val="en-US"/>
+        </w:rPr>
+        <w:t>defines a state tree</w:t>
+      </w:r>
+      <w:r>
+        <w:rPr>
+          <w:rFonts w:ascii="Times New Roman" w:hAnsi="Times New Roman" w:cs="Times New Roman"/>
+          <w:sz w:val="18"/>
+          <w:lang w:val="en-US"/>
+        </w:rPr>
+        <w:t xml:space="preserve"> between 2 players</w:t>
+      </w:r>
+      <w:r>
+        <w:rPr>
+          <w:rFonts w:ascii="Times New Roman" w:hAnsi="Times New Roman" w:cs="Times New Roman"/>
+          <w:sz w:val="18"/>
+          <w:lang w:val="en-US"/>
+        </w:rPr>
+        <w:t xml:space="preserve"> alternating </w:t>
+      </w:r>
+      <w:r>
+        <w:rPr>
+          <w:rFonts w:ascii="Times New Roman" w:hAnsi="Times New Roman" w:cs="Times New Roman"/>
+          <w:sz w:val="18"/>
+          <w:lang w:val="en-US"/>
+        </w:rPr>
+        <w:t xml:space="preserve">turns </w:t>
+      </w:r>
+      <w:r>
+        <w:rPr>
+          <w:rFonts w:ascii="Times New Roman" w:hAnsi="Times New Roman" w:cs="Times New Roman"/>
+          <w:sz w:val="18"/>
+          <w:lang w:val="en-US"/>
+        </w:rPr>
+        <w:t>in a game where moves obey the zero-sum principle – a move that is good for one player is bad for the other</w:t>
+      </w:r>
+      <w:r>
+        <w:rPr>
+          <w:rFonts w:ascii="Times New Roman" w:hAnsi="Times New Roman" w:cs="Times New Roman"/>
+          <w:sz w:val="18"/>
+          <w:lang w:val="en-US"/>
+        </w:rPr>
+        <w:t>, with both outcomes being equally weighted</w:t>
+      </w:r>
+      <w:r>
+        <w:rPr>
+          <w:rFonts w:ascii="Times New Roman" w:hAnsi="Times New Roman" w:cs="Times New Roman"/>
+          <w:sz w:val="18"/>
+          <w:lang w:val="en-US"/>
+        </w:rPr>
+        <w:t>.</w:t>
+      </w:r>
+      <w:r>
+        <w:rPr>
+          <w:rFonts w:ascii="Times New Roman" w:hAnsi="Times New Roman" w:cs="Times New Roman"/>
+          <w:sz w:val="18"/>
+          <w:lang w:val="en-US"/>
+        </w:rPr>
+        <w:t xml:space="preserve"> </w:t>
+      </w:r>
+      <w:r>
+        <w:rPr>
+          <w:rFonts w:ascii="Times New Roman" w:hAnsi="Times New Roman" w:cs="Times New Roman"/>
+          <w:sz w:val="18"/>
+          <w:lang w:val="en-US"/>
+        </w:rPr>
+        <w:t xml:space="preserve">Minimax agents naturally assume intelligent, perfect play from their opponents when selecting a move, and in infinite-depth search spaces, will themselves demonstrate perfect play, although most games </w:t>
+      </w:r>
+      <w:r>
+        <w:rPr>
+          <w:rFonts w:ascii="Times New Roman" w:hAnsi="Times New Roman" w:cs="Times New Roman"/>
+          <w:sz w:val="18"/>
+          <w:lang w:val="en-US"/>
+        </w:rPr>
+        <w:t>–</w:t>
+      </w:r>
+      <w:r>
+        <w:rPr>
+          <w:rFonts w:ascii="Times New Roman" w:hAnsi="Times New Roman" w:cs="Times New Roman"/>
+          <w:sz w:val="18"/>
+          <w:lang w:val="en-US"/>
+        </w:rPr>
+        <w:t xml:space="preserve"> </w:t>
+      </w:r>
+      <w:r>
+        <w:rPr>
+          <w:rFonts w:ascii="Times New Roman" w:hAnsi="Times New Roman" w:cs="Times New Roman"/>
+          <w:sz w:val="18"/>
+          <w:lang w:val="en-US"/>
+        </w:rPr>
+        <w:t>chess included – have so many states that deep search spaces are not ideal for performance.</w:t>
+      </w:r>
+      <w:r>
+        <w:rPr>
+          <w:rFonts w:ascii="Times New Roman" w:hAnsi="Times New Roman" w:cs="Times New Roman"/>
+          <w:sz w:val="18"/>
+          <w:lang w:val="en-US"/>
+        </w:rPr>
+        <w:t xml:space="preserve"> </w:t>
+      </w:r>
+      <w:r>
+        <w:rPr>
+          <w:rFonts w:ascii="Times New Roman" w:hAnsi="Times New Roman" w:cs="Times New Roman"/>
+          <w:sz w:val="18"/>
+          <w:lang w:val="en-US"/>
+        </w:rPr>
+        <w:t xml:space="preserve">Furthermore, in shallow depth spaces for complex games, there are potentially too many variables </w:t>
+      </w:r>
+      <w:r>
+        <w:rPr>
+          <w:rFonts w:ascii="Times New Roman" w:hAnsi="Times New Roman" w:cs="Times New Roman"/>
+          <w:sz w:val="18"/>
+          <w:lang w:val="en-US"/>
+        </w:rPr>
+        <w:t xml:space="preserve">for </w:t>
+      </w:r>
+      <w:r>
+        <w:rPr>
+          <w:rFonts w:ascii="Times New Roman" w:hAnsi="Times New Roman" w:cs="Times New Roman"/>
+          <w:sz w:val="18"/>
+          <w:lang w:val="en-US"/>
+        </w:rPr>
+        <w:t>demonstration of near-perfect gameplay</w:t>
+      </w:r>
+      <w:r>
+        <w:rPr>
+          <w:rFonts w:ascii="Times New Roman" w:hAnsi="Times New Roman" w:cs="Times New Roman"/>
+          <w:sz w:val="18"/>
+          <w:lang w:val="en-US"/>
+        </w:rPr>
+        <w:t xml:space="preserve">. </w:t>
+      </w:r>
+      <w:r>
+        <w:rPr>
+          <w:rFonts w:ascii="Times New Roman" w:hAnsi="Times New Roman" w:cs="Times New Roman"/>
+          <w:sz w:val="18"/>
+          <w:lang w:val="en-US"/>
+        </w:rPr>
+        <w:t>2-player chess is difficult enough for Minimax agents to perform well</w:t>
+      </w:r>
+      <w:r>
+        <w:rPr>
+          <w:rFonts w:ascii="Times New Roman" w:hAnsi="Times New Roman" w:cs="Times New Roman"/>
+          <w:sz w:val="18"/>
+          <w:lang w:val="en-US"/>
+        </w:rPr>
+        <w:t xml:space="preserve"> (even when assuming an exceptionally good static evaluation function), and 3-player chess only compounds this problem</w:t>
+      </w:r>
+      <w:r>
+        <w:rPr>
+          <w:rFonts w:ascii="Times New Roman" w:hAnsi="Times New Roman" w:cs="Times New Roman"/>
+          <w:sz w:val="18"/>
+          <w:lang w:val="en-US"/>
+        </w:rPr>
+        <w:t xml:space="preserve">. There are multiple ways to generalize the Minimax algorithm to any N agents, however the simpler methods (such as capturing all other players under the banner of a single opponent) either present greater odds than exist or are not reflective of intelligent play, and the more complex methods, while more reflective of </w:t>
+      </w:r>
+      <w:r>
+        <w:rPr>
+          <w:rFonts w:ascii="Times New Roman" w:hAnsi="Times New Roman" w:cs="Times New Roman"/>
+          <w:sz w:val="18"/>
+          <w:lang w:val="en-US"/>
+        </w:rPr>
+        <w:t xml:space="preserve">individual agent behavior, </w:t>
+      </w:r>
+      <w:r>
+        <w:rPr>
+          <w:rFonts w:ascii="Times New Roman" w:hAnsi="Times New Roman" w:cs="Times New Roman"/>
+          <w:sz w:val="18"/>
+          <w:lang w:val="en-US"/>
+        </w:rPr>
+        <w:t xml:space="preserve">are too complex to put into </w:t>
+      </w:r>
+      <w:r>
+        <w:rPr>
+          <w:rFonts w:ascii="Times New Roman" w:hAnsi="Times New Roman" w:cs="Times New Roman"/>
+          <w:sz w:val="18"/>
+          <w:lang w:val="en-US"/>
+        </w:rPr>
+        <w:t>practice.</w:t>
+      </w:r>
+    </w:p>
+    <w:p>
+      <w:pPr>
+        <w:rPr>
+          <w:rFonts w:ascii="Times New Roman" w:hAnsi="Times New Roman" w:cs="Times New Roman"/>
+          <w:b/>
+          <w:sz w:val="18"/>
+          <w:lang w:val="en-US"/>
+        </w:rPr>
+      </w:pPr>
+      <w:r>
+        <w:rPr>
+          <w:rFonts w:ascii="Times New Roman" w:hAnsi="Times New Roman" w:cs="Times New Roman"/>
+          <w:b/>
+          <w:sz w:val="18"/>
+          <w:lang w:val="en-US"/>
+        </w:rPr>
+        <w:t xml:space="preserve">Active Learning &amp; </w:t>
+      </w:r>
+      <w:r>
+        <w:rPr>
+          <w:rFonts w:ascii="Times New Roman" w:hAnsi="Times New Roman" w:cs="Times New Roman"/>
+          <w:b/>
+          <w:sz w:val="18"/>
+          <w:lang w:val="en-US"/>
+        </w:rPr>
+        <w:t>Q-Learning</w:t>
+      </w:r>
+    </w:p>
+    <w:p>
+      <w:pPr>
+        <w:rPr>
+          <w:rFonts w:ascii="Times New Roman" w:hAnsi="Times New Roman" w:cs="Times New Roman"/>
+          <w:sz w:val="18"/>
+          <w:lang w:val="en-US"/>
+        </w:rPr>
+      </w:pPr>
+      <w:r>
+        <w:rPr>
+          <w:rFonts w:ascii="Times New Roman" w:hAnsi="Times New Roman" w:cs="Times New Roman"/>
+          <w:sz w:val="18"/>
+          <w:lang w:val="en-US"/>
+        </w:rPr>
         <w:t xml:space="preserve">The active reinforcement learning problem is characterized by a lack of a fixed policy, unknown reward and </w:t>
       </w:r>
       <w:r>
@@ -500,7 +772,23 @@
           <w:sz w:val="18"/>
           <w:lang w:val="en-US"/>
         </w:rPr>
-        <w:t xml:space="preserve">, with the latter 2 properties </w:t>
+        <w:t>, with the</w:t>
+      </w:r>
+      <w:r>
+        <w:rPr>
+          <w:rFonts w:ascii="Times New Roman" w:hAnsi="Times New Roman" w:cs="Times New Roman"/>
+          <w:sz w:val="18"/>
+          <w:lang w:val="en-US"/>
+        </w:rPr>
+        <w:t xml:space="preserve"> first property being present in a passive learning environment and the</w:t>
+      </w:r>
+      <w:r>
+        <w:rPr>
+          <w:rFonts w:ascii="Times New Roman" w:hAnsi="Times New Roman" w:cs="Times New Roman"/>
+          <w:sz w:val="18"/>
+          <w:lang w:val="en-US"/>
+        </w:rPr>
+        <w:t xml:space="preserve"> latter 2 properties </w:t>
       </w:r>
       <w:r>
         <w:rPr>
@@ -736,7 +1024,23 @@
           <w:sz w:val="18"/>
           <w:lang w:val="en-US"/>
         </w:rPr>
-        <w:t xml:space="preserve"> (a passive learning algorithm)</w:t>
+        <w:t xml:space="preserve"> (a passive learning </w:t>
+      </w:r>
+      <w:r>
+        <w:rPr>
+          <w:rFonts w:ascii="Times New Roman" w:hAnsi="Times New Roman" w:cs="Times New Roman"/>
+          <w:sz w:val="18"/>
+          <w:lang w:val="en-US"/>
+        </w:rPr>
+        <w:t>function</w:t>
+      </w:r>
+      <w:r>
+        <w:rPr>
+          <w:rFonts w:ascii="Times New Roman" w:hAnsi="Times New Roman" w:cs="Times New Roman"/>
+          <w:sz w:val="18"/>
+          <w:lang w:val="en-US"/>
+        </w:rPr>
+        <w:t>)</w:t>
       </w:r>
       <w:r>
         <w:rPr>
@@ -1264,7 +1568,65 @@
           <w:sz w:val="18"/>
           <w:lang w:val="en-US"/>
         </w:rPr>
-        <w:t>, and exploration is minimal.</w:t>
+        <w:t>, and exploration is minimal</w:t>
+      </w:r>
+      <w:r>
+        <w:rPr>
+          <w:rFonts w:ascii="Times New Roman" w:hAnsi="Times New Roman" w:cs="Times New Roman"/>
+          <w:sz w:val="18"/>
+          <w:lang w:val="en-US"/>
+        </w:rPr>
+        <w:t>, meaning that it will favor a small subset of familiar states</w:t>
+      </w:r>
+      <w:r>
+        <w:rPr>
+          <w:rFonts w:ascii="Times New Roman" w:hAnsi="Times New Roman" w:cs="Times New Roman"/>
+          <w:sz w:val="18"/>
+          <w:lang w:val="en-US"/>
+        </w:rPr>
+        <w:t>.</w:t>
+      </w:r>
+      <w:r>
+        <w:rPr>
+          <w:rFonts w:ascii="Times New Roman" w:hAnsi="Times New Roman" w:cs="Times New Roman"/>
+          <w:sz w:val="18"/>
+          <w:lang w:val="en-US"/>
+        </w:rPr>
+        <w:t xml:space="preserve"> We an agent which can </w:t>
+      </w:r>
+      <w:r>
+        <w:rPr>
+          <w:rFonts w:ascii="Times New Roman" w:hAnsi="Times New Roman" w:cs="Times New Roman"/>
+          <w:b/>
+          <w:sz w:val="18"/>
+          <w:lang w:val="en-US"/>
+        </w:rPr>
+        <w:t>explore</w:t>
+      </w:r>
+      <w:r>
+        <w:rPr>
+          <w:rFonts w:ascii="Times New Roman" w:hAnsi="Times New Roman" w:cs="Times New Roman"/>
+          <w:sz w:val="18"/>
+          <w:lang w:val="en-US"/>
+        </w:rPr>
+        <w:t xml:space="preserve"> new states whilst </w:t>
+      </w:r>
+      <w:r>
+        <w:rPr>
+          <w:rFonts w:ascii="Times New Roman" w:hAnsi="Times New Roman" w:cs="Times New Roman"/>
+          <w:b/>
+          <w:sz w:val="18"/>
+          <w:lang w:val="en-US"/>
+        </w:rPr>
+        <w:t>exploiting</w:t>
+      </w:r>
+      <w:r>
+        <w:rPr>
+          <w:rFonts w:ascii="Times New Roman" w:hAnsi="Times New Roman" w:cs="Times New Roman"/>
+          <w:sz w:val="18"/>
+          <w:lang w:val="en-US"/>
+        </w:rPr>
+        <w:t xml:space="preserve"> states it knows, without one of these actions dominating the other.</w:t>
       </w:r>
     </w:p>
     <w:p>
@@ -1518,6 +1880,14 @@
           <w:lang w:val="en-US"/>
         </w:rPr>
         <w:t>, indicating a shift towards exploitation once the algorithm has “matured”</w:t>
+      </w:r>
+      <w:r>
+        <w:rPr>
+          <w:rFonts w:ascii="Times New Roman" w:hAnsi="Times New Roman" w:cs="Times New Roman"/>
+          <w:sz w:val="18"/>
+          <w:lang w:val="en-US"/>
+        </w:rPr>
+        <w:t xml:space="preserve"> and improved its capacity for knowledge</w:t>
       </w:r>
       <w:r>
         <w:rPr>
@@ -2451,8 +2821,6 @@
         </w:rPr>
         <w:t>he course of a single iteration, and correspond to persistent data structures which store the agent’s knowledge.</w:t>
       </w:r>
-      <w:bookmarkStart w:id="0" w:name="_GoBack"/>
-      <w:bookmarkEnd w:id="0"/>
     </w:p>
     <w:p>
       <w:pPr>
@@ -3677,7 +4045,23 @@
           <w:sz w:val="18"/>
           <w:lang w:val="en-US"/>
         </w:rPr>
-        <w:t xml:space="preserve"> does not have to capture every aspect of the game, butt failure to cover the most important aspects can lead to undesired play, where certain components of the utility </w:t>
+        <w:t xml:space="preserve"> does not have to captur</w:t>
+      </w:r>
+      <w:r>
+        <w:rPr>
+          <w:rFonts w:ascii="Times New Roman" w:hAnsi="Times New Roman" w:cs="Times New Roman"/>
+          <w:sz w:val="18"/>
+          <w:lang w:val="en-US"/>
+        </w:rPr>
+        <w:t>e every aspect of the game, but</w:t>
+      </w:r>
+      <w:r>
+        <w:rPr>
+          <w:rFonts w:ascii="Times New Roman" w:hAnsi="Times New Roman" w:cs="Times New Roman"/>
+          <w:sz w:val="18"/>
+          <w:lang w:val="en-US"/>
+        </w:rPr>
+        <w:t xml:space="preserve"> failure to cover the most important aspects can lead to undesired play, where certain components of the utility </w:t>
       </w:r>
       <w:r>
         <w:rPr>
@@ -3759,15 +4143,15 @@
           <w:sz w:val="18"/>
           <w:lang w:val="en-US"/>
         </w:rPr>
-        <w:t>, and this</w:t>
-      </w:r>
-      <w:r>
-        <w:rPr>
-          <w:rFonts w:ascii="Times New Roman" w:hAnsi="Times New Roman" w:cs="Times New Roman"/>
-          <w:sz w:val="18"/>
-          <w:lang w:val="en-US"/>
-        </w:rPr>
-        <w:t>, and this function</w:t>
+        <w:t xml:space="preserve">, </w:t>
+      </w:r>
+      <w:r>
+        <w:rPr>
+          <w:rFonts w:ascii="Times New Roman" w:hAnsi="Times New Roman" w:cs="Times New Roman"/>
+          <w:sz w:val="18"/>
+          <w:lang w:val="en-US"/>
+        </w:rPr>
+        <w:t>and this function</w:t>
       </w:r>
       <w:r>
         <w:rPr>
@@ -4246,7 +4630,25 @@
           <w:sz w:val="18"/>
           <w:lang w:val="en-US"/>
         </w:rPr>
-        <w:t>training against intelligent agents is emphasizes – we need to rely on only being able to capture the board positions which are likely to occur, assuming players are intelligent, whereas a random agent is not intelligent and will therefore be more likely to encounter board states</w:t>
+        <w:t xml:space="preserve">training against </w:t>
+      </w:r>
+      <w:r>
+        <w:rPr>
+          <w:rFonts w:ascii="Times New Roman" w:hAnsi="Times New Roman" w:cs="Times New Roman"/>
+          <w:sz w:val="18"/>
+          <w:lang w:val="en-US"/>
+        </w:rPr>
+        <w:t>intelligent agents is emphasized</w:t>
+      </w:r>
+      <w:bookmarkStart w:id="0" w:name="_GoBack"/>
+      <w:bookmarkEnd w:id="0"/>
+      <w:r>
+        <w:rPr>
+          <w:rFonts w:ascii="Times New Roman" w:hAnsi="Times New Roman" w:cs="Times New Roman"/>
+          <w:sz w:val="18"/>
+          <w:lang w:val="en-US"/>
+        </w:rPr>
+        <w:t xml:space="preserve"> – we need to rely on only being able to capture the board positions which are likely to occur, assuming players are intelligent, whereas a random agent is not intelligent and will therefore be more likely to encounter board states</w:t>
       </w:r>
       <w:r>
         <w:rPr>
@@ -7730,7 +8132,7 @@
 </file>
 
 <file path=customXml/itemProps1.xml><?xml version="1.0" encoding="utf-8"?>
-<ds:datastoreItem xmlns:ds="http://schemas.openxmlformats.org/officeDocument/2006/customXml" ds:itemID="{DDBCBFDE-7D2C-4A54-91E8-1C506DF2B59D}">
+<ds:datastoreItem xmlns:ds="http://schemas.openxmlformats.org/officeDocument/2006/customXml" ds:itemID="{9C9DBA9C-C8DE-441F-BCD5-928AA114ECB2}">
   <ds:schemaRefs>
     <ds:schemaRef ds:uri="http://schemas.openxmlformats.org/officeDocument/2006/bibliography"/>
   </ds:schemaRefs>

</xml_diff>